<commit_message>
S1007-96: Info about electron-packager added
</commit_message>
<xml_diff>
--- a/docs/1007 Dokumentation.docx
+++ b/docs/1007 Dokumentation.docx
@@ -1,10 +1,10 @@
 
 <file path=word/document.xml><?xml version="1.0" encoding="utf-8"?>
-<w:document xmlns:wpc="http://schemas.microsoft.com/office/word/2010/wordprocessingCanvas" xmlns:cx="http://schemas.microsoft.com/office/drawing/2014/chartex" xmlns:cx1="http://schemas.microsoft.com/office/drawing/2015/9/8/chartex" xmlns:cx2="http://schemas.microsoft.com/office/drawing/2015/10/21/chartex" xmlns:cx3="http://schemas.microsoft.com/office/drawing/2016/5/9/chartex" xmlns:cx4="http://schemas.microsoft.com/office/drawing/2016/5/10/chartex" xmlns:cx5="http://schemas.microsoft.com/office/drawing/2016/5/11/chartex" xmlns:cx6="http://schemas.microsoft.com/office/drawing/2016/5/12/chartex" xmlns:cx7="http://schemas.microsoft.com/office/drawing/2016/5/13/chartex" xmlns:cx8="http://schemas.microsoft.com/office/drawing/2016/5/14/chartex" xmlns:mc="http://schemas.openxmlformats.org/markup-compatibility/2006" xmlns:aink="http://schemas.microsoft.com/office/drawing/2016/ink" xmlns:am3d="http://schemas.microsoft.com/office/drawing/2017/model3d" xmlns:o="urn:schemas-microsoft-com:office:office" xmlns:r="http://schemas.openxmlformats.org/officeDocument/2006/relationships" xmlns:m="http://schemas.openxmlformats.org/officeDocument/2006/math" xmlns:v="urn:schemas-microsoft-com:vml" xmlns:wp14="http://schemas.microsoft.com/office/word/2010/wordprocessingDrawing" xmlns:wp="http://schemas.openxmlformats.org/drawingml/2006/wordprocessingDrawing" xmlns:w10="urn:schemas-microsoft-com:office:word" xmlns:w="http://schemas.openxmlformats.org/wordprocessingml/2006/main" xmlns:w14="http://schemas.microsoft.com/office/word/2010/wordml" xmlns:w15="http://schemas.microsoft.com/office/word/2012/wordml" xmlns:w16cid="http://schemas.microsoft.com/office/word/2016/wordml/cid" xmlns:w16se="http://schemas.microsoft.com/office/word/2015/wordml/symex" xmlns:wpg="http://schemas.microsoft.com/office/word/2010/wordprocessingGroup" xmlns:wpi="http://schemas.microsoft.com/office/word/2010/wordprocessingInk" xmlns:wne="http://schemas.microsoft.com/office/word/2006/wordml" xmlns:wps="http://schemas.microsoft.com/office/word/2010/wordprocessingShape" mc:Ignorable="w14 w15 w16se w16cid wp14">
+<w:document xmlns:wpc="http://schemas.microsoft.com/office/word/2010/wordprocessingCanvas" xmlns:cx="http://schemas.microsoft.com/office/drawing/2014/chartex" xmlns:cx1="http://schemas.microsoft.com/office/drawing/2015/9/8/chartex" xmlns:cx2="http://schemas.microsoft.com/office/drawing/2015/10/21/chartex" xmlns:cx3="http://schemas.microsoft.com/office/drawing/2016/5/9/chartex" xmlns:cx4="http://schemas.microsoft.com/office/drawing/2016/5/10/chartex" xmlns:cx5="http://schemas.microsoft.com/office/drawing/2016/5/11/chartex" xmlns:cx6="http://schemas.microsoft.com/office/drawing/2016/5/12/chartex" xmlns:cx7="http://schemas.microsoft.com/office/drawing/2016/5/13/chartex" xmlns:cx8="http://schemas.microsoft.com/office/drawing/2016/5/14/chartex" xmlns:mc="http://schemas.openxmlformats.org/markup-compatibility/2006" xmlns:aink="http://schemas.microsoft.com/office/drawing/2016/ink" xmlns:am3d="http://schemas.microsoft.com/office/drawing/2017/model3d" xmlns:o="urn:schemas-microsoft-com:office:office" xmlns:r="http://schemas.openxmlformats.org/officeDocument/2006/relationships" xmlns:m="http://schemas.openxmlformats.org/officeDocument/2006/math" xmlns:v="urn:schemas-microsoft-com:vml" xmlns:wp14="http://schemas.microsoft.com/office/word/2010/wordprocessingDrawing" xmlns:wp="http://schemas.openxmlformats.org/drawingml/2006/wordprocessingDrawing" xmlns:w10="urn:schemas-microsoft-com:office:word" xmlns:w="http://schemas.openxmlformats.org/wordprocessingml/2006/main" xmlns:w14="http://schemas.microsoft.com/office/word/2010/wordml" xmlns:w15="http://schemas.microsoft.com/office/word/2012/wordml" xmlns:w16cex="http://schemas.microsoft.com/office/word/2018/wordml/cex" xmlns:w16cid="http://schemas.microsoft.com/office/word/2016/wordml/cid" xmlns:w16="http://schemas.microsoft.com/office/word/2018/wordml" xmlns:w16se="http://schemas.microsoft.com/office/word/2015/wordml/symex" xmlns:wpg="http://schemas.microsoft.com/office/word/2010/wordprocessingGroup" xmlns:wpi="http://schemas.microsoft.com/office/word/2010/wordprocessingInk" xmlns:wne="http://schemas.microsoft.com/office/word/2006/wordml" xmlns:wps="http://schemas.microsoft.com/office/word/2010/wordprocessingShape" mc:Ignorable="w14 w15 w16se w16cid w16 w16cex wp14">
   <w:body>
     <w:p>
       <w:pPr>
-        <w:pStyle w:val="Overskrift1"/>
+        <w:pStyle w:val="Heading1"/>
       </w:pPr>
       <w:bookmarkStart w:id="0" w:name="_Toc23410958"/>
       <w:r>
@@ -75,17 +75,15 @@
       <w:sdtContent>
         <w:p>
           <w:pPr>
-            <w:pStyle w:val="Overskrift"/>
+            <w:pStyle w:val="TOCHeading"/>
           </w:pPr>
           <w:r>
             <w:t>Indhold</w:t>
           </w:r>
-          <w:bookmarkStart w:id="1" w:name="_GoBack"/>
-          <w:bookmarkEnd w:id="1"/>
         </w:p>
         <w:p>
           <w:pPr>
-            <w:pStyle w:val="Indholdsfortegnelse1"/>
+            <w:pStyle w:val="TOC1"/>
             <w:tabs>
               <w:tab w:val="right" w:leader="dot" w:pos="9628"/>
             </w:tabs>
@@ -164,7 +162,7 @@
         </w:p>
         <w:p>
           <w:pPr>
-            <w:pStyle w:val="Indholdsfortegnelse2"/>
+            <w:pStyle w:val="TOC2"/>
             <w:tabs>
               <w:tab w:val="left" w:pos="660"/>
               <w:tab w:val="right" w:leader="dot" w:pos="9628"/>
@@ -250,7 +248,7 @@
         </w:p>
         <w:p>
           <w:pPr>
-            <w:pStyle w:val="Indholdsfortegnelse2"/>
+            <w:pStyle w:val="TOC2"/>
             <w:tabs>
               <w:tab w:val="left" w:pos="660"/>
               <w:tab w:val="right" w:leader="dot" w:pos="9628"/>
@@ -336,7 +334,7 @@
         </w:p>
         <w:p>
           <w:pPr>
-            <w:pStyle w:val="Indholdsfortegnelse2"/>
+            <w:pStyle w:val="TOC2"/>
             <w:tabs>
               <w:tab w:val="left" w:pos="660"/>
               <w:tab w:val="right" w:leader="dot" w:pos="9628"/>
@@ -422,7 +420,7 @@
         </w:p>
         <w:p>
           <w:pPr>
-            <w:pStyle w:val="Indholdsfortegnelse2"/>
+            <w:pStyle w:val="TOC2"/>
             <w:tabs>
               <w:tab w:val="left" w:pos="660"/>
               <w:tab w:val="right" w:leader="dot" w:pos="9628"/>
@@ -510,7 +508,7 @@
         </w:p>
         <w:p>
           <w:pPr>
-            <w:pStyle w:val="Indholdsfortegnelse2"/>
+            <w:pStyle w:val="TOC2"/>
             <w:tabs>
               <w:tab w:val="left" w:pos="660"/>
               <w:tab w:val="right" w:leader="dot" w:pos="9628"/>
@@ -596,7 +594,7 @@
         </w:p>
         <w:p>
           <w:pPr>
-            <w:pStyle w:val="Indholdsfortegnelse2"/>
+            <w:pStyle w:val="TOC2"/>
             <w:tabs>
               <w:tab w:val="left" w:pos="880"/>
               <w:tab w:val="right" w:leader="dot" w:pos="9628"/>
@@ -684,7 +682,7 @@
         </w:p>
         <w:p>
           <w:pPr>
-            <w:pStyle w:val="Indholdsfortegnelse2"/>
+            <w:pStyle w:val="TOC2"/>
             <w:tabs>
               <w:tab w:val="left" w:pos="880"/>
               <w:tab w:val="right" w:leader="dot" w:pos="9628"/>
@@ -772,7 +770,7 @@
         </w:p>
         <w:p>
           <w:pPr>
-            <w:pStyle w:val="Indholdsfortegnelse2"/>
+            <w:pStyle w:val="TOC2"/>
             <w:tabs>
               <w:tab w:val="left" w:pos="660"/>
               <w:tab w:val="right" w:leader="dot" w:pos="9628"/>
@@ -858,7 +856,7 @@
         </w:p>
         <w:p>
           <w:pPr>
-            <w:pStyle w:val="Indholdsfortegnelse2"/>
+            <w:pStyle w:val="TOC2"/>
             <w:tabs>
               <w:tab w:val="left" w:pos="660"/>
               <w:tab w:val="right" w:leader="dot" w:pos="9628"/>
@@ -944,7 +942,7 @@
         </w:p>
         <w:p>
           <w:pPr>
-            <w:pStyle w:val="Indholdsfortegnelse2"/>
+            <w:pStyle w:val="TOC2"/>
             <w:tabs>
               <w:tab w:val="left" w:pos="660"/>
               <w:tab w:val="right" w:leader="dot" w:pos="9628"/>
@@ -1032,7 +1030,7 @@
         </w:p>
         <w:p>
           <w:pPr>
-            <w:pStyle w:val="Indholdsfortegnelse2"/>
+            <w:pStyle w:val="TOC2"/>
             <w:tabs>
               <w:tab w:val="left" w:pos="660"/>
               <w:tab w:val="right" w:leader="dot" w:pos="9628"/>
@@ -1120,7 +1118,7 @@
         </w:p>
         <w:p>
           <w:pPr>
-            <w:pStyle w:val="Indholdsfortegnelse2"/>
+            <w:pStyle w:val="TOC2"/>
             <w:tabs>
               <w:tab w:val="left" w:pos="880"/>
               <w:tab w:val="right" w:leader="dot" w:pos="9628"/>
@@ -1234,13 +1232,13 @@
     </w:p>
     <w:p>
       <w:pPr>
-        <w:pStyle w:val="Overskrift2"/>
+        <w:pStyle w:val="Heading2"/>
         <w:numPr>
           <w:ilvl w:val="0"/>
           <w:numId w:val="1"/>
         </w:numPr>
       </w:pPr>
-      <w:bookmarkStart w:id="2" w:name="_Toc23410959"/>
+      <w:bookmarkStart w:id="1" w:name="_Toc23410959"/>
       <w:r>
         <w:lastRenderedPageBreak/>
         <w:t>Name</w:t>
@@ -1254,7 +1252,7 @@
       <w:r>
         <w:t xml:space="preserve"> version</w:t>
       </w:r>
-      <w:bookmarkEnd w:id="2"/>
+      <w:bookmarkEnd w:id="1"/>
     </w:p>
     <w:p>
       <w:pPr>
@@ -1301,17 +1299,17 @@
     </w:p>
     <w:p>
       <w:pPr>
-        <w:pStyle w:val="Overskrift2"/>
+        <w:pStyle w:val="Heading2"/>
         <w:numPr>
           <w:ilvl w:val="0"/>
           <w:numId w:val="1"/>
         </w:numPr>
       </w:pPr>
-      <w:bookmarkStart w:id="3" w:name="_Toc23410960"/>
+      <w:bookmarkStart w:id="2" w:name="_Toc23410960"/>
       <w:r>
         <w:t>Overall solution description</w:t>
       </w:r>
-      <w:bookmarkEnd w:id="3"/>
+      <w:bookmarkEnd w:id="2"/>
     </w:p>
     <w:p>
       <w:pPr>
@@ -1492,17 +1490,17 @@
     </w:p>
     <w:p>
       <w:pPr>
-        <w:pStyle w:val="Overskrift2"/>
+        <w:pStyle w:val="Heading2"/>
         <w:numPr>
           <w:ilvl w:val="0"/>
           <w:numId w:val="1"/>
         </w:numPr>
       </w:pPr>
-      <w:bookmarkStart w:id="4" w:name="_Toc23410961"/>
+      <w:bookmarkStart w:id="3" w:name="_Toc23410961"/>
       <w:r>
         <w:t>Architecture description and diagrams</w:t>
       </w:r>
-      <w:bookmarkEnd w:id="4"/>
+      <w:bookmarkEnd w:id="3"/>
     </w:p>
     <w:p>
       <w:pPr>
@@ -1570,7 +1568,7 @@
     </w:p>
     <w:p>
       <w:pPr>
-        <w:pStyle w:val="Listeafsnit"/>
+        <w:pStyle w:val="ListParagraph"/>
         <w:numPr>
           <w:ilvl w:val="0"/>
           <w:numId w:val="13"/>
@@ -1597,7 +1595,7 @@
     </w:p>
     <w:p>
       <w:pPr>
-        <w:pStyle w:val="Listeafsnit"/>
+        <w:pStyle w:val="ListParagraph"/>
         <w:numPr>
           <w:ilvl w:val="0"/>
           <w:numId w:val="13"/>
@@ -1624,7 +1622,7 @@
     </w:p>
     <w:p>
       <w:pPr>
-        <w:pStyle w:val="Listeafsnit"/>
+        <w:pStyle w:val="ListParagraph"/>
         <w:numPr>
           <w:ilvl w:val="0"/>
           <w:numId w:val="13"/>
@@ -1651,7 +1649,7 @@
     </w:p>
     <w:p>
       <w:pPr>
-        <w:pStyle w:val="Listeafsnit"/>
+        <w:pStyle w:val="ListParagraph"/>
         <w:numPr>
           <w:ilvl w:val="0"/>
           <w:numId w:val="13"/>
@@ -1749,7 +1747,7 @@
     </w:p>
     <w:p>
       <w:pPr>
-        <w:pStyle w:val="Listeafsnit"/>
+        <w:pStyle w:val="ListParagraph"/>
         <w:numPr>
           <w:ilvl w:val="0"/>
           <w:numId w:val="14"/>
@@ -1769,7 +1767,7 @@
     </w:p>
     <w:p>
       <w:pPr>
-        <w:pStyle w:val="Listeafsnit"/>
+        <w:pStyle w:val="ListParagraph"/>
         <w:numPr>
           <w:ilvl w:val="0"/>
           <w:numId w:val="14"/>
@@ -1954,7 +1952,7 @@
     </w:p>
     <w:p>
       <w:pPr>
-        <w:pStyle w:val="Overskrift2"/>
+        <w:pStyle w:val="Heading2"/>
         <w:numPr>
           <w:ilvl w:val="0"/>
           <w:numId w:val="1"/>
@@ -1963,14 +1961,14 @@
           <w:lang w:val="en-US"/>
         </w:rPr>
       </w:pPr>
-      <w:bookmarkStart w:id="5" w:name="_Toc23410962"/>
+      <w:bookmarkStart w:id="4" w:name="_Toc23410962"/>
       <w:r>
         <w:rPr>
           <w:lang w:val="en-US"/>
         </w:rPr>
         <w:t>Location of code, scripts and possibly binary files</w:t>
       </w:r>
-      <w:bookmarkEnd w:id="5"/>
+      <w:bookmarkEnd w:id="4"/>
     </w:p>
     <w:p>
       <w:pPr>
@@ -2032,23 +2030,23 @@
     </w:p>
     <w:p>
       <w:pPr>
-        <w:pStyle w:val="Overskrift2"/>
+        <w:pStyle w:val="Heading2"/>
         <w:numPr>
           <w:ilvl w:val="0"/>
           <w:numId w:val="1"/>
         </w:numPr>
       </w:pPr>
-      <w:bookmarkStart w:id="6" w:name="_Driftssetup"/>
-      <w:bookmarkStart w:id="7" w:name="_Toc23410963"/>
+      <w:bookmarkStart w:id="5" w:name="_Driftssetup"/>
+      <w:bookmarkStart w:id="6" w:name="_Toc23410963"/>
+      <w:bookmarkEnd w:id="5"/>
+      <w:r>
+        <w:t>Operation Setup</w:t>
+      </w:r>
       <w:bookmarkEnd w:id="6"/>
-      <w:r>
-        <w:t>Operation Setup</w:t>
-      </w:r>
-      <w:bookmarkEnd w:id="7"/>
-    </w:p>
-    <w:p>
-      <w:pPr>
-        <w:pStyle w:val="Overskrift2"/>
+    </w:p>
+    <w:p>
+      <w:pPr>
+        <w:pStyle w:val="Heading2"/>
         <w:numPr>
           <w:ilvl w:val="1"/>
           <w:numId w:val="1"/>
@@ -2057,16 +2055,16 @@
           <w:lang w:val="en-US"/>
         </w:rPr>
       </w:pPr>
-      <w:bookmarkStart w:id="8" w:name="_Creation_of_packages"/>
-      <w:bookmarkStart w:id="9" w:name="_Toc23410964"/>
+      <w:bookmarkStart w:id="7" w:name="_Creation_of_packages"/>
+      <w:bookmarkStart w:id="8" w:name="_Toc23410964"/>
+      <w:bookmarkEnd w:id="7"/>
+      <w:r>
+        <w:rPr>
+          <w:lang w:val="en-US"/>
+        </w:rPr>
+        <w:t>Creation of packages and releases</w:t>
+      </w:r>
       <w:bookmarkEnd w:id="8"/>
-      <w:r>
-        <w:rPr>
-          <w:lang w:val="en-US"/>
-        </w:rPr>
-        <w:t>Creation of packages and releases</w:t>
-      </w:r>
-      <w:bookmarkEnd w:id="9"/>
     </w:p>
     <w:p>
       <w:pPr>
@@ -2339,7 +2337,7 @@
           <w:rStyle w:val="Hyperlink"/>
           <w:lang w:val="en-US"/>
         </w:rPr>
-        <w:br/>
+        <w:t xml:space="preserve"> </w:t>
       </w:r>
       <w:r>
         <w:rPr>
@@ -2353,7 +2351,715 @@
           <w:color w:val="4BACC6" w:themeColor="accent5"/>
           <w:lang w:val="en-US"/>
         </w:rPr>
-        <w:t xml:space="preserve">relevant information about the use of the module. Please not that the ‘—extra-resources’ flag </w:t>
+        <w:t xml:space="preserve">relevant information about the use of the module. </w:t>
+      </w:r>
+    </w:p>
+    <w:p>
+      <w:pPr>
+        <w:rPr>
+          <w:color w:val="4BACC6" w:themeColor="accent5"/>
+          <w:lang w:val="en-US"/>
+        </w:rPr>
+      </w:pPr>
+      <w:r>
+        <w:rPr>
+          <w:color w:val="4BACC6" w:themeColor="accent5"/>
+          <w:lang w:val="en-US"/>
+        </w:rPr>
+        <w:t>First install electron-packager globally:</w:t>
+      </w:r>
+    </w:p>
+    <w:p>
+      <w:pPr>
+        <w:rPr>
+          <w:rFonts w:ascii="Courier New" w:hAnsi="Courier New" w:cs="Courier New"/>
+          <w:color w:val="000000"/>
+          <w:shd w:val="clear" w:color="auto" w:fill="F7F7F7"/>
+          <w:lang w:val="en-US"/>
+        </w:rPr>
+      </w:pPr>
+      <w:r>
+        <w:rPr>
+          <w:rFonts w:ascii="Courier New" w:hAnsi="Courier New" w:cs="Courier New"/>
+          <w:color w:val="000000"/>
+          <w:shd w:val="clear" w:color="auto" w:fill="F7F7F7"/>
+          <w:lang w:val="en-US"/>
+        </w:rPr>
+        <w:t>npm install electron-packager -g</w:t>
+      </w:r>
+    </w:p>
+    <w:p>
+      <w:pPr>
+        <w:rPr>
+          <w:color w:val="4BACC6" w:themeColor="accent5"/>
+          <w:lang w:val="en-US"/>
+        </w:rPr>
+      </w:pPr>
+      <w:r>
+        <w:rPr>
+          <w:color w:val="4BACC6" w:themeColor="accent5"/>
+          <w:lang w:val="en-US"/>
+        </w:rPr>
+        <w:t>And</w:t>
+      </w:r>
+      <w:r>
+        <w:rPr>
+          <w:color w:val="4BACC6" w:themeColor="accent5"/>
+          <w:lang w:val="en-US"/>
+        </w:rPr>
+        <w:t xml:space="preserve"> </w:t>
+      </w:r>
+      <w:r>
+        <w:rPr>
+          <w:color w:val="4BACC6" w:themeColor="accent5"/>
+          <w:lang w:val="en-US"/>
+        </w:rPr>
+        <w:t>using</w:t>
+      </w:r>
+      <w:r>
+        <w:rPr>
+          <w:color w:val="4BACC6" w:themeColor="accent5"/>
+          <w:lang w:val="en-US"/>
+        </w:rPr>
+        <w:t xml:space="preserve"> the example from the npmjs-link:</w:t>
+      </w:r>
+    </w:p>
+    <w:p>
+      <w:pPr>
+        <w:rPr>
+          <w:color w:val="4BACC6" w:themeColor="accent5"/>
+          <w:lang w:val="en-US"/>
+        </w:rPr>
+      </w:pPr>
+      <w:r>
+        <w:rPr>
+          <w:rFonts w:ascii="Source Sans Pro" w:hAnsi="Source Sans Pro"/>
+          <w:color w:val="333333"/>
+          <w:spacing w:val="2"/>
+          <w:sz w:val="27"/>
+          <w:szCs w:val="27"/>
+          <w:lang w:val="en-US"/>
+        </w:rPr>
+        <w:t xml:space="preserve">The project should have the </w:t>
+      </w:r>
+      <w:r>
+        <w:rPr>
+          <w:rFonts w:ascii="Source Sans Pro" w:hAnsi="Source Sans Pro"/>
+          <w:color w:val="333333"/>
+          <w:spacing w:val="2"/>
+          <w:sz w:val="27"/>
+          <w:szCs w:val="27"/>
+          <w:lang w:val="en-US"/>
+        </w:rPr>
+        <w:t>following</w:t>
+      </w:r>
+      <w:r>
+        <w:rPr>
+          <w:rFonts w:ascii="Source Sans Pro" w:hAnsi="Source Sans Pro"/>
+          <w:color w:val="333333"/>
+          <w:spacing w:val="2"/>
+          <w:sz w:val="27"/>
+          <w:szCs w:val="27"/>
+          <w:lang w:val="en-US"/>
+        </w:rPr>
+        <w:t xml:space="preserve"> file structure:</w:t>
+      </w:r>
+    </w:p>
+    <w:p>
+      <w:pPr>
+        <w:pStyle w:val="HTMLPreformatted"/>
+        <w:shd w:val="clear" w:color="auto" w:fill="F7F7F7"/>
+        <w:spacing w:line="360" w:lineRule="atLeast"/>
+        <w:rPr>
+          <w:rStyle w:val="HTMLCode"/>
+          <w:rFonts w:ascii="Consolas" w:eastAsiaTheme="majorEastAsia" w:hAnsi="Consolas"/>
+          <w:color w:val="333333"/>
+          <w:shd w:val="clear" w:color="auto" w:fill="F7F7F7"/>
+          <w:lang w:val="en-US"/>
+        </w:rPr>
+      </w:pPr>
+      <w:r>
+        <w:rPr>
+          <w:rStyle w:val="HTMLCode"/>
+          <w:rFonts w:ascii="Consolas" w:eastAsiaTheme="majorEastAsia" w:hAnsi="Consolas"/>
+          <w:color w:val="333333"/>
+          <w:shd w:val="clear" w:color="auto" w:fill="F7F7F7"/>
+          <w:lang w:val="en-US"/>
+        </w:rPr>
+        <w:t>electron</w:t>
+      </w:r>
+    </w:p>
+    <w:p>
+      <w:pPr>
+        <w:pStyle w:val="HTMLPreformatted"/>
+        <w:shd w:val="clear" w:color="auto" w:fill="F7F7F7"/>
+        <w:spacing w:line="360" w:lineRule="atLeast"/>
+        <w:rPr>
+          <w:rStyle w:val="HTMLCode"/>
+          <w:rFonts w:ascii="Consolas" w:eastAsiaTheme="majorEastAsia" w:hAnsi="Consolas"/>
+          <w:color w:val="333333"/>
+          <w:shd w:val="clear" w:color="auto" w:fill="F7F7F7"/>
+        </w:rPr>
+      </w:pPr>
+      <w:r>
+        <w:rPr>
+          <w:rStyle w:val="HTMLCode"/>
+          <w:rFonts w:ascii="Consolas" w:eastAsiaTheme="majorEastAsia" w:hAnsi="Consolas"/>
+          <w:color w:val="333333"/>
+          <w:shd w:val="clear" w:color="auto" w:fill="F7F7F7"/>
+        </w:rPr>
+        <w:t>├── package.json</w:t>
+      </w:r>
+    </w:p>
+    <w:p>
+      <w:pPr>
+        <w:pStyle w:val="HTMLPreformatted"/>
+        <w:shd w:val="clear" w:color="auto" w:fill="F7F7F7"/>
+        <w:spacing w:line="360" w:lineRule="atLeast"/>
+        <w:rPr>
+          <w:rStyle w:val="HTMLCode"/>
+          <w:rFonts w:ascii="Consolas" w:eastAsiaTheme="majorEastAsia" w:hAnsi="Consolas"/>
+          <w:color w:val="333333"/>
+          <w:shd w:val="clear" w:color="auto" w:fill="F7F7F7"/>
+        </w:rPr>
+      </w:pPr>
+      <w:r>
+        <w:rPr>
+          <w:rStyle w:val="HTMLCode"/>
+          <w:rFonts w:ascii="Consolas" w:eastAsiaTheme="majorEastAsia" w:hAnsi="Consolas"/>
+          <w:color w:val="333333"/>
+          <w:shd w:val="clear" w:color="auto" w:fill="F7F7F7"/>
+        </w:rPr>
+        <w:t>├── index.html</w:t>
+      </w:r>
+    </w:p>
+    <w:p>
+      <w:pPr>
+        <w:pStyle w:val="HTMLPreformatted"/>
+        <w:shd w:val="clear" w:color="auto" w:fill="F7F7F7"/>
+        <w:spacing w:line="360" w:lineRule="atLeast"/>
+        <w:rPr>
+          <w:rStyle w:val="HTMLCode"/>
+          <w:rFonts w:ascii="Consolas" w:eastAsiaTheme="majorEastAsia" w:hAnsi="Consolas"/>
+          <w:color w:val="333333"/>
+          <w:shd w:val="clear" w:color="auto" w:fill="F7F7F7"/>
+        </w:rPr>
+      </w:pPr>
+      <w:r>
+        <w:rPr>
+          <w:rStyle w:val="HTMLCode"/>
+          <w:rFonts w:ascii="Consolas" w:eastAsiaTheme="majorEastAsia" w:hAnsi="Consolas"/>
+          <w:color w:val="333333"/>
+          <w:shd w:val="clear" w:color="auto" w:fill="F7F7F7"/>
+        </w:rPr>
+        <w:t>├── […other files, like the app's LICENSE…]</w:t>
+      </w:r>
+    </w:p>
+    <w:p>
+      <w:pPr>
+        <w:pStyle w:val="HTMLPreformatted"/>
+        <w:shd w:val="clear" w:color="auto" w:fill="F7F7F7"/>
+        <w:spacing w:line="360" w:lineRule="atLeast"/>
+        <w:rPr>
+          <w:rStyle w:val="HTMLCode"/>
+          <w:rFonts w:ascii="Consolas" w:eastAsiaTheme="majorEastAsia" w:hAnsi="Consolas"/>
+          <w:color w:val="333333"/>
+          <w:shd w:val="clear" w:color="auto" w:fill="F7F7F7"/>
+        </w:rPr>
+      </w:pPr>
+      <w:r>
+        <w:rPr>
+          <w:rStyle w:val="HTMLCode"/>
+          <w:rFonts w:ascii="Consolas" w:eastAsiaTheme="majorEastAsia" w:hAnsi="Consolas"/>
+          <w:color w:val="333333"/>
+          <w:shd w:val="clear" w:color="auto" w:fill="F7F7F7"/>
+        </w:rPr>
+        <w:t>└── script.js</w:t>
+      </w:r>
+    </w:p>
+    <w:p>
+      <w:pPr>
+        <w:pStyle w:val="NormalWeb"/>
+        <w:spacing w:before="0" w:beforeAutospacing="0" w:after="240" w:afterAutospacing="0"/>
+        <w:rPr>
+          <w:rFonts w:ascii="Source Sans Pro" w:hAnsi="Source Sans Pro"/>
+          <w:color w:val="333333"/>
+          <w:spacing w:val="2"/>
+          <w:sz w:val="27"/>
+          <w:szCs w:val="27"/>
+        </w:rPr>
+      </w:pPr>
+      <w:r>
+        <w:rPr>
+          <w:rFonts w:ascii="Source Sans Pro" w:hAnsi="Source Sans Pro"/>
+          <w:color w:val="333333"/>
+          <w:spacing w:val="2"/>
+          <w:sz w:val="27"/>
+          <w:szCs w:val="27"/>
+        </w:rPr>
+        <w:t xml:space="preserve">…and the following </w:t>
+      </w:r>
+      <w:r>
+        <w:rPr>
+          <w:rFonts w:ascii="Source Sans Pro" w:hAnsi="Source Sans Pro"/>
+          <w:color w:val="333333"/>
+          <w:spacing w:val="2"/>
+          <w:sz w:val="27"/>
+          <w:szCs w:val="27"/>
+          <w:lang w:val="en-US"/>
+        </w:rPr>
+        <w:t>should be</w:t>
+      </w:r>
+      <w:r>
+        <w:rPr>
+          <w:rFonts w:ascii="Source Sans Pro" w:hAnsi="Source Sans Pro"/>
+          <w:color w:val="333333"/>
+          <w:spacing w:val="2"/>
+          <w:sz w:val="27"/>
+          <w:szCs w:val="27"/>
+        </w:rPr>
+        <w:t xml:space="preserve"> true:</w:t>
+      </w:r>
+    </w:p>
+    <w:p>
+      <w:pPr>
+        <w:numPr>
+          <w:ilvl w:val="0"/>
+          <w:numId w:val="23"/>
+        </w:numPr>
+        <w:spacing w:before="100" w:beforeAutospacing="1" w:after="90" w:line="240" w:lineRule="auto"/>
+        <w:rPr>
+          <w:rFonts w:ascii="Source Sans Pro" w:hAnsi="Source Sans Pro"/>
+          <w:color w:val="333333"/>
+          <w:sz w:val="24"/>
+          <w:szCs w:val="24"/>
+        </w:rPr>
+      </w:pPr>
+      <w:r>
+        <w:rPr>
+          <w:rStyle w:val="HTMLCode"/>
+          <w:rFonts w:ascii="Consolas" w:eastAsiaTheme="majorEastAsia" w:hAnsi="Consolas"/>
+          <w:color w:val="333333"/>
+          <w:sz w:val="24"/>
+          <w:szCs w:val="24"/>
+          <w:shd w:val="clear" w:color="auto" w:fill="F7F7F7"/>
+        </w:rPr>
+        <w:t>electron-packager</w:t>
+      </w:r>
+      <w:r>
+        <w:rPr>
+          <w:rFonts w:ascii="Source Sans Pro" w:hAnsi="Source Sans Pro"/>
+          <w:color w:val="333333"/>
+        </w:rPr>
+        <w:t> is installed globally</w:t>
+      </w:r>
+    </w:p>
+    <w:p>
+      <w:pPr>
+        <w:numPr>
+          <w:ilvl w:val="0"/>
+          <w:numId w:val="23"/>
+        </w:numPr>
+        <w:spacing w:before="100" w:beforeAutospacing="1" w:after="90" w:line="240" w:lineRule="auto"/>
+        <w:rPr>
+          <w:rFonts w:ascii="Source Sans Pro" w:hAnsi="Source Sans Pro"/>
+          <w:color w:val="333333"/>
+          <w:lang w:val="en-US"/>
+        </w:rPr>
+      </w:pPr>
+      <w:r>
+        <w:rPr>
+          <w:rStyle w:val="HTMLCode"/>
+          <w:rFonts w:ascii="Consolas" w:eastAsiaTheme="majorEastAsia" w:hAnsi="Consolas"/>
+          <w:color w:val="333333"/>
+          <w:sz w:val="24"/>
+          <w:szCs w:val="24"/>
+          <w:shd w:val="clear" w:color="auto" w:fill="F7F7F7"/>
+          <w:lang w:val="en-US"/>
+        </w:rPr>
+        <w:t>n</w:t>
+      </w:r>
+      <w:r>
+        <w:rPr>
+          <w:rStyle w:val="HTMLCode"/>
+          <w:rFonts w:ascii="Consolas" w:eastAsiaTheme="majorEastAsia" w:hAnsi="Consolas"/>
+          <w:color w:val="333333"/>
+          <w:sz w:val="24"/>
+          <w:szCs w:val="24"/>
+          <w:shd w:val="clear" w:color="auto" w:fill="F7F7F7"/>
+          <w:lang w:val="en-US"/>
+        </w:rPr>
+        <w:t>ame</w:t>
+      </w:r>
+      <w:r>
+        <w:rPr>
+          <w:rFonts w:ascii="Source Sans Pro" w:hAnsi="Source Sans Pro"/>
+          <w:color w:val="333333"/>
+          <w:lang w:val="en-US"/>
+        </w:rPr>
+        <w:t> in </w:t>
+      </w:r>
+      <w:r>
+        <w:rPr>
+          <w:rStyle w:val="HTMLCode"/>
+          <w:rFonts w:ascii="Consolas" w:eastAsiaTheme="majorEastAsia" w:hAnsi="Consolas"/>
+          <w:color w:val="333333"/>
+          <w:sz w:val="24"/>
+          <w:szCs w:val="24"/>
+          <w:shd w:val="clear" w:color="auto" w:fill="F7F7F7"/>
+          <w:lang w:val="en-US"/>
+        </w:rPr>
+        <w:t>package.json</w:t>
+      </w:r>
+      <w:r>
+        <w:rPr>
+          <w:rFonts w:ascii="Source Sans Pro" w:hAnsi="Source Sans Pro"/>
+          <w:color w:val="333333"/>
+          <w:lang w:val="en-US"/>
+        </w:rPr>
+        <w:t> has been set to </w:t>
+      </w:r>
+      <w:r>
+        <w:rPr>
+          <w:rStyle w:val="HTMLCode"/>
+          <w:rFonts w:ascii="Consolas" w:eastAsiaTheme="majorEastAsia" w:hAnsi="Consolas"/>
+          <w:color w:val="333333"/>
+          <w:sz w:val="24"/>
+          <w:szCs w:val="24"/>
+          <w:shd w:val="clear" w:color="auto" w:fill="F7F7F7"/>
+          <w:lang w:val="en-US"/>
+        </w:rPr>
+        <w:t>asta</w:t>
+      </w:r>
+    </w:p>
+    <w:p>
+      <w:pPr>
+        <w:numPr>
+          <w:ilvl w:val="0"/>
+          <w:numId w:val="23"/>
+        </w:numPr>
+        <w:spacing w:before="100" w:beforeAutospacing="1" w:after="90" w:line="240" w:lineRule="auto"/>
+        <w:rPr>
+          <w:rFonts w:ascii="Source Sans Pro" w:hAnsi="Source Sans Pro"/>
+          <w:color w:val="333333"/>
+          <w:lang w:val="en-US"/>
+        </w:rPr>
+      </w:pPr>
+      <w:r>
+        <w:rPr>
+          <w:rFonts w:ascii="Source Sans Pro" w:hAnsi="Source Sans Pro"/>
+          <w:color w:val="333333"/>
+          <w:lang w:val="en-US"/>
+        </w:rPr>
+        <w:t>The </w:t>
+      </w:r>
+      <w:r>
+        <w:rPr>
+          <w:rStyle w:val="HTMLCode"/>
+          <w:rFonts w:ascii="Consolas" w:eastAsiaTheme="majorEastAsia" w:hAnsi="Consolas"/>
+          <w:color w:val="333333"/>
+          <w:sz w:val="24"/>
+          <w:szCs w:val="24"/>
+          <w:shd w:val="clear" w:color="auto" w:fill="F7F7F7"/>
+          <w:lang w:val="en-US"/>
+        </w:rPr>
+        <w:t>electron</w:t>
+      </w:r>
+      <w:r>
+        <w:rPr>
+          <w:rFonts w:ascii="Source Sans Pro" w:hAnsi="Source Sans Pro"/>
+          <w:color w:val="333333"/>
+          <w:lang w:val="en-US"/>
+        </w:rPr>
+        <w:t> module is in the </w:t>
+      </w:r>
+      <w:r>
+        <w:rPr>
+          <w:rStyle w:val="HTMLCode"/>
+          <w:rFonts w:ascii="Consolas" w:eastAsiaTheme="majorEastAsia" w:hAnsi="Consolas"/>
+          <w:color w:val="333333"/>
+          <w:sz w:val="24"/>
+          <w:szCs w:val="24"/>
+          <w:shd w:val="clear" w:color="auto" w:fill="F7F7F7"/>
+          <w:lang w:val="en-US"/>
+        </w:rPr>
+        <w:t>devDependencies</w:t>
+      </w:r>
+      <w:r>
+        <w:rPr>
+          <w:rFonts w:ascii="Source Sans Pro" w:hAnsi="Source Sans Pro"/>
+          <w:color w:val="333333"/>
+          <w:lang w:val="en-US"/>
+        </w:rPr>
+        <w:t> section of </w:t>
+      </w:r>
+      <w:r>
+        <w:rPr>
+          <w:rStyle w:val="HTMLCode"/>
+          <w:rFonts w:ascii="Consolas" w:eastAsiaTheme="majorEastAsia" w:hAnsi="Consolas"/>
+          <w:color w:val="333333"/>
+          <w:sz w:val="24"/>
+          <w:szCs w:val="24"/>
+          <w:shd w:val="clear" w:color="auto" w:fill="F7F7F7"/>
+          <w:lang w:val="en-US"/>
+        </w:rPr>
+        <w:t>package.json</w:t>
+      </w:r>
+      <w:r>
+        <w:rPr>
+          <w:rFonts w:ascii="Source Sans Pro" w:hAnsi="Source Sans Pro"/>
+          <w:color w:val="333333"/>
+          <w:lang w:val="en-US"/>
+        </w:rPr>
+        <w:t>, and set to the exact version of </w:t>
+      </w:r>
+      <w:r>
+        <w:rPr>
+          <w:rStyle w:val="HTMLCode"/>
+          <w:rFonts w:ascii="Consolas" w:eastAsiaTheme="majorEastAsia" w:hAnsi="Consolas"/>
+          <w:color w:val="333333"/>
+          <w:sz w:val="24"/>
+          <w:szCs w:val="24"/>
+          <w:shd w:val="clear" w:color="auto" w:fill="F7F7F7"/>
+          <w:lang w:val="en-US"/>
+        </w:rPr>
+        <w:t>1.4.15</w:t>
+      </w:r>
+      <w:r>
+        <w:rPr>
+          <w:rFonts w:ascii="Source Sans Pro" w:hAnsi="Source Sans Pro"/>
+          <w:color w:val="333333"/>
+          <w:lang w:val="en-US"/>
+        </w:rPr>
+        <w:t>.</w:t>
+      </w:r>
+    </w:p>
+    <w:p>
+      <w:pPr>
+        <w:numPr>
+          <w:ilvl w:val="0"/>
+          <w:numId w:val="23"/>
+        </w:numPr>
+        <w:spacing w:before="100" w:beforeAutospacing="1" w:after="90" w:line="240" w:lineRule="auto"/>
+        <w:rPr>
+          <w:rFonts w:ascii="Source Sans Pro" w:hAnsi="Source Sans Pro"/>
+          <w:color w:val="333333"/>
+          <w:lang w:val="en-US"/>
+        </w:rPr>
+      </w:pPr>
+      <w:r>
+        <w:rPr>
+          <w:rStyle w:val="HTMLCode"/>
+          <w:rFonts w:ascii="Consolas" w:eastAsiaTheme="majorEastAsia" w:hAnsi="Consolas"/>
+          <w:color w:val="333333"/>
+          <w:sz w:val="24"/>
+          <w:szCs w:val="24"/>
+          <w:shd w:val="clear" w:color="auto" w:fill="F7F7F7"/>
+          <w:lang w:val="en-US"/>
+        </w:rPr>
+        <w:t>npm install</w:t>
+      </w:r>
+      <w:r>
+        <w:rPr>
+          <w:rFonts w:ascii="Source Sans Pro" w:hAnsi="Source Sans Pro"/>
+          <w:color w:val="333333"/>
+          <w:lang w:val="en-US"/>
+        </w:rPr>
+        <w:t> for the </w:t>
+      </w:r>
+      <w:r>
+        <w:rPr>
+          <w:rStyle w:val="HTMLCode"/>
+          <w:rFonts w:ascii="Consolas" w:eastAsiaTheme="majorEastAsia" w:hAnsi="Consolas"/>
+          <w:color w:val="333333"/>
+          <w:sz w:val="24"/>
+          <w:szCs w:val="24"/>
+          <w:shd w:val="clear" w:color="auto" w:fill="F7F7F7"/>
+          <w:lang w:val="en-US"/>
+        </w:rPr>
+        <w:t>asta</w:t>
+      </w:r>
+      <w:r>
+        <w:rPr>
+          <w:rFonts w:ascii="Source Sans Pro" w:hAnsi="Source Sans Pro"/>
+          <w:color w:val="333333"/>
+          <w:lang w:val="en-US"/>
+        </w:rPr>
+        <w:t> app has been run at least once</w:t>
+      </w:r>
+    </w:p>
+    <w:p>
+      <w:pPr>
+        <w:pStyle w:val="NormalWeb"/>
+        <w:spacing w:before="0" w:beforeAutospacing="0" w:after="240" w:afterAutospacing="0"/>
+        <w:rPr>
+          <w:rFonts w:ascii="Source Sans Pro" w:hAnsi="Source Sans Pro"/>
+          <w:color w:val="333333"/>
+          <w:spacing w:val="2"/>
+          <w:sz w:val="27"/>
+          <w:szCs w:val="27"/>
+        </w:rPr>
+      </w:pPr>
+      <w:r>
+        <w:rPr>
+          <w:rFonts w:ascii="Source Sans Pro" w:hAnsi="Source Sans Pro"/>
+          <w:color w:val="333333"/>
+          <w:spacing w:val="2"/>
+          <w:sz w:val="27"/>
+          <w:szCs w:val="27"/>
+          <w:lang w:val="en-US"/>
+        </w:rPr>
+        <w:t>…w</w:t>
+      </w:r>
+      <w:r>
+        <w:rPr>
+          <w:rFonts w:ascii="Source Sans Pro" w:hAnsi="Source Sans Pro"/>
+          <w:color w:val="333333"/>
+          <w:spacing w:val="2"/>
+          <w:sz w:val="27"/>
+          <w:szCs w:val="27"/>
+        </w:rPr>
+        <w:t>hen one runs the following command for the first time in the </w:t>
+      </w:r>
+      <w:r>
+        <w:rPr>
+          <w:rStyle w:val="HTMLCode"/>
+          <w:rFonts w:ascii="Consolas" w:eastAsiaTheme="majorEastAsia" w:hAnsi="Consolas"/>
+          <w:color w:val="333333"/>
+          <w:sz w:val="24"/>
+          <w:szCs w:val="24"/>
+          <w:shd w:val="clear" w:color="auto" w:fill="F7F7F7"/>
+          <w:lang w:val="en-US"/>
+        </w:rPr>
+        <w:t>electron</w:t>
+      </w:r>
+      <w:r>
+        <w:rPr>
+          <w:rFonts w:ascii="Source Sans Pro" w:hAnsi="Source Sans Pro"/>
+          <w:color w:val="333333"/>
+          <w:spacing w:val="2"/>
+          <w:sz w:val="27"/>
+          <w:szCs w:val="27"/>
+        </w:rPr>
+        <w:t> directory:</w:t>
+      </w:r>
+    </w:p>
+    <w:p>
+      <w:pPr>
+        <w:pStyle w:val="HTMLPreformatted"/>
+        <w:shd w:val="clear" w:color="auto" w:fill="F7F7F7"/>
+        <w:spacing w:after="360"/>
+        <w:rPr>
+          <w:color w:val="333333"/>
+          <w:sz w:val="24"/>
+          <w:szCs w:val="24"/>
+        </w:rPr>
+      </w:pPr>
+      <w:r>
+        <w:rPr>
+          <w:rStyle w:val="HTMLCode"/>
+          <w:rFonts w:ascii="Consolas" w:eastAsiaTheme="majorEastAsia" w:hAnsi="Consolas"/>
+          <w:color w:val="333333"/>
+          <w:shd w:val="clear" w:color="auto" w:fill="F7F7F7"/>
+        </w:rPr>
+        <w:t>electron-packager .</w:t>
+      </w:r>
+    </w:p>
+    <w:p>
+      <w:pPr>
+        <w:rPr>
+          <w:color w:val="4BACC6" w:themeColor="accent5"/>
+          <w:lang w:val="en-US"/>
+        </w:rPr>
+      </w:pPr>
+    </w:p>
+    <w:p>
+      <w:pPr>
+        <w:rPr>
+          <w:color w:val="4BACC6" w:themeColor="accent5"/>
+          <w:lang w:val="en-US"/>
+        </w:rPr>
+      </w:pPr>
+      <w:r>
+        <w:rPr>
+          <w:color w:val="4BACC6" w:themeColor="accent5"/>
+          <w:lang w:val="en-US"/>
+        </w:rPr>
+        <w:lastRenderedPageBreak/>
+        <w:t>If you get the error “</w:t>
+      </w:r>
+      <w:r>
+        <w:rPr>
+          <w:color w:val="4BACC6" w:themeColor="accent5"/>
+          <w:lang w:val="en-US"/>
+        </w:rPr>
+        <w:t>Make Failed with Exit Code 2</w:t>
+      </w:r>
+      <w:r>
+        <w:rPr>
+          <w:color w:val="4BACC6" w:themeColor="accent5"/>
+          <w:lang w:val="en-US"/>
+        </w:rPr>
+        <w:t xml:space="preserve">” it may mean that you need to install </w:t>
+      </w:r>
+      <w:r>
+        <w:rPr>
+          <w:color w:val="4BACC6" w:themeColor="accent5"/>
+          <w:lang w:val="en-US"/>
+        </w:rPr>
+        <w:t>node-gyp</w:t>
+      </w:r>
+      <w:r>
+        <w:rPr>
+          <w:color w:val="4BACC6" w:themeColor="accent5"/>
+          <w:lang w:val="en-US"/>
+        </w:rPr>
+        <w:t>:</w:t>
+      </w:r>
+    </w:p>
+    <w:p>
+      <w:pPr>
+        <w:rPr>
+          <w:color w:val="4BACC6" w:themeColor="accent5"/>
+          <w:lang w:val="en-US"/>
+        </w:rPr>
+      </w:pPr>
+      <w:r>
+        <w:rPr>
+          <w:rFonts w:ascii="Lucida Console" w:hAnsi="Lucida Console"/>
+          <w:color w:val="F8F8F8"/>
+          <w:shd w:val="clear" w:color="auto" w:fill="141414"/>
+        </w:rPr>
+        <w:t>npm i -g node-gyp</w:t>
+      </w:r>
+    </w:p>
+    <w:p>
+      <w:pPr>
+        <w:rPr>
+          <w:color w:val="4BACC6" w:themeColor="accent5"/>
+          <w:lang w:val="en-US"/>
+        </w:rPr>
+      </w:pPr>
+      <w:r>
+        <w:rPr>
+          <w:color w:val="4BACC6" w:themeColor="accent5"/>
+          <w:lang w:val="en-US"/>
+        </w:rPr>
+        <w:t>Please not</w:t>
+      </w:r>
+      <w:r>
+        <w:rPr>
+          <w:color w:val="4BACC6" w:themeColor="accent5"/>
+          <w:lang w:val="en-US"/>
+        </w:rPr>
+        <w:t>e</w:t>
+      </w:r>
+      <w:r>
+        <w:rPr>
+          <w:color w:val="4BACC6" w:themeColor="accent5"/>
+          <w:lang w:val="en-US"/>
+        </w:rPr>
+        <w:t xml:space="preserve"> that the ‘—extra-resources’ flag </w:t>
       </w:r>
       <w:r>
         <w:rPr>
@@ -2755,15 +3461,7 @@
           <w:color w:val="4BACC6" w:themeColor="accent5"/>
           <w:lang w:val="en-US"/>
         </w:rPr>
-        <w:t xml:space="preserve">The error </w:t>
-      </w:r>
-      <w:r>
-        <w:rPr>
-          <w:color w:val="4BACC6" w:themeColor="accent5"/>
-          <w:lang w:val="en-US"/>
-        </w:rPr>
-        <w:lastRenderedPageBreak/>
-        <w:t>is that the packaging module will include t</w:t>
+        <w:t>The error is that the packaging module will include t</w:t>
       </w:r>
       <w:r>
         <w:rPr>
@@ -2835,7 +3533,7 @@
     </w:p>
     <w:p>
       <w:pPr>
-        <w:pStyle w:val="Listeafsnit"/>
+        <w:pStyle w:val="ListParagraph"/>
         <w:numPr>
           <w:ilvl w:val="0"/>
           <w:numId w:val="20"/>
@@ -2855,7 +3553,7 @@
     </w:p>
     <w:p>
       <w:pPr>
-        <w:pStyle w:val="Listeafsnit"/>
+        <w:pStyle w:val="ListParagraph"/>
         <w:numPr>
           <w:ilvl w:val="0"/>
           <w:numId w:val="20"/>
@@ -2875,7 +3573,7 @@
     </w:p>
     <w:p>
       <w:pPr>
-        <w:pStyle w:val="Listeafsnit"/>
+        <w:pStyle w:val="ListParagraph"/>
         <w:numPr>
           <w:ilvl w:val="0"/>
           <w:numId w:val="20"/>
@@ -2895,7 +3593,7 @@
     </w:p>
     <w:p>
       <w:pPr>
-        <w:pStyle w:val="Listeafsnit"/>
+        <w:pStyle w:val="ListParagraph"/>
         <w:numPr>
           <w:ilvl w:val="0"/>
           <w:numId w:val="20"/>
@@ -2915,7 +3613,7 @@
     </w:p>
     <w:p>
       <w:pPr>
-        <w:pStyle w:val="Overskrift2"/>
+        <w:pStyle w:val="Heading2"/>
         <w:numPr>
           <w:ilvl w:val="1"/>
           <w:numId w:val="1"/>
@@ -2924,14 +3622,15 @@
           <w:lang w:val="en-US"/>
         </w:rPr>
       </w:pPr>
-      <w:bookmarkStart w:id="10" w:name="_Toc23410965"/>
-      <w:r>
-        <w:rPr>
-          <w:lang w:val="en-US"/>
-        </w:rPr>
+      <w:bookmarkStart w:id="9" w:name="_Toc23410965"/>
+      <w:r>
+        <w:rPr>
+          <w:lang w:val="en-US"/>
+        </w:rPr>
+        <w:lastRenderedPageBreak/>
         <w:t>General setup</w:t>
       </w:r>
-      <w:bookmarkEnd w:id="10"/>
+      <w:bookmarkEnd w:id="9"/>
     </w:p>
     <w:p>
       <w:pPr>
@@ -3023,7 +3722,7 @@
     </w:p>
     <w:p>
       <w:pPr>
-        <w:pStyle w:val="Listeafsnit"/>
+        <w:pStyle w:val="ListParagraph"/>
         <w:numPr>
           <w:ilvl w:val="0"/>
           <w:numId w:val="10"/>
@@ -3071,7 +3770,7 @@
     </w:p>
     <w:p>
       <w:pPr>
-        <w:pStyle w:val="Listeafsnit"/>
+        <w:pStyle w:val="ListParagraph"/>
         <w:numPr>
           <w:ilvl w:val="0"/>
           <w:numId w:val="10"/>
@@ -3162,7 +3861,7 @@
     </w:p>
     <w:p>
       <w:pPr>
-        <w:pStyle w:val="Listeafsnit"/>
+        <w:pStyle w:val="ListParagraph"/>
         <w:numPr>
           <w:ilvl w:val="0"/>
           <w:numId w:val="11"/>
@@ -3182,7 +3881,7 @@
     </w:p>
     <w:p>
       <w:pPr>
-        <w:pStyle w:val="Listeafsnit"/>
+        <w:pStyle w:val="ListParagraph"/>
         <w:numPr>
           <w:ilvl w:val="0"/>
           <w:numId w:val="11"/>
@@ -3297,7 +3996,7 @@
     </w:p>
     <w:p>
       <w:pPr>
-        <w:pStyle w:val="Listeafsnit"/>
+        <w:pStyle w:val="ListParagraph"/>
         <w:numPr>
           <w:ilvl w:val="0"/>
           <w:numId w:val="9"/>
@@ -3324,7 +4023,7 @@
     </w:p>
     <w:p>
       <w:pPr>
-        <w:pStyle w:val="Listeafsnit"/>
+        <w:pStyle w:val="ListParagraph"/>
         <w:ind w:left="770"/>
         <w:rPr>
           <w:color w:val="4BACC6" w:themeColor="accent5"/>
@@ -3376,7 +4075,7 @@
     </w:p>
     <w:p>
       <w:pPr>
-        <w:pStyle w:val="Listeafsnit"/>
+        <w:pStyle w:val="ListParagraph"/>
         <w:numPr>
           <w:ilvl w:val="0"/>
           <w:numId w:val="9"/>
@@ -3587,7 +4286,6 @@
           <w:szCs w:val="19"/>
           <w:lang w:val="en-US"/>
         </w:rPr>
-        <w:lastRenderedPageBreak/>
         <w:t>&lt;</w:t>
       </w:r>
       <w:r>
@@ -4956,6 +5654,7 @@
           <w:color w:val="4BACC6" w:themeColor="accent5"/>
           <w:lang w:val="en-US"/>
         </w:rPr>
+        <w:lastRenderedPageBreak/>
         <w:t>Styx</w:t>
       </w:r>
       <w:r>
@@ -4975,7 +5674,7 @@
     </w:p>
     <w:p>
       <w:pPr>
-        <w:pStyle w:val="Listeafsnit"/>
+        <w:pStyle w:val="ListParagraph"/>
         <w:numPr>
           <w:ilvl w:val="0"/>
           <w:numId w:val="9"/>
@@ -5009,7 +5708,7 @@
     </w:p>
     <w:p>
       <w:pPr>
-        <w:pStyle w:val="Listeafsnit"/>
+        <w:pStyle w:val="ListParagraph"/>
         <w:ind w:left="770"/>
         <w:rPr>
           <w:color w:val="4BACC6" w:themeColor="accent5"/>
@@ -5082,7 +5781,7 @@
     </w:p>
     <w:p>
       <w:pPr>
-        <w:pStyle w:val="Listeafsnit"/>
+        <w:pStyle w:val="ListParagraph"/>
         <w:numPr>
           <w:ilvl w:val="0"/>
           <w:numId w:val="9"/>
@@ -6554,17 +7253,17 @@
     </w:p>
     <w:p>
       <w:pPr>
-        <w:pStyle w:val="Overskrift2"/>
+        <w:pStyle w:val="Heading2"/>
         <w:numPr>
           <w:ilvl w:val="0"/>
           <w:numId w:val="1"/>
         </w:numPr>
       </w:pPr>
-      <w:bookmarkStart w:id="11" w:name="_Toc23410966"/>
+      <w:bookmarkStart w:id="10" w:name="_Toc23410966"/>
       <w:r>
         <w:t>Development Setup</w:t>
       </w:r>
-      <w:bookmarkEnd w:id="11"/>
+      <w:bookmarkEnd w:id="10"/>
     </w:p>
     <w:p>
       <w:pPr>
@@ -6658,7 +7357,6 @@
           <w:color w:val="4BACC6" w:themeColor="accent5"/>
           <w:lang w:val="en-US"/>
         </w:rPr>
-        <w:lastRenderedPageBreak/>
         <w:t>Once the solution is cloned locally, you need to ensure that the required npm modules for program1 are installed (these are listed in package.json), therefore you need to run ‘npm install’ once the initial clone is done. This will install the packages on the machine.</w:t>
       </w:r>
     </w:p>
@@ -6716,7 +7414,7 @@
     </w:p>
     <w:p>
       <w:pPr>
-        <w:pStyle w:val="Listeafsnit"/>
+        <w:pStyle w:val="ListParagraph"/>
         <w:numPr>
           <w:ilvl w:val="0"/>
           <w:numId w:val="6"/>
@@ -6766,7 +7464,7 @@
     </w:p>
     <w:p>
       <w:pPr>
-        <w:pStyle w:val="Listeafsnit"/>
+        <w:pStyle w:val="ListParagraph"/>
         <w:numPr>
           <w:ilvl w:val="0"/>
           <w:numId w:val="6"/>
@@ -6823,7 +7521,7 @@
     </w:p>
     <w:p>
       <w:pPr>
-        <w:pStyle w:val="Listeafsnit"/>
+        <w:pStyle w:val="ListParagraph"/>
         <w:numPr>
           <w:ilvl w:val="0"/>
           <w:numId w:val="6"/>
@@ -6873,7 +7571,7 @@
     </w:p>
     <w:p>
       <w:pPr>
-        <w:pStyle w:val="Listeafsnit"/>
+        <w:pStyle w:val="ListParagraph"/>
         <w:numPr>
           <w:ilvl w:val="0"/>
           <w:numId w:val="6"/>
@@ -6888,6 +7586,7 @@
           <w:color w:val="4BACC6" w:themeColor="accent5"/>
           <w:lang w:val="en-US"/>
         </w:rPr>
+        <w:lastRenderedPageBreak/>
         <w:t>Fortawesome/fontawesome-free (</w:t>
       </w:r>
       <w:hyperlink r:id="rId19" w:history="1">
@@ -6923,7 +7622,7 @@
     </w:p>
     <w:p>
       <w:pPr>
-        <w:pStyle w:val="Listeafsnit"/>
+        <w:pStyle w:val="ListParagraph"/>
         <w:numPr>
           <w:ilvl w:val="0"/>
           <w:numId w:val="6"/>
@@ -6973,7 +7672,7 @@
     </w:p>
     <w:p>
       <w:pPr>
-        <w:pStyle w:val="Listeafsnit"/>
+        <w:pStyle w:val="ListParagraph"/>
         <w:numPr>
           <w:ilvl w:val="0"/>
           <w:numId w:val="6"/>
@@ -7011,7 +7710,7 @@
     </w:p>
     <w:p>
       <w:pPr>
-        <w:pStyle w:val="Listeafsnit"/>
+        <w:pStyle w:val="ListParagraph"/>
         <w:numPr>
           <w:ilvl w:val="0"/>
           <w:numId w:val="6"/>
@@ -7061,7 +7760,7 @@
     </w:p>
     <w:p>
       <w:pPr>
-        <w:pStyle w:val="Listeafsnit"/>
+        <w:pStyle w:val="ListParagraph"/>
         <w:numPr>
           <w:ilvl w:val="0"/>
           <w:numId w:val="6"/>
@@ -7123,7 +7822,7 @@
     </w:p>
     <w:p>
       <w:pPr>
-        <w:pStyle w:val="Listeafsnit"/>
+        <w:pStyle w:val="ListParagraph"/>
         <w:numPr>
           <w:ilvl w:val="0"/>
           <w:numId w:val="6"/>
@@ -7173,7 +7872,7 @@
     </w:p>
     <w:p>
       <w:pPr>
-        <w:pStyle w:val="Listeafsnit"/>
+        <w:pStyle w:val="ListParagraph"/>
         <w:numPr>
           <w:ilvl w:val="0"/>
           <w:numId w:val="6"/>
@@ -7223,7 +7922,7 @@
     </w:p>
     <w:p>
       <w:pPr>
-        <w:pStyle w:val="Listeafsnit"/>
+        <w:pStyle w:val="ListParagraph"/>
         <w:numPr>
           <w:ilvl w:val="0"/>
           <w:numId w:val="6"/>
@@ -7414,7 +8113,7 @@
     </w:p>
     <w:p>
       <w:pPr>
-        <w:pStyle w:val="Listeafsnit"/>
+        <w:pStyle w:val="ListParagraph"/>
         <w:numPr>
           <w:ilvl w:val="0"/>
           <w:numId w:val="22"/>
@@ -7493,7 +8192,7 @@
     </w:p>
     <w:p>
       <w:pPr>
-        <w:pStyle w:val="Listeafsnit"/>
+        <w:pStyle w:val="ListParagraph"/>
         <w:numPr>
           <w:ilvl w:val="1"/>
           <w:numId w:val="22"/>
@@ -7543,7 +8242,7 @@
     </w:p>
     <w:p>
       <w:pPr>
-        <w:pStyle w:val="Listeafsnit"/>
+        <w:pStyle w:val="ListParagraph"/>
         <w:numPr>
           <w:ilvl w:val="1"/>
           <w:numId w:val="22"/>
@@ -7572,7 +8271,7 @@
     </w:p>
     <w:p>
       <w:pPr>
-        <w:pStyle w:val="Listeafsnit"/>
+        <w:pStyle w:val="ListParagraph"/>
         <w:numPr>
           <w:ilvl w:val="1"/>
           <w:numId w:val="22"/>
@@ -7615,7 +8314,7 @@
     </w:p>
     <w:p>
       <w:pPr>
-        <w:pStyle w:val="Listeafsnit"/>
+        <w:pStyle w:val="ListParagraph"/>
         <w:numPr>
           <w:ilvl w:val="0"/>
           <w:numId w:val="22"/>
@@ -7630,7 +8329,6 @@
           <w:color w:val="4BACC6" w:themeColor="accent5"/>
           <w:lang w:val="en-US"/>
         </w:rPr>
-        <w:lastRenderedPageBreak/>
         <w:t>Node.js NPM</w:t>
       </w:r>
       <w:r>
@@ -7650,7 +8348,7 @@
     </w:p>
     <w:p>
       <w:pPr>
-        <w:pStyle w:val="Listeafsnit"/>
+        <w:pStyle w:val="ListParagraph"/>
         <w:numPr>
           <w:ilvl w:val="0"/>
           <w:numId w:val="22"/>
@@ -7693,7 +8391,7 @@
     </w:p>
     <w:p>
       <w:pPr>
-        <w:pStyle w:val="Listeafsnit"/>
+        <w:pStyle w:val="ListParagraph"/>
         <w:numPr>
           <w:ilvl w:val="1"/>
           <w:numId w:val="22"/>
@@ -7743,7 +8441,7 @@
     </w:p>
     <w:p>
       <w:pPr>
-        <w:pStyle w:val="Listeafsnit"/>
+        <w:pStyle w:val="ListParagraph"/>
         <w:numPr>
           <w:ilvl w:val="1"/>
           <w:numId w:val="22"/>
@@ -7786,7 +8484,7 @@
     </w:p>
     <w:p>
       <w:pPr>
-        <w:pStyle w:val="Listeafsnit"/>
+        <w:pStyle w:val="ListParagraph"/>
         <w:numPr>
           <w:ilvl w:val="0"/>
           <w:numId w:val="22"/>
@@ -7815,7 +8513,7 @@
     </w:p>
     <w:p>
       <w:pPr>
-        <w:pStyle w:val="Listeafsnit"/>
+        <w:pStyle w:val="ListParagraph"/>
         <w:numPr>
           <w:ilvl w:val="1"/>
           <w:numId w:val="22"/>
@@ -7863,7 +8561,7 @@
     </w:p>
     <w:p>
       <w:pPr>
-        <w:pStyle w:val="Listeafsnit"/>
+        <w:pStyle w:val="ListParagraph"/>
         <w:numPr>
           <w:ilvl w:val="1"/>
           <w:numId w:val="22"/>
@@ -7906,7 +8604,7 @@
     </w:p>
     <w:p>
       <w:pPr>
-        <w:pStyle w:val="Listeafsnit"/>
+        <w:pStyle w:val="ListParagraph"/>
         <w:numPr>
           <w:ilvl w:val="1"/>
           <w:numId w:val="22"/>
@@ -7949,7 +8647,7 @@
     </w:p>
     <w:p>
       <w:pPr>
-        <w:pStyle w:val="Listeafsnit"/>
+        <w:pStyle w:val="ListParagraph"/>
         <w:numPr>
           <w:ilvl w:val="0"/>
           <w:numId w:val="22"/>
@@ -7992,7 +8690,7 @@
     </w:p>
     <w:p>
       <w:pPr>
-        <w:pStyle w:val="Listeafsnit"/>
+        <w:pStyle w:val="ListParagraph"/>
         <w:numPr>
           <w:ilvl w:val="0"/>
           <w:numId w:val="22"/>
@@ -8021,7 +8719,7 @@
     </w:p>
     <w:p>
       <w:pPr>
-        <w:pStyle w:val="Listeafsnit"/>
+        <w:pStyle w:val="ListParagraph"/>
         <w:numPr>
           <w:ilvl w:val="0"/>
           <w:numId w:val="22"/>
@@ -8065,19 +8763,19 @@
     </w:p>
     <w:p>
       <w:pPr>
-        <w:pStyle w:val="Overskrift2"/>
+        <w:pStyle w:val="Heading2"/>
         <w:numPr>
           <w:ilvl w:val="0"/>
           <w:numId w:val="1"/>
         </w:numPr>
       </w:pPr>
-      <w:bookmarkStart w:id="12" w:name="_Klassediagram"/>
-      <w:bookmarkStart w:id="13" w:name="_Toc23410967"/>
+      <w:bookmarkStart w:id="11" w:name="_Klassediagram"/>
+      <w:bookmarkStart w:id="12" w:name="_Toc23410967"/>
+      <w:bookmarkEnd w:id="11"/>
+      <w:r>
+        <w:t>Class diagram</w:t>
+      </w:r>
       <w:bookmarkEnd w:id="12"/>
-      <w:r>
-        <w:t>Class diagram</w:t>
-      </w:r>
-      <w:bookmarkEnd w:id="13"/>
     </w:p>
     <w:p>
       <w:pPr>
@@ -8163,10 +8861,10 @@
             <v:path o:extrusionok="f" gradientshapeok="t" o:connecttype="rect"/>
             <o:lock v:ext="edit" aspectratio="t"/>
           </v:shapetype>
-          <v:shape id="_x0000_i1025" type="#_x0000_t75" style="width:482.5pt;height:136.5pt" o:ole="">
+          <v:shape id="_x0000_i1025" type="#_x0000_t75" style="width:483pt;height:136.5pt" o:ole="">
             <v:imagedata r:id="rId44" o:title=""/>
           </v:shape>
-          <o:OLEObject Type="Embed" ProgID="Visio.Drawing.15" ShapeID="_x0000_i1025" DrawAspect="Content" ObjectID="_1637950888" r:id="rId45"/>
+          <o:OLEObject Type="Embed" ProgID="Visio.Drawing.15" ShapeID="_x0000_i1025" DrawAspect="Content" ObjectID="_1655541340" r:id="rId45"/>
         </w:object>
       </w:r>
     </w:p>
@@ -8211,7 +8909,7 @@
           <v:shape id="_x0000_i1026" type="#_x0000_t75" style="width:4in;height:324pt" o:ole="">
             <v:imagedata r:id="rId46" o:title=""/>
           </v:shape>
-          <o:OLEObject Type="Embed" ProgID="Visio.Drawing.15" ShapeID="_x0000_i1026" DrawAspect="Content" ObjectID="_1637950889" r:id="rId47"/>
+          <o:OLEObject Type="Embed" ProgID="Visio.Drawing.15" ShapeID="_x0000_i1026" DrawAspect="Content" ObjectID="_1655541341" r:id="rId47"/>
         </w:object>
       </w:r>
     </w:p>
@@ -8239,7 +8937,7 @@
     </w:p>
     <w:p>
       <w:pPr>
-        <w:pStyle w:val="Listeafsnit"/>
+        <w:pStyle w:val="ListParagraph"/>
         <w:numPr>
           <w:ilvl w:val="0"/>
           <w:numId w:val="7"/>
@@ -8259,7 +8957,7 @@
     </w:p>
     <w:p>
       <w:pPr>
-        <w:pStyle w:val="Listeafsnit"/>
+        <w:pStyle w:val="ListParagraph"/>
         <w:numPr>
           <w:ilvl w:val="0"/>
           <w:numId w:val="7"/>
@@ -8286,7 +8984,7 @@
     </w:p>
     <w:p>
       <w:pPr>
-        <w:pStyle w:val="Listeafsnit"/>
+        <w:pStyle w:val="ListParagraph"/>
         <w:numPr>
           <w:ilvl w:val="0"/>
           <w:numId w:val="7"/>
@@ -8306,7 +9004,7 @@
     </w:p>
     <w:p>
       <w:pPr>
-        <w:pStyle w:val="Listeafsnit"/>
+        <w:pStyle w:val="ListParagraph"/>
         <w:numPr>
           <w:ilvl w:val="0"/>
           <w:numId w:val="7"/>
@@ -8341,7 +9039,7 @@
     </w:p>
     <w:p>
       <w:pPr>
-        <w:pStyle w:val="Listeafsnit"/>
+        <w:pStyle w:val="ListParagraph"/>
         <w:numPr>
           <w:ilvl w:val="0"/>
           <w:numId w:val="8"/>
@@ -8375,7 +9073,7 @@
     </w:p>
     <w:p>
       <w:pPr>
-        <w:pStyle w:val="Listeafsnit"/>
+        <w:pStyle w:val="ListParagraph"/>
         <w:numPr>
           <w:ilvl w:val="0"/>
           <w:numId w:val="8"/>
@@ -8402,7 +9100,7 @@
     </w:p>
     <w:p>
       <w:pPr>
-        <w:pStyle w:val="Listeafsnit"/>
+        <w:pStyle w:val="ListParagraph"/>
         <w:numPr>
           <w:ilvl w:val="0"/>
           <w:numId w:val="8"/>
@@ -8422,7 +9120,7 @@
     </w:p>
     <w:p>
       <w:pPr>
-        <w:pStyle w:val="Listeafsnit"/>
+        <w:pStyle w:val="ListParagraph"/>
         <w:numPr>
           <w:ilvl w:val="0"/>
           <w:numId w:val="8"/>
@@ -8456,10 +9154,10 @@
       </w:pPr>
       <w:r>
         <w:object w:dxaOrig="11540" w:dyaOrig="11060" w14:anchorId="25EFD5E3">
-          <v:shape id="_x0000_i1027" type="#_x0000_t75" style="width:482.5pt;height:381.5pt" o:ole="">
+          <v:shape id="_x0000_i1027" type="#_x0000_t75" style="width:482.25pt;height:381.75pt" o:ole="">
             <v:imagedata r:id="rId48" o:title=""/>
           </v:shape>
-          <o:OLEObject Type="Embed" ProgID="Visio.Drawing.15" ShapeID="_x0000_i1027" DrawAspect="Content" ObjectID="_1637950890" r:id="rId49"/>
+          <o:OLEObject Type="Embed" ProgID="Visio.Drawing.15" ShapeID="_x0000_i1027" DrawAspect="Content" ObjectID="_1655541342" r:id="rId49"/>
         </w:object>
       </w:r>
     </w:p>
@@ -8508,7 +9206,7 @@
     </w:p>
     <w:p>
       <w:pPr>
-        <w:pStyle w:val="Listeafsnit"/>
+        <w:pStyle w:val="ListParagraph"/>
         <w:numPr>
           <w:ilvl w:val="0"/>
           <w:numId w:val="7"/>
@@ -8570,7 +9268,7 @@
     </w:p>
     <w:p>
       <w:pPr>
-        <w:pStyle w:val="Listeafsnit"/>
+        <w:pStyle w:val="ListParagraph"/>
         <w:numPr>
           <w:ilvl w:val="0"/>
           <w:numId w:val="7"/>
@@ -8624,7 +9322,7 @@
     </w:p>
     <w:p>
       <w:pPr>
-        <w:pStyle w:val="Listeafsnit"/>
+        <w:pStyle w:val="ListParagraph"/>
         <w:numPr>
           <w:ilvl w:val="0"/>
           <w:numId w:val="7"/>
@@ -8695,7 +9393,7 @@
     </w:p>
     <w:p>
       <w:pPr>
-        <w:pStyle w:val="Listeafsnit"/>
+        <w:pStyle w:val="ListParagraph"/>
         <w:numPr>
           <w:ilvl w:val="0"/>
           <w:numId w:val="8"/>
@@ -8722,7 +9420,7 @@
     </w:p>
     <w:p>
       <w:pPr>
-        <w:pStyle w:val="Listeafsnit"/>
+        <w:pStyle w:val="ListParagraph"/>
         <w:numPr>
           <w:ilvl w:val="0"/>
           <w:numId w:val="8"/>
@@ -8756,7 +9454,7 @@
     </w:p>
     <w:p>
       <w:pPr>
-        <w:pStyle w:val="Listeafsnit"/>
+        <w:pStyle w:val="ListParagraph"/>
         <w:numPr>
           <w:ilvl w:val="0"/>
           <w:numId w:val="8"/>
@@ -8776,7 +9474,7 @@
     </w:p>
     <w:p>
       <w:pPr>
-        <w:pStyle w:val="Listeafsnit"/>
+        <w:pStyle w:val="ListParagraph"/>
         <w:numPr>
           <w:ilvl w:val="0"/>
           <w:numId w:val="8"/>
@@ -8796,7 +9494,7 @@
     </w:p>
     <w:p>
       <w:pPr>
-        <w:pStyle w:val="Listeafsnit"/>
+        <w:pStyle w:val="ListParagraph"/>
         <w:numPr>
           <w:ilvl w:val="0"/>
           <w:numId w:val="8"/>
@@ -8830,16 +9528,16 @@
       </w:pPr>
       <w:r>
         <w:object w:dxaOrig="11540" w:dyaOrig="11060" w14:anchorId="362FF75E">
-          <v:shape id="_x0000_i1028" type="#_x0000_t75" style="width:482.5pt;height:389pt" o:ole="">
+          <v:shape id="_x0000_i1028" type="#_x0000_t75" style="width:482.25pt;height:388.55pt" o:ole="">
             <v:imagedata r:id="rId50" o:title=""/>
           </v:shape>
-          <o:OLEObject Type="Embed" ProgID="Visio.Drawing.15" ShapeID="_x0000_i1028" DrawAspect="Content" ObjectID="_1637950891" r:id="rId51"/>
+          <o:OLEObject Type="Embed" ProgID="Visio.Drawing.15" ShapeID="_x0000_i1028" DrawAspect="Content" ObjectID="_1655541343" r:id="rId51"/>
         </w:object>
       </w:r>
     </w:p>
     <w:p>
       <w:pPr>
-        <w:pStyle w:val="Overskrift2"/>
+        <w:pStyle w:val="Heading2"/>
         <w:numPr>
           <w:ilvl w:val="0"/>
           <w:numId w:val="1"/>
@@ -8848,14 +9546,14 @@
           <w:lang w:val="en-US"/>
         </w:rPr>
       </w:pPr>
-      <w:bookmarkStart w:id="14" w:name="_Toc23410968"/>
+      <w:bookmarkStart w:id="13" w:name="_Toc23410968"/>
       <w:r>
         <w:rPr>
           <w:lang w:val="en-US"/>
         </w:rPr>
         <w:t>Browser version supported</w:t>
       </w:r>
-      <w:bookmarkEnd w:id="14"/>
+      <w:bookmarkEnd w:id="13"/>
     </w:p>
     <w:p>
       <w:pPr>
@@ -8874,7 +9572,7 @@
     </w:p>
     <w:p>
       <w:pPr>
-        <w:pStyle w:val="Listeafsnit"/>
+        <w:pStyle w:val="ListParagraph"/>
         <w:numPr>
           <w:ilvl w:val="0"/>
           <w:numId w:val="19"/>
@@ -8894,7 +9592,7 @@
     </w:p>
     <w:p>
       <w:pPr>
-        <w:pStyle w:val="Listeafsnit"/>
+        <w:pStyle w:val="ListParagraph"/>
         <w:numPr>
           <w:ilvl w:val="0"/>
           <w:numId w:val="19"/>
@@ -8914,7 +9612,7 @@
     </w:p>
     <w:p>
       <w:pPr>
-        <w:pStyle w:val="Listeafsnit"/>
+        <w:pStyle w:val="ListParagraph"/>
         <w:numPr>
           <w:ilvl w:val="0"/>
           <w:numId w:val="19"/>
@@ -8934,7 +9632,7 @@
     </w:p>
     <w:p>
       <w:pPr>
-        <w:pStyle w:val="Listeafsnit"/>
+        <w:pStyle w:val="ListParagraph"/>
         <w:numPr>
           <w:ilvl w:val="0"/>
           <w:numId w:val="19"/>
@@ -9021,7 +9719,7 @@
     </w:p>
     <w:p>
       <w:pPr>
-        <w:pStyle w:val="Overskrift2"/>
+        <w:pStyle w:val="Heading2"/>
         <w:numPr>
           <w:ilvl w:val="0"/>
           <w:numId w:val="1"/>
@@ -9030,7 +9728,7 @@
           <w:lang w:val="en-US"/>
         </w:rPr>
       </w:pPr>
-      <w:bookmarkStart w:id="15" w:name="_Toc23410969"/>
+      <w:bookmarkStart w:id="14" w:name="_Toc23410969"/>
       <w:r>
         <w:rPr>
           <w:lang w:val="en-US"/>
@@ -9038,7 +9736,7 @@
         <w:lastRenderedPageBreak/>
         <w:t>Languages</w:t>
       </w:r>
-      <w:bookmarkEnd w:id="15"/>
+      <w:bookmarkEnd w:id="14"/>
     </w:p>
     <w:p>
       <w:pPr>
@@ -9978,7 +10676,7 @@
     </w:p>
     <w:p>
       <w:pPr>
-        <w:pStyle w:val="Overskrift2"/>
+        <w:pStyle w:val="Heading2"/>
         <w:numPr>
           <w:ilvl w:val="0"/>
           <w:numId w:val="1"/>
@@ -9987,14 +10685,14 @@
           <w:lang w:val="en-US"/>
         </w:rPr>
       </w:pPr>
-      <w:bookmarkStart w:id="16" w:name="_Toc23410970"/>
+      <w:bookmarkStart w:id="15" w:name="_Toc23410970"/>
       <w:r>
         <w:rPr>
           <w:lang w:val="en-US"/>
         </w:rPr>
         <w:t>Profile</w:t>
       </w:r>
-      <w:bookmarkEnd w:id="16"/>
+      <w:bookmarkEnd w:id="15"/>
     </w:p>
     <w:p>
       <w:pPr>
@@ -10013,7 +10711,7 @@
     </w:p>
     <w:p>
       <w:pPr>
-        <w:pStyle w:val="Listeafsnit"/>
+        <w:pStyle w:val="ListParagraph"/>
         <w:numPr>
           <w:ilvl w:val="0"/>
           <w:numId w:val="10"/>
@@ -10039,7 +10737,7 @@
     </w:p>
     <w:p>
       <w:pPr>
-        <w:pStyle w:val="Listeafsnit"/>
+        <w:pStyle w:val="ListParagraph"/>
         <w:numPr>
           <w:ilvl w:val="0"/>
           <w:numId w:val="10"/>
@@ -10166,7 +10864,7 @@
 </file>
 
 <file path=word/endnotes.xml><?xml version="1.0" encoding="utf-8"?>
-<w:endnotes xmlns:wpc="http://schemas.microsoft.com/office/word/2010/wordprocessingCanvas" xmlns:cx="http://schemas.microsoft.com/office/drawing/2014/chartex" xmlns:cx1="http://schemas.microsoft.com/office/drawing/2015/9/8/chartex" xmlns:cx2="http://schemas.microsoft.com/office/drawing/2015/10/21/chartex" xmlns:cx3="http://schemas.microsoft.com/office/drawing/2016/5/9/chartex" xmlns:cx4="http://schemas.microsoft.com/office/drawing/2016/5/10/chartex" xmlns:cx5="http://schemas.microsoft.com/office/drawing/2016/5/11/chartex" xmlns:cx6="http://schemas.microsoft.com/office/drawing/2016/5/12/chartex" xmlns:cx7="http://schemas.microsoft.com/office/drawing/2016/5/13/chartex" xmlns:cx8="http://schemas.microsoft.com/office/drawing/2016/5/14/chartex" xmlns:mc="http://schemas.openxmlformats.org/markup-compatibility/2006" xmlns:aink="http://schemas.microsoft.com/office/drawing/2016/ink" xmlns:am3d="http://schemas.microsoft.com/office/drawing/2017/model3d" xmlns:o="urn:schemas-microsoft-com:office:office" xmlns:r="http://schemas.openxmlformats.org/officeDocument/2006/relationships" xmlns:m="http://schemas.openxmlformats.org/officeDocument/2006/math" xmlns:v="urn:schemas-microsoft-com:vml" xmlns:wp14="http://schemas.microsoft.com/office/word/2010/wordprocessingDrawing" xmlns:wp="http://schemas.openxmlformats.org/drawingml/2006/wordprocessingDrawing" xmlns:w10="urn:schemas-microsoft-com:office:word" xmlns:w="http://schemas.openxmlformats.org/wordprocessingml/2006/main" xmlns:w14="http://schemas.microsoft.com/office/word/2010/wordml" xmlns:w15="http://schemas.microsoft.com/office/word/2012/wordml" xmlns:w16cid="http://schemas.microsoft.com/office/word/2016/wordml/cid" xmlns:w16se="http://schemas.microsoft.com/office/word/2015/wordml/symex" xmlns:wpg="http://schemas.microsoft.com/office/word/2010/wordprocessingGroup" xmlns:wpi="http://schemas.microsoft.com/office/word/2010/wordprocessingInk" xmlns:wne="http://schemas.microsoft.com/office/word/2006/wordml" xmlns:wps="http://schemas.microsoft.com/office/word/2010/wordprocessingShape" mc:Ignorable="w14 w15 w16se w16cid wp14">
+<w:endnotes xmlns:wpc="http://schemas.microsoft.com/office/word/2010/wordprocessingCanvas" xmlns:cx="http://schemas.microsoft.com/office/drawing/2014/chartex" xmlns:cx1="http://schemas.microsoft.com/office/drawing/2015/9/8/chartex" xmlns:cx2="http://schemas.microsoft.com/office/drawing/2015/10/21/chartex" xmlns:cx3="http://schemas.microsoft.com/office/drawing/2016/5/9/chartex" xmlns:cx4="http://schemas.microsoft.com/office/drawing/2016/5/10/chartex" xmlns:cx5="http://schemas.microsoft.com/office/drawing/2016/5/11/chartex" xmlns:cx6="http://schemas.microsoft.com/office/drawing/2016/5/12/chartex" xmlns:cx7="http://schemas.microsoft.com/office/drawing/2016/5/13/chartex" xmlns:cx8="http://schemas.microsoft.com/office/drawing/2016/5/14/chartex" xmlns:mc="http://schemas.openxmlformats.org/markup-compatibility/2006" xmlns:aink="http://schemas.microsoft.com/office/drawing/2016/ink" xmlns:am3d="http://schemas.microsoft.com/office/drawing/2017/model3d" xmlns:o="urn:schemas-microsoft-com:office:office" xmlns:r="http://schemas.openxmlformats.org/officeDocument/2006/relationships" xmlns:m="http://schemas.openxmlformats.org/officeDocument/2006/math" xmlns:v="urn:schemas-microsoft-com:vml" xmlns:wp14="http://schemas.microsoft.com/office/word/2010/wordprocessingDrawing" xmlns:wp="http://schemas.openxmlformats.org/drawingml/2006/wordprocessingDrawing" xmlns:w10="urn:schemas-microsoft-com:office:word" xmlns:w="http://schemas.openxmlformats.org/wordprocessingml/2006/main" xmlns:w14="http://schemas.microsoft.com/office/word/2010/wordml" xmlns:w15="http://schemas.microsoft.com/office/word/2012/wordml" xmlns:w16cex="http://schemas.microsoft.com/office/word/2018/wordml/cex" xmlns:w16cid="http://schemas.microsoft.com/office/word/2016/wordml/cid" xmlns:w16="http://schemas.microsoft.com/office/word/2018/wordml" xmlns:w16se="http://schemas.microsoft.com/office/word/2015/wordml/symex" xmlns:wpg="http://schemas.microsoft.com/office/word/2010/wordprocessingGroup" xmlns:wpi="http://schemas.microsoft.com/office/word/2010/wordprocessingInk" xmlns:wne="http://schemas.microsoft.com/office/word/2006/wordml" xmlns:wps="http://schemas.microsoft.com/office/word/2010/wordprocessingShape" mc:Ignorable="w14 w15 w16se w16cid w16 w16cex wp14">
   <w:endnote w:type="separator" w:id="-1">
     <w:p>
       <w:pPr>
@@ -10191,7 +10889,7 @@
 </file>
 
 <file path=word/footnotes.xml><?xml version="1.0" encoding="utf-8"?>
-<w:footnotes xmlns:wpc="http://schemas.microsoft.com/office/word/2010/wordprocessingCanvas" xmlns:cx="http://schemas.microsoft.com/office/drawing/2014/chartex" xmlns:cx1="http://schemas.microsoft.com/office/drawing/2015/9/8/chartex" xmlns:cx2="http://schemas.microsoft.com/office/drawing/2015/10/21/chartex" xmlns:cx3="http://schemas.microsoft.com/office/drawing/2016/5/9/chartex" xmlns:cx4="http://schemas.microsoft.com/office/drawing/2016/5/10/chartex" xmlns:cx5="http://schemas.microsoft.com/office/drawing/2016/5/11/chartex" xmlns:cx6="http://schemas.microsoft.com/office/drawing/2016/5/12/chartex" xmlns:cx7="http://schemas.microsoft.com/office/drawing/2016/5/13/chartex" xmlns:cx8="http://schemas.microsoft.com/office/drawing/2016/5/14/chartex" xmlns:mc="http://schemas.openxmlformats.org/markup-compatibility/2006" xmlns:aink="http://schemas.microsoft.com/office/drawing/2016/ink" xmlns:am3d="http://schemas.microsoft.com/office/drawing/2017/model3d" xmlns:o="urn:schemas-microsoft-com:office:office" xmlns:r="http://schemas.openxmlformats.org/officeDocument/2006/relationships" xmlns:m="http://schemas.openxmlformats.org/officeDocument/2006/math" xmlns:v="urn:schemas-microsoft-com:vml" xmlns:wp14="http://schemas.microsoft.com/office/word/2010/wordprocessingDrawing" xmlns:wp="http://schemas.openxmlformats.org/drawingml/2006/wordprocessingDrawing" xmlns:w10="urn:schemas-microsoft-com:office:word" xmlns:w="http://schemas.openxmlformats.org/wordprocessingml/2006/main" xmlns:w14="http://schemas.microsoft.com/office/word/2010/wordml" xmlns:w15="http://schemas.microsoft.com/office/word/2012/wordml" xmlns:w16cid="http://schemas.microsoft.com/office/word/2016/wordml/cid" xmlns:w16se="http://schemas.microsoft.com/office/word/2015/wordml/symex" xmlns:wpg="http://schemas.microsoft.com/office/word/2010/wordprocessingGroup" xmlns:wpi="http://schemas.microsoft.com/office/word/2010/wordprocessingInk" xmlns:wne="http://schemas.microsoft.com/office/word/2006/wordml" xmlns:wps="http://schemas.microsoft.com/office/word/2010/wordprocessingShape" mc:Ignorable="w14 w15 w16se w16cid wp14">
+<w:footnotes xmlns:wpc="http://schemas.microsoft.com/office/word/2010/wordprocessingCanvas" xmlns:cx="http://schemas.microsoft.com/office/drawing/2014/chartex" xmlns:cx1="http://schemas.microsoft.com/office/drawing/2015/9/8/chartex" xmlns:cx2="http://schemas.microsoft.com/office/drawing/2015/10/21/chartex" xmlns:cx3="http://schemas.microsoft.com/office/drawing/2016/5/9/chartex" xmlns:cx4="http://schemas.microsoft.com/office/drawing/2016/5/10/chartex" xmlns:cx5="http://schemas.microsoft.com/office/drawing/2016/5/11/chartex" xmlns:cx6="http://schemas.microsoft.com/office/drawing/2016/5/12/chartex" xmlns:cx7="http://schemas.microsoft.com/office/drawing/2016/5/13/chartex" xmlns:cx8="http://schemas.microsoft.com/office/drawing/2016/5/14/chartex" xmlns:mc="http://schemas.openxmlformats.org/markup-compatibility/2006" xmlns:aink="http://schemas.microsoft.com/office/drawing/2016/ink" xmlns:am3d="http://schemas.microsoft.com/office/drawing/2017/model3d" xmlns:o="urn:schemas-microsoft-com:office:office" xmlns:r="http://schemas.openxmlformats.org/officeDocument/2006/relationships" xmlns:m="http://schemas.openxmlformats.org/officeDocument/2006/math" xmlns:v="urn:schemas-microsoft-com:vml" xmlns:wp14="http://schemas.microsoft.com/office/word/2010/wordprocessingDrawing" xmlns:wp="http://schemas.openxmlformats.org/drawingml/2006/wordprocessingDrawing" xmlns:w10="urn:schemas-microsoft-com:office:word" xmlns:w="http://schemas.openxmlformats.org/wordprocessingml/2006/main" xmlns:w14="http://schemas.microsoft.com/office/word/2010/wordml" xmlns:w15="http://schemas.microsoft.com/office/word/2012/wordml" xmlns:w16cex="http://schemas.microsoft.com/office/word/2018/wordml/cex" xmlns:w16cid="http://schemas.microsoft.com/office/word/2016/wordml/cid" xmlns:w16="http://schemas.microsoft.com/office/word/2018/wordml" xmlns:w16se="http://schemas.microsoft.com/office/word/2015/wordml/symex" xmlns:wpg="http://schemas.microsoft.com/office/word/2010/wordprocessingGroup" xmlns:wpi="http://schemas.microsoft.com/office/word/2010/wordprocessingInk" xmlns:wne="http://schemas.microsoft.com/office/word/2006/wordml" xmlns:wps="http://schemas.microsoft.com/office/word/2010/wordprocessingShape" mc:Ignorable="w14 w15 w16se w16cid w16 w16cex wp14">
   <w:footnote w:type="separator" w:id="-1">
     <w:p>
       <w:pPr>
@@ -10216,10 +10914,10 @@
 </file>
 
 <file path=word/header1.xml><?xml version="1.0" encoding="utf-8"?>
-<w:hdr xmlns:wpc="http://schemas.microsoft.com/office/word/2010/wordprocessingCanvas" xmlns:cx="http://schemas.microsoft.com/office/drawing/2014/chartex" xmlns:cx1="http://schemas.microsoft.com/office/drawing/2015/9/8/chartex" xmlns:cx2="http://schemas.microsoft.com/office/drawing/2015/10/21/chartex" xmlns:cx3="http://schemas.microsoft.com/office/drawing/2016/5/9/chartex" xmlns:cx4="http://schemas.microsoft.com/office/drawing/2016/5/10/chartex" xmlns:cx5="http://schemas.microsoft.com/office/drawing/2016/5/11/chartex" xmlns:cx6="http://schemas.microsoft.com/office/drawing/2016/5/12/chartex" xmlns:cx7="http://schemas.microsoft.com/office/drawing/2016/5/13/chartex" xmlns:cx8="http://schemas.microsoft.com/office/drawing/2016/5/14/chartex" xmlns:mc="http://schemas.openxmlformats.org/markup-compatibility/2006" xmlns:aink="http://schemas.microsoft.com/office/drawing/2016/ink" xmlns:am3d="http://schemas.microsoft.com/office/drawing/2017/model3d" xmlns:o="urn:schemas-microsoft-com:office:office" xmlns:r="http://schemas.openxmlformats.org/officeDocument/2006/relationships" xmlns:m="http://schemas.openxmlformats.org/officeDocument/2006/math" xmlns:v="urn:schemas-microsoft-com:vml" xmlns:wp14="http://schemas.microsoft.com/office/word/2010/wordprocessingDrawing" xmlns:wp="http://schemas.openxmlformats.org/drawingml/2006/wordprocessingDrawing" xmlns:w10="urn:schemas-microsoft-com:office:word" xmlns:w="http://schemas.openxmlformats.org/wordprocessingml/2006/main" xmlns:w14="http://schemas.microsoft.com/office/word/2010/wordml" xmlns:w15="http://schemas.microsoft.com/office/word/2012/wordml" xmlns:w16cid="http://schemas.microsoft.com/office/word/2016/wordml/cid" xmlns:w16se="http://schemas.microsoft.com/office/word/2015/wordml/symex" xmlns:wpg="http://schemas.microsoft.com/office/word/2010/wordprocessingGroup" xmlns:wpi="http://schemas.microsoft.com/office/word/2010/wordprocessingInk" xmlns:wne="http://schemas.microsoft.com/office/word/2006/wordml" xmlns:wps="http://schemas.microsoft.com/office/word/2010/wordprocessingShape" mc:Ignorable="w14 w15 w16se w16cid wp14">
+<w:hdr xmlns:wpc="http://schemas.microsoft.com/office/word/2010/wordprocessingCanvas" xmlns:cx="http://schemas.microsoft.com/office/drawing/2014/chartex" xmlns:cx1="http://schemas.microsoft.com/office/drawing/2015/9/8/chartex" xmlns:cx2="http://schemas.microsoft.com/office/drawing/2015/10/21/chartex" xmlns:cx3="http://schemas.microsoft.com/office/drawing/2016/5/9/chartex" xmlns:cx4="http://schemas.microsoft.com/office/drawing/2016/5/10/chartex" xmlns:cx5="http://schemas.microsoft.com/office/drawing/2016/5/11/chartex" xmlns:cx6="http://schemas.microsoft.com/office/drawing/2016/5/12/chartex" xmlns:cx7="http://schemas.microsoft.com/office/drawing/2016/5/13/chartex" xmlns:cx8="http://schemas.microsoft.com/office/drawing/2016/5/14/chartex" xmlns:mc="http://schemas.openxmlformats.org/markup-compatibility/2006" xmlns:aink="http://schemas.microsoft.com/office/drawing/2016/ink" xmlns:am3d="http://schemas.microsoft.com/office/drawing/2017/model3d" xmlns:o="urn:schemas-microsoft-com:office:office" xmlns:r="http://schemas.openxmlformats.org/officeDocument/2006/relationships" xmlns:m="http://schemas.openxmlformats.org/officeDocument/2006/math" xmlns:v="urn:schemas-microsoft-com:vml" xmlns:wp14="http://schemas.microsoft.com/office/word/2010/wordprocessingDrawing" xmlns:wp="http://schemas.openxmlformats.org/drawingml/2006/wordprocessingDrawing" xmlns:w10="urn:schemas-microsoft-com:office:word" xmlns:w="http://schemas.openxmlformats.org/wordprocessingml/2006/main" xmlns:w14="http://schemas.microsoft.com/office/word/2010/wordml" xmlns:w15="http://schemas.microsoft.com/office/word/2012/wordml" xmlns:w16cex="http://schemas.microsoft.com/office/word/2018/wordml/cex" xmlns:w16cid="http://schemas.microsoft.com/office/word/2016/wordml/cid" xmlns:w16="http://schemas.microsoft.com/office/word/2018/wordml" xmlns:w16se="http://schemas.microsoft.com/office/word/2015/wordml/symex" xmlns:wpg="http://schemas.microsoft.com/office/word/2010/wordprocessingGroup" xmlns:wpi="http://schemas.microsoft.com/office/word/2010/wordprocessingInk" xmlns:wne="http://schemas.microsoft.com/office/word/2006/wordml" xmlns:wps="http://schemas.microsoft.com/office/word/2010/wordprocessingShape" mc:Ignorable="w14 w15 w16se w16cid w16 w16cex wp14">
   <w:p>
     <w:pPr>
-      <w:pStyle w:val="Sidehoved"/>
+      <w:pStyle w:val="Header"/>
       <w:jc w:val="right"/>
     </w:pPr>
     <w:r>
@@ -10285,7 +10983,7 @@
 </file>
 
 <file path=word/numbering.xml><?xml version="1.0" encoding="utf-8"?>
-<w:numbering xmlns:wpc="http://schemas.microsoft.com/office/word/2010/wordprocessingCanvas" xmlns:cx="http://schemas.microsoft.com/office/drawing/2014/chartex" xmlns:cx1="http://schemas.microsoft.com/office/drawing/2015/9/8/chartex" xmlns:cx2="http://schemas.microsoft.com/office/drawing/2015/10/21/chartex" xmlns:cx3="http://schemas.microsoft.com/office/drawing/2016/5/9/chartex" xmlns:cx4="http://schemas.microsoft.com/office/drawing/2016/5/10/chartex" xmlns:cx5="http://schemas.microsoft.com/office/drawing/2016/5/11/chartex" xmlns:cx6="http://schemas.microsoft.com/office/drawing/2016/5/12/chartex" xmlns:cx7="http://schemas.microsoft.com/office/drawing/2016/5/13/chartex" xmlns:cx8="http://schemas.microsoft.com/office/drawing/2016/5/14/chartex" xmlns:mc="http://schemas.openxmlformats.org/markup-compatibility/2006" xmlns:aink="http://schemas.microsoft.com/office/drawing/2016/ink" xmlns:am3d="http://schemas.microsoft.com/office/drawing/2017/model3d" xmlns:o="urn:schemas-microsoft-com:office:office" xmlns:r="http://schemas.openxmlformats.org/officeDocument/2006/relationships" xmlns:m="http://schemas.openxmlformats.org/officeDocument/2006/math" xmlns:v="urn:schemas-microsoft-com:vml" xmlns:wp14="http://schemas.microsoft.com/office/word/2010/wordprocessingDrawing" xmlns:wp="http://schemas.openxmlformats.org/drawingml/2006/wordprocessingDrawing" xmlns:w10="urn:schemas-microsoft-com:office:word" xmlns:w="http://schemas.openxmlformats.org/wordprocessingml/2006/main" xmlns:w14="http://schemas.microsoft.com/office/word/2010/wordml" xmlns:w15="http://schemas.microsoft.com/office/word/2012/wordml" xmlns:w16cid="http://schemas.microsoft.com/office/word/2016/wordml/cid" xmlns:w16se="http://schemas.microsoft.com/office/word/2015/wordml/symex" xmlns:wpg="http://schemas.microsoft.com/office/word/2010/wordprocessingGroup" xmlns:wpi="http://schemas.microsoft.com/office/word/2010/wordprocessingInk" xmlns:wne="http://schemas.microsoft.com/office/word/2006/wordml" xmlns:wps="http://schemas.microsoft.com/office/word/2010/wordprocessingShape" mc:Ignorable="w14 w15 w16se w16cid wp14">
+<w:numbering xmlns:wpc="http://schemas.microsoft.com/office/word/2010/wordprocessingCanvas" xmlns:cx="http://schemas.microsoft.com/office/drawing/2014/chartex" xmlns:cx1="http://schemas.microsoft.com/office/drawing/2015/9/8/chartex" xmlns:cx2="http://schemas.microsoft.com/office/drawing/2015/10/21/chartex" xmlns:cx3="http://schemas.microsoft.com/office/drawing/2016/5/9/chartex" xmlns:cx4="http://schemas.microsoft.com/office/drawing/2016/5/10/chartex" xmlns:cx5="http://schemas.microsoft.com/office/drawing/2016/5/11/chartex" xmlns:cx6="http://schemas.microsoft.com/office/drawing/2016/5/12/chartex" xmlns:cx7="http://schemas.microsoft.com/office/drawing/2016/5/13/chartex" xmlns:cx8="http://schemas.microsoft.com/office/drawing/2016/5/14/chartex" xmlns:mc="http://schemas.openxmlformats.org/markup-compatibility/2006" xmlns:aink="http://schemas.microsoft.com/office/drawing/2016/ink" xmlns:am3d="http://schemas.microsoft.com/office/drawing/2017/model3d" xmlns:o="urn:schemas-microsoft-com:office:office" xmlns:r="http://schemas.openxmlformats.org/officeDocument/2006/relationships" xmlns:m="http://schemas.openxmlformats.org/officeDocument/2006/math" xmlns:v="urn:schemas-microsoft-com:vml" xmlns:wp14="http://schemas.microsoft.com/office/word/2010/wordprocessingDrawing" xmlns:wp="http://schemas.openxmlformats.org/drawingml/2006/wordprocessingDrawing" xmlns:w10="urn:schemas-microsoft-com:office:word" xmlns:w="http://schemas.openxmlformats.org/wordprocessingml/2006/main" xmlns:w14="http://schemas.microsoft.com/office/word/2010/wordml" xmlns:w15="http://schemas.microsoft.com/office/word/2012/wordml" xmlns:w16cex="http://schemas.microsoft.com/office/word/2018/wordml/cex" xmlns:w16cid="http://schemas.microsoft.com/office/word/2016/wordml/cid" xmlns:w16="http://schemas.microsoft.com/office/word/2018/wordml" xmlns:w16se="http://schemas.microsoft.com/office/word/2015/wordml/symex" xmlns:wpg="http://schemas.microsoft.com/office/word/2010/wordprocessingGroup" xmlns:wpi="http://schemas.microsoft.com/office/word/2010/wordprocessingInk" xmlns:wne="http://schemas.microsoft.com/office/word/2006/wordml" xmlns:wps="http://schemas.microsoft.com/office/word/2010/wordprocessingShape" mc:Ignorable="w14 w15 w16se w16cid w16 w16cex wp14">
   <w:abstractNum w:abstractNumId="0" w15:restartNumberingAfterBreak="0">
     <w:nsid w:val="00877167"/>
     <w:multiLevelType w:val="hybridMultilevel"/>
@@ -12099,6 +12797,155 @@
     </w:lvl>
   </w:abstractNum>
   <w:abstractNum w:abstractNumId="16" w15:restartNumberingAfterBreak="0">
+    <w:nsid w:val="5D705053"/>
+    <w:multiLevelType w:val="multilevel"/>
+    <w:tmpl w:val="83BA10DE"/>
+    <w:lvl w:ilvl="0">
+      <w:start w:val="1"/>
+      <w:numFmt w:val="bullet"/>
+      <w:lvlText w:val=""/>
+      <w:lvlJc w:val="left"/>
+      <w:pPr>
+        <w:tabs>
+          <w:tab w:val="num" w:pos="720"/>
+        </w:tabs>
+        <w:ind w:left="720" w:hanging="360"/>
+      </w:pPr>
+      <w:rPr>
+        <w:rFonts w:ascii="Symbol" w:hAnsi="Symbol" w:hint="default"/>
+        <w:sz w:val="20"/>
+      </w:rPr>
+    </w:lvl>
+    <w:lvl w:ilvl="1" w:tentative="1">
+      <w:start w:val="1"/>
+      <w:numFmt w:val="bullet"/>
+      <w:lvlText w:val="o"/>
+      <w:lvlJc w:val="left"/>
+      <w:pPr>
+        <w:tabs>
+          <w:tab w:val="num" w:pos="1440"/>
+        </w:tabs>
+        <w:ind w:left="1440" w:hanging="360"/>
+      </w:pPr>
+      <w:rPr>
+        <w:rFonts w:ascii="Courier New" w:hAnsi="Courier New" w:hint="default"/>
+        <w:sz w:val="20"/>
+      </w:rPr>
+    </w:lvl>
+    <w:lvl w:ilvl="2" w:tentative="1">
+      <w:start w:val="1"/>
+      <w:numFmt w:val="bullet"/>
+      <w:lvlText w:val=""/>
+      <w:lvlJc w:val="left"/>
+      <w:pPr>
+        <w:tabs>
+          <w:tab w:val="num" w:pos="2160"/>
+        </w:tabs>
+        <w:ind w:left="2160" w:hanging="360"/>
+      </w:pPr>
+      <w:rPr>
+        <w:rFonts w:ascii="Wingdings" w:hAnsi="Wingdings" w:hint="default"/>
+        <w:sz w:val="20"/>
+      </w:rPr>
+    </w:lvl>
+    <w:lvl w:ilvl="3" w:tentative="1">
+      <w:start w:val="1"/>
+      <w:numFmt w:val="bullet"/>
+      <w:lvlText w:val=""/>
+      <w:lvlJc w:val="left"/>
+      <w:pPr>
+        <w:tabs>
+          <w:tab w:val="num" w:pos="2880"/>
+        </w:tabs>
+        <w:ind w:left="2880" w:hanging="360"/>
+      </w:pPr>
+      <w:rPr>
+        <w:rFonts w:ascii="Wingdings" w:hAnsi="Wingdings" w:hint="default"/>
+        <w:sz w:val="20"/>
+      </w:rPr>
+    </w:lvl>
+    <w:lvl w:ilvl="4" w:tentative="1">
+      <w:start w:val="1"/>
+      <w:numFmt w:val="bullet"/>
+      <w:lvlText w:val=""/>
+      <w:lvlJc w:val="left"/>
+      <w:pPr>
+        <w:tabs>
+          <w:tab w:val="num" w:pos="3600"/>
+        </w:tabs>
+        <w:ind w:left="3600" w:hanging="360"/>
+      </w:pPr>
+      <w:rPr>
+        <w:rFonts w:ascii="Wingdings" w:hAnsi="Wingdings" w:hint="default"/>
+        <w:sz w:val="20"/>
+      </w:rPr>
+    </w:lvl>
+    <w:lvl w:ilvl="5" w:tentative="1">
+      <w:start w:val="1"/>
+      <w:numFmt w:val="bullet"/>
+      <w:lvlText w:val=""/>
+      <w:lvlJc w:val="left"/>
+      <w:pPr>
+        <w:tabs>
+          <w:tab w:val="num" w:pos="4320"/>
+        </w:tabs>
+        <w:ind w:left="4320" w:hanging="360"/>
+      </w:pPr>
+      <w:rPr>
+        <w:rFonts w:ascii="Wingdings" w:hAnsi="Wingdings" w:hint="default"/>
+        <w:sz w:val="20"/>
+      </w:rPr>
+    </w:lvl>
+    <w:lvl w:ilvl="6" w:tentative="1">
+      <w:start w:val="1"/>
+      <w:numFmt w:val="bullet"/>
+      <w:lvlText w:val=""/>
+      <w:lvlJc w:val="left"/>
+      <w:pPr>
+        <w:tabs>
+          <w:tab w:val="num" w:pos="5040"/>
+        </w:tabs>
+        <w:ind w:left="5040" w:hanging="360"/>
+      </w:pPr>
+      <w:rPr>
+        <w:rFonts w:ascii="Wingdings" w:hAnsi="Wingdings" w:hint="default"/>
+        <w:sz w:val="20"/>
+      </w:rPr>
+    </w:lvl>
+    <w:lvl w:ilvl="7" w:tentative="1">
+      <w:start w:val="1"/>
+      <w:numFmt w:val="bullet"/>
+      <w:lvlText w:val=""/>
+      <w:lvlJc w:val="left"/>
+      <w:pPr>
+        <w:tabs>
+          <w:tab w:val="num" w:pos="5760"/>
+        </w:tabs>
+        <w:ind w:left="5760" w:hanging="360"/>
+      </w:pPr>
+      <w:rPr>
+        <w:rFonts w:ascii="Wingdings" w:hAnsi="Wingdings" w:hint="default"/>
+        <w:sz w:val="20"/>
+      </w:rPr>
+    </w:lvl>
+    <w:lvl w:ilvl="8" w:tentative="1">
+      <w:start w:val="1"/>
+      <w:numFmt w:val="bullet"/>
+      <w:lvlText w:val=""/>
+      <w:lvlJc w:val="left"/>
+      <w:pPr>
+        <w:tabs>
+          <w:tab w:val="num" w:pos="6480"/>
+        </w:tabs>
+        <w:ind w:left="6480" w:hanging="360"/>
+      </w:pPr>
+      <w:rPr>
+        <w:rFonts w:ascii="Wingdings" w:hAnsi="Wingdings" w:hint="default"/>
+        <w:sz w:val="20"/>
+      </w:rPr>
+    </w:lvl>
+  </w:abstractNum>
+  <w:abstractNum w:abstractNumId="17" w15:restartNumberingAfterBreak="0">
     <w:nsid w:val="67016167"/>
     <w:multiLevelType w:val="hybridMultilevel"/>
     <w:tmpl w:val="D760FF4A"/>
@@ -12211,7 +13058,7 @@
       </w:rPr>
     </w:lvl>
   </w:abstractNum>
-  <w:abstractNum w:abstractNumId="17" w15:restartNumberingAfterBreak="0">
+  <w:abstractNum w:abstractNumId="18" w15:restartNumberingAfterBreak="0">
     <w:nsid w:val="68F70E68"/>
     <w:multiLevelType w:val="hybridMultilevel"/>
     <w:tmpl w:val="BC2EC27A"/>
@@ -12297,7 +13144,7 @@
       </w:pPr>
     </w:lvl>
   </w:abstractNum>
-  <w:abstractNum w:abstractNumId="18" w15:restartNumberingAfterBreak="0">
+  <w:abstractNum w:abstractNumId="19" w15:restartNumberingAfterBreak="0">
     <w:nsid w:val="69164D38"/>
     <w:multiLevelType w:val="hybridMultilevel"/>
     <w:tmpl w:val="4D1A48AA"/>
@@ -12410,7 +13257,7 @@
       </w:rPr>
     </w:lvl>
   </w:abstractNum>
-  <w:abstractNum w:abstractNumId="19" w15:restartNumberingAfterBreak="0">
+  <w:abstractNum w:abstractNumId="20" w15:restartNumberingAfterBreak="0">
     <w:nsid w:val="6BE861BE"/>
     <w:multiLevelType w:val="hybridMultilevel"/>
     <w:tmpl w:val="58426946"/>
@@ -12496,7 +13343,7 @@
       </w:pPr>
     </w:lvl>
   </w:abstractNum>
-  <w:abstractNum w:abstractNumId="20" w15:restartNumberingAfterBreak="0">
+  <w:abstractNum w:abstractNumId="21" w15:restartNumberingAfterBreak="0">
     <w:nsid w:val="736D788B"/>
     <w:multiLevelType w:val="hybridMultilevel"/>
     <w:tmpl w:val="5A96C892"/>
@@ -12609,7 +13456,7 @@
       </w:rPr>
     </w:lvl>
   </w:abstractNum>
-  <w:abstractNum w:abstractNumId="21" w15:restartNumberingAfterBreak="0">
+  <w:abstractNum w:abstractNumId="22" w15:restartNumberingAfterBreak="0">
     <w:nsid w:val="773870FA"/>
     <w:multiLevelType w:val="hybridMultilevel"/>
     <w:tmpl w:val="D9288512"/>
@@ -12729,7 +13576,7 @@
     <w:abstractNumId w:val="7"/>
   </w:num>
   <w:num w:numId="3">
-    <w:abstractNumId w:val="19"/>
+    <w:abstractNumId w:val="20"/>
   </w:num>
   <w:num w:numId="4">
     <w:abstractNumId w:val="10"/>
@@ -12759,13 +13606,13 @@
     <w:abstractNumId w:val="0"/>
   </w:num>
   <w:num w:numId="13">
-    <w:abstractNumId w:val="20"/>
+    <w:abstractNumId w:val="21"/>
   </w:num>
   <w:num w:numId="14">
     <w:abstractNumId w:val="6"/>
   </w:num>
   <w:num w:numId="15">
-    <w:abstractNumId w:val="21"/>
+    <w:abstractNumId w:val="22"/>
   </w:num>
   <w:num w:numId="16">
     <w:abstractNumId w:val="9"/>
@@ -12774,7 +13621,7 @@
     <w:abstractNumId w:val="15"/>
   </w:num>
   <w:num w:numId="18">
-    <w:abstractNumId w:val="16"/>
+    <w:abstractNumId w:val="17"/>
   </w:num>
   <w:num w:numId="19">
     <w:abstractNumId w:val="8"/>
@@ -12783,16 +13630,19 @@
     <w:abstractNumId w:val="11"/>
   </w:num>
   <w:num w:numId="21">
-    <w:abstractNumId w:val="17"/>
+    <w:abstractNumId w:val="18"/>
   </w:num>
   <w:num w:numId="22">
-    <w:abstractNumId w:val="18"/>
+    <w:abstractNumId w:val="19"/>
+  </w:num>
+  <w:num w:numId="23">
+    <w:abstractNumId w:val="16"/>
   </w:num>
 </w:numbering>
 </file>
 
 <file path=word/styles.xml><?xml version="1.0" encoding="utf-8"?>
-<w:styles xmlns:mc="http://schemas.openxmlformats.org/markup-compatibility/2006" xmlns:r="http://schemas.openxmlformats.org/officeDocument/2006/relationships" xmlns:w="http://schemas.openxmlformats.org/wordprocessingml/2006/main" xmlns:w14="http://schemas.microsoft.com/office/word/2010/wordml" xmlns:w15="http://schemas.microsoft.com/office/word/2012/wordml" xmlns:w16cid="http://schemas.microsoft.com/office/word/2016/wordml/cid" xmlns:w16se="http://schemas.microsoft.com/office/word/2015/wordml/symex" mc:Ignorable="w14 w15 w16se w16cid">
+<w:styles xmlns:mc="http://schemas.openxmlformats.org/markup-compatibility/2006" xmlns:r="http://schemas.openxmlformats.org/officeDocument/2006/relationships" xmlns:w="http://schemas.openxmlformats.org/wordprocessingml/2006/main" xmlns:w14="http://schemas.microsoft.com/office/word/2010/wordml" xmlns:w15="http://schemas.microsoft.com/office/word/2012/wordml" xmlns:w16cex="http://schemas.microsoft.com/office/word/2018/wordml/cex" xmlns:w16cid="http://schemas.microsoft.com/office/word/2016/wordml/cid" xmlns:w16="http://schemas.microsoft.com/office/word/2018/wordml" xmlns:w16se="http://schemas.microsoft.com/office/word/2015/wordml/symex" mc:Ignorable="w14 w15 w16se w16cid w16 w16cex">
   <w:docDefaults>
     <w:rPrDefault>
       <w:rPr>
@@ -13190,11 +14040,11 @@
     <w:name w:val="Normal"/>
     <w:qFormat/>
   </w:style>
-  <w:style w:type="paragraph" w:styleId="Overskrift1">
+  <w:style w:type="paragraph" w:styleId="Heading1">
     <w:name w:val="heading 1"/>
     <w:basedOn w:val="Normal"/>
     <w:next w:val="Normal"/>
-    <w:link w:val="Overskrift1Tegn"/>
+    <w:link w:val="Heading1Char"/>
     <w:uiPriority w:val="9"/>
     <w:qFormat/>
     <w:rsid w:val="00F23A0C"/>
@@ -13213,11 +14063,11 @@
       <w:szCs w:val="28"/>
     </w:rPr>
   </w:style>
-  <w:style w:type="paragraph" w:styleId="Overskrift2">
+  <w:style w:type="paragraph" w:styleId="Heading2">
     <w:name w:val="heading 2"/>
     <w:basedOn w:val="Normal"/>
     <w:next w:val="Normal"/>
-    <w:link w:val="Overskrift2Tegn"/>
+    <w:link w:val="Heading2Char"/>
     <w:uiPriority w:val="9"/>
     <w:unhideWhenUsed/>
     <w:qFormat/>
@@ -13237,11 +14087,11 @@
       <w:szCs w:val="26"/>
     </w:rPr>
   </w:style>
-  <w:style w:type="paragraph" w:styleId="Overskrift3">
+  <w:style w:type="paragraph" w:styleId="Heading3">
     <w:name w:val="heading 3"/>
     <w:basedOn w:val="Normal"/>
     <w:next w:val="Normal"/>
-    <w:link w:val="Overskrift3Tegn"/>
+    <w:link w:val="Heading3Char"/>
     <w:uiPriority w:val="9"/>
     <w:unhideWhenUsed/>
     <w:qFormat/>
@@ -13259,13 +14109,13 @@
       <w:szCs w:val="24"/>
     </w:rPr>
   </w:style>
-  <w:style w:type="character" w:default="1" w:styleId="Standardskrifttypeiafsnit">
+  <w:style w:type="character" w:default="1" w:styleId="DefaultParagraphFont">
     <w:name w:val="Default Paragraph Font"/>
     <w:uiPriority w:val="1"/>
     <w:semiHidden/>
     <w:unhideWhenUsed/>
   </w:style>
-  <w:style w:type="table" w:default="1" w:styleId="Tabel-Normal">
+  <w:style w:type="table" w:default="1" w:styleId="TableNormal">
     <w:name w:val="Normal Table"/>
     <w:uiPriority w:val="99"/>
     <w:semiHidden/>
@@ -13280,16 +14130,16 @@
       </w:tblCellMar>
     </w:tblPr>
   </w:style>
-  <w:style w:type="numbering" w:default="1" w:styleId="Ingenoversigt">
+  <w:style w:type="numbering" w:default="1" w:styleId="NoList">
     <w:name w:val="No List"/>
     <w:uiPriority w:val="99"/>
     <w:semiHidden/>
     <w:unhideWhenUsed/>
   </w:style>
-  <w:style w:type="paragraph" w:styleId="Sidehoved">
+  <w:style w:type="paragraph" w:styleId="Header">
     <w:name w:val="header"/>
     <w:basedOn w:val="Normal"/>
-    <w:link w:val="SidehovedTegn"/>
+    <w:link w:val="HeaderChar"/>
     <w:uiPriority w:val="99"/>
     <w:unhideWhenUsed/>
     <w:rsid w:val="00F23A0C"/>
@@ -13301,17 +14151,17 @@
       <w:spacing w:after="0" w:line="240" w:lineRule="auto"/>
     </w:pPr>
   </w:style>
-  <w:style w:type="character" w:customStyle="1" w:styleId="SidehovedTegn">
-    <w:name w:val="Sidehoved Tegn"/>
-    <w:basedOn w:val="Standardskrifttypeiafsnit"/>
-    <w:link w:val="Sidehoved"/>
+  <w:style w:type="character" w:customStyle="1" w:styleId="HeaderChar">
+    <w:name w:val="Header Char"/>
+    <w:basedOn w:val="DefaultParagraphFont"/>
+    <w:link w:val="Header"/>
     <w:uiPriority w:val="99"/>
     <w:rsid w:val="00F23A0C"/>
   </w:style>
-  <w:style w:type="paragraph" w:styleId="Sidefod">
+  <w:style w:type="paragraph" w:styleId="Footer">
     <w:name w:val="footer"/>
     <w:basedOn w:val="Normal"/>
-    <w:link w:val="SidefodTegn"/>
+    <w:link w:val="FooterChar"/>
     <w:uiPriority w:val="99"/>
     <w:unhideWhenUsed/>
     <w:rsid w:val="00F23A0C"/>
@@ -13323,17 +14173,17 @@
       <w:spacing w:after="0" w:line="240" w:lineRule="auto"/>
     </w:pPr>
   </w:style>
-  <w:style w:type="character" w:customStyle="1" w:styleId="SidefodTegn">
-    <w:name w:val="Sidefod Tegn"/>
-    <w:basedOn w:val="Standardskrifttypeiafsnit"/>
-    <w:link w:val="Sidefod"/>
+  <w:style w:type="character" w:customStyle="1" w:styleId="FooterChar">
+    <w:name w:val="Footer Char"/>
+    <w:basedOn w:val="DefaultParagraphFont"/>
+    <w:link w:val="Footer"/>
     <w:uiPriority w:val="99"/>
     <w:rsid w:val="00F23A0C"/>
   </w:style>
-  <w:style w:type="paragraph" w:styleId="Markeringsbobletekst">
+  <w:style w:type="paragraph" w:styleId="BalloonText">
     <w:name w:val="Balloon Text"/>
     <w:basedOn w:val="Normal"/>
-    <w:link w:val="MarkeringsbobletekstTegn"/>
+    <w:link w:val="BalloonTextChar"/>
     <w:uiPriority w:val="99"/>
     <w:semiHidden/>
     <w:unhideWhenUsed/>
@@ -13347,10 +14197,10 @@
       <w:szCs w:val="16"/>
     </w:rPr>
   </w:style>
-  <w:style w:type="character" w:customStyle="1" w:styleId="MarkeringsbobletekstTegn">
-    <w:name w:val="Markeringsbobletekst Tegn"/>
-    <w:basedOn w:val="Standardskrifttypeiafsnit"/>
-    <w:link w:val="Markeringsbobletekst"/>
+  <w:style w:type="character" w:customStyle="1" w:styleId="BalloonTextChar">
+    <w:name w:val="Balloon Text Char"/>
+    <w:basedOn w:val="DefaultParagraphFont"/>
+    <w:link w:val="BalloonText"/>
     <w:uiPriority w:val="99"/>
     <w:semiHidden/>
     <w:rsid w:val="00F23A0C"/>
@@ -13360,10 +14210,10 @@
       <w:szCs w:val="16"/>
     </w:rPr>
   </w:style>
-  <w:style w:type="character" w:customStyle="1" w:styleId="Overskrift1Tegn">
-    <w:name w:val="Overskrift 1 Tegn"/>
-    <w:basedOn w:val="Standardskrifttypeiafsnit"/>
-    <w:link w:val="Overskrift1"/>
+  <w:style w:type="character" w:customStyle="1" w:styleId="Heading1Char">
+    <w:name w:val="Heading 1 Char"/>
+    <w:basedOn w:val="DefaultParagraphFont"/>
+    <w:link w:val="Heading1"/>
     <w:uiPriority w:val="9"/>
     <w:rsid w:val="00F23A0C"/>
     <w:rPr>
@@ -13375,10 +14225,10 @@
       <w:szCs w:val="28"/>
     </w:rPr>
   </w:style>
-  <w:style w:type="character" w:customStyle="1" w:styleId="Overskrift2Tegn">
-    <w:name w:val="Overskrift 2 Tegn"/>
-    <w:basedOn w:val="Standardskrifttypeiafsnit"/>
-    <w:link w:val="Overskrift2"/>
+  <w:style w:type="character" w:customStyle="1" w:styleId="Heading2Char">
+    <w:name w:val="Heading 2 Char"/>
+    <w:basedOn w:val="DefaultParagraphFont"/>
+    <w:link w:val="Heading2"/>
     <w:uiPriority w:val="9"/>
     <w:rsid w:val="00287B81"/>
     <w:rPr>
@@ -13390,9 +14240,9 @@
       <w:szCs w:val="26"/>
     </w:rPr>
   </w:style>
-  <w:style w:type="paragraph" w:styleId="Overskrift">
+  <w:style w:type="paragraph" w:styleId="TOCHeading">
     <w:name w:val="TOC Heading"/>
-    <w:basedOn w:val="Overskrift1"/>
+    <w:basedOn w:val="Heading1"/>
     <w:next w:val="Normal"/>
     <w:uiPriority w:val="39"/>
     <w:semiHidden/>
@@ -13406,7 +14256,7 @@
       <w:lang w:eastAsia="da-DK"/>
     </w:rPr>
   </w:style>
-  <w:style w:type="paragraph" w:styleId="Indholdsfortegnelse1">
+  <w:style w:type="paragraph" w:styleId="TOC1">
     <w:name w:val="toc 1"/>
     <w:basedOn w:val="Normal"/>
     <w:next w:val="Normal"/>
@@ -13418,7 +14268,7 @@
       <w:spacing w:after="100"/>
     </w:pPr>
   </w:style>
-  <w:style w:type="paragraph" w:styleId="Indholdsfortegnelse2">
+  <w:style w:type="paragraph" w:styleId="TOC2">
     <w:name w:val="toc 2"/>
     <w:basedOn w:val="Normal"/>
     <w:next w:val="Normal"/>
@@ -13433,7 +14283,7 @@
   </w:style>
   <w:style w:type="character" w:styleId="Hyperlink">
     <w:name w:val="Hyperlink"/>
-    <w:basedOn w:val="Standardskrifttypeiafsnit"/>
+    <w:basedOn w:val="DefaultParagraphFont"/>
     <w:uiPriority w:val="99"/>
     <w:unhideWhenUsed/>
     <w:rsid w:val="00287B81"/>
@@ -13442,7 +14292,7 @@
       <w:u w:val="single"/>
     </w:rPr>
   </w:style>
-  <w:style w:type="paragraph" w:styleId="Listeafsnit">
+  <w:style w:type="paragraph" w:styleId="ListParagraph">
     <w:name w:val="List Paragraph"/>
     <w:basedOn w:val="Normal"/>
     <w:uiPriority w:val="34"/>
@@ -13453,9 +14303,9 @@
       <w:contextualSpacing/>
     </w:pPr>
   </w:style>
-  <w:style w:type="character" w:styleId="Ulstomtale">
+  <w:style w:type="character" w:styleId="UnresolvedMention">
     <w:name w:val="Unresolved Mention"/>
-    <w:basedOn w:val="Standardskrifttypeiafsnit"/>
+    <w:basedOn w:val="DefaultParagraphFont"/>
     <w:uiPriority w:val="99"/>
     <w:semiHidden/>
     <w:unhideWhenUsed/>
@@ -13465,9 +14315,9 @@
       <w:shd w:val="clear" w:color="auto" w:fill="E1DFDD"/>
     </w:rPr>
   </w:style>
-  <w:style w:type="character" w:styleId="BesgtLink">
+  <w:style w:type="character" w:styleId="FollowedHyperlink">
     <w:name w:val="FollowedHyperlink"/>
-    <w:basedOn w:val="Standardskrifttypeiafsnit"/>
+    <w:basedOn w:val="DefaultParagraphFont"/>
     <w:uiPriority w:val="99"/>
     <w:semiHidden/>
     <w:unhideWhenUsed/>
@@ -13477,10 +14327,10 @@
       <w:u w:val="single"/>
     </w:rPr>
   </w:style>
-  <w:style w:type="character" w:customStyle="1" w:styleId="Overskrift3Tegn">
-    <w:name w:val="Overskrift 3 Tegn"/>
-    <w:basedOn w:val="Standardskrifttypeiafsnit"/>
-    <w:link w:val="Overskrift3"/>
+  <w:style w:type="character" w:customStyle="1" w:styleId="Heading3Char">
+    <w:name w:val="Heading 3 Char"/>
+    <w:basedOn w:val="DefaultParagraphFont"/>
+    <w:link w:val="Heading3"/>
     <w:uiPriority w:val="9"/>
     <w:rsid w:val="00E74614"/>
     <w:rPr>
@@ -13488,6 +14338,86 @@
       <w:color w:val="243F60" w:themeColor="accent1" w:themeShade="7F"/>
       <w:sz w:val="24"/>
       <w:szCs w:val="24"/>
+    </w:rPr>
+  </w:style>
+  <w:style w:type="paragraph" w:styleId="NormalWeb">
+    <w:name w:val="Normal (Web)"/>
+    <w:basedOn w:val="Normal"/>
+    <w:uiPriority w:val="99"/>
+    <w:semiHidden/>
+    <w:unhideWhenUsed/>
+    <w:rsid w:val="00885259"/>
+    <w:pPr>
+      <w:spacing w:before="100" w:beforeAutospacing="1" w:after="100" w:afterAutospacing="1" w:line="240" w:lineRule="auto"/>
+    </w:pPr>
+    <w:rPr>
+      <w:rFonts w:ascii="Times New Roman" w:eastAsia="Times New Roman" w:hAnsi="Times New Roman" w:cs="Times New Roman"/>
+      <w:sz w:val="24"/>
+      <w:szCs w:val="24"/>
+      <w:lang w:val="en-DK" w:eastAsia="en-DK"/>
+    </w:rPr>
+  </w:style>
+  <w:style w:type="paragraph" w:styleId="HTMLPreformatted">
+    <w:name w:val="HTML Preformatted"/>
+    <w:basedOn w:val="Normal"/>
+    <w:link w:val="HTMLPreformattedChar"/>
+    <w:uiPriority w:val="99"/>
+    <w:semiHidden/>
+    <w:unhideWhenUsed/>
+    <w:rsid w:val="00885259"/>
+    <w:pPr>
+      <w:tabs>
+        <w:tab w:val="left" w:pos="916"/>
+        <w:tab w:val="left" w:pos="1832"/>
+        <w:tab w:val="left" w:pos="2748"/>
+        <w:tab w:val="left" w:pos="3664"/>
+        <w:tab w:val="left" w:pos="4580"/>
+        <w:tab w:val="left" w:pos="5496"/>
+        <w:tab w:val="left" w:pos="6412"/>
+        <w:tab w:val="left" w:pos="7328"/>
+        <w:tab w:val="left" w:pos="8244"/>
+        <w:tab w:val="left" w:pos="9160"/>
+        <w:tab w:val="left" w:pos="10076"/>
+        <w:tab w:val="left" w:pos="10992"/>
+        <w:tab w:val="left" w:pos="11908"/>
+        <w:tab w:val="left" w:pos="12824"/>
+        <w:tab w:val="left" w:pos="13740"/>
+        <w:tab w:val="left" w:pos="14656"/>
+      </w:tabs>
+      <w:spacing w:after="0" w:line="240" w:lineRule="auto"/>
+    </w:pPr>
+    <w:rPr>
+      <w:rFonts w:ascii="Courier New" w:eastAsia="Times New Roman" w:hAnsi="Courier New" w:cs="Courier New"/>
+      <w:sz w:val="20"/>
+      <w:szCs w:val="20"/>
+      <w:lang w:val="en-DK" w:eastAsia="en-DK"/>
+    </w:rPr>
+  </w:style>
+  <w:style w:type="character" w:customStyle="1" w:styleId="HTMLPreformattedChar">
+    <w:name w:val="HTML Preformatted Char"/>
+    <w:basedOn w:val="DefaultParagraphFont"/>
+    <w:link w:val="HTMLPreformatted"/>
+    <w:uiPriority w:val="99"/>
+    <w:semiHidden/>
+    <w:rsid w:val="00885259"/>
+    <w:rPr>
+      <w:rFonts w:ascii="Courier New" w:eastAsia="Times New Roman" w:hAnsi="Courier New" w:cs="Courier New"/>
+      <w:sz w:val="20"/>
+      <w:szCs w:val="20"/>
+      <w:lang w:val="en-DK" w:eastAsia="en-DK"/>
+    </w:rPr>
+  </w:style>
+  <w:style w:type="character" w:styleId="HTMLCode">
+    <w:name w:val="HTML Code"/>
+    <w:basedOn w:val="DefaultParagraphFont"/>
+    <w:uiPriority w:val="99"/>
+    <w:semiHidden/>
+    <w:unhideWhenUsed/>
+    <w:rsid w:val="00885259"/>
+    <w:rPr>
+      <w:rFonts w:ascii="Courier New" w:eastAsia="Times New Roman" w:hAnsi="Courier New" w:cs="Courier New"/>
+      <w:sz w:val="20"/>
+      <w:szCs w:val="20"/>
     </w:rPr>
   </w:style>
 </w:styles>

</xml_diff>

<commit_message>
Documentation updated and darwin/mac specific packages added
</commit_message>
<xml_diff>
--- a/docs/1007 Dokumentation.docx
+++ b/docs/1007 Dokumentation.docx
@@ -2366,41 +2366,28 @@
           <w:color w:val="4BACC6" w:themeColor="accent5"/>
           <w:lang w:val="en-US"/>
         </w:rPr>
-        <w:t>First install electron-packager globally:</w:t>
-      </w:r>
-    </w:p>
-    <w:p>
-      <w:pPr>
-        <w:rPr>
-          <w:rFonts w:ascii="Courier New" w:hAnsi="Courier New" w:cs="Courier New"/>
-          <w:color w:val="000000"/>
-          <w:shd w:val="clear" w:color="auto" w:fill="F7F7F7"/>
-          <w:lang w:val="en-US"/>
-        </w:rPr>
-      </w:pPr>
-      <w:r>
-        <w:rPr>
-          <w:rFonts w:ascii="Courier New" w:hAnsi="Courier New" w:cs="Courier New"/>
-          <w:color w:val="000000"/>
-          <w:shd w:val="clear" w:color="auto" w:fill="F7F7F7"/>
-          <w:lang w:val="en-US"/>
-        </w:rPr>
-        <w:t>npm install electron-packager -g</w:t>
-      </w:r>
-    </w:p>
-    <w:p>
-      <w:pPr>
-        <w:rPr>
-          <w:color w:val="4BACC6" w:themeColor="accent5"/>
-          <w:lang w:val="en-US"/>
-        </w:rPr>
-      </w:pPr>
-      <w:r>
-        <w:rPr>
-          <w:color w:val="4BACC6" w:themeColor="accent5"/>
-          <w:lang w:val="en-US"/>
-        </w:rPr>
-        <w:t>And</w:t>
+        <w:t xml:space="preserve">How to create a release (Provided </w:t>
+      </w:r>
+      <w:r>
+        <w:rPr>
+          <w:color w:val="4BACC6" w:themeColor="accent5"/>
+          <w:lang w:val="en-US"/>
+        </w:rPr>
+        <w:t>“</w:t>
+      </w:r>
+      <w:r>
+        <w:rPr>
+          <w:color w:val="4BACC6" w:themeColor="accent5"/>
+          <w:lang w:val="en-US"/>
+        </w:rPr>
+        <w:t>Development Setup</w:t>
+      </w:r>
+      <w:r>
+        <w:rPr>
+          <w:color w:val="4BACC6" w:themeColor="accent5"/>
+          <w:lang w:val="en-US"/>
+        </w:rPr>
+        <w:t>”</w:t>
       </w:r>
       <w:r>
         <w:rPr>
@@ -2414,578 +2401,214 @@
           <w:color w:val="4BACC6" w:themeColor="accent5"/>
           <w:lang w:val="en-US"/>
         </w:rPr>
-        <w:t>using</w:t>
-      </w:r>
-      <w:r>
-        <w:rPr>
-          <w:color w:val="4BACC6" w:themeColor="accent5"/>
-          <w:lang w:val="en-US"/>
-        </w:rPr>
-        <w:t xml:space="preserve"> the example from the npmjs-link:</w:t>
-      </w:r>
-    </w:p>
-    <w:p>
-      <w:pPr>
-        <w:rPr>
-          <w:color w:val="4BACC6" w:themeColor="accent5"/>
-          <w:lang w:val="en-US"/>
-        </w:rPr>
-      </w:pPr>
-      <w:r>
-        <w:rPr>
-          <w:rFonts w:ascii="Source Sans Pro" w:hAnsi="Source Sans Pro"/>
-          <w:color w:val="333333"/>
-          <w:spacing w:val="2"/>
-          <w:sz w:val="27"/>
-          <w:szCs w:val="27"/>
-          <w:lang w:val="en-US"/>
-        </w:rPr>
-        <w:t xml:space="preserve">The project should have the </w:t>
-      </w:r>
-      <w:r>
-        <w:rPr>
-          <w:rFonts w:ascii="Source Sans Pro" w:hAnsi="Source Sans Pro"/>
-          <w:color w:val="333333"/>
-          <w:spacing w:val="2"/>
-          <w:sz w:val="27"/>
-          <w:szCs w:val="27"/>
-          <w:lang w:val="en-US"/>
-        </w:rPr>
-        <w:t>following</w:t>
-      </w:r>
-      <w:r>
-        <w:rPr>
-          <w:rFonts w:ascii="Source Sans Pro" w:hAnsi="Source Sans Pro"/>
-          <w:color w:val="333333"/>
-          <w:spacing w:val="2"/>
-          <w:sz w:val="27"/>
-          <w:szCs w:val="27"/>
-          <w:lang w:val="en-US"/>
-        </w:rPr>
-        <w:t xml:space="preserve"> file structure:</w:t>
-      </w:r>
-    </w:p>
-    <w:p>
-      <w:pPr>
-        <w:pStyle w:val="HTMLPreformatted"/>
-        <w:shd w:val="clear" w:color="auto" w:fill="F7F7F7"/>
-        <w:spacing w:line="360" w:lineRule="atLeast"/>
-        <w:rPr>
-          <w:rStyle w:val="HTMLCode"/>
-          <w:rFonts w:ascii="Consolas" w:eastAsiaTheme="majorEastAsia" w:hAnsi="Consolas"/>
-          <w:color w:val="333333"/>
-          <w:shd w:val="clear" w:color="auto" w:fill="F7F7F7"/>
-          <w:lang w:val="en-US"/>
-        </w:rPr>
-      </w:pPr>
-      <w:r>
-        <w:rPr>
-          <w:rStyle w:val="HTMLCode"/>
-          <w:rFonts w:ascii="Consolas" w:eastAsiaTheme="majorEastAsia" w:hAnsi="Consolas"/>
-          <w:color w:val="333333"/>
-          <w:shd w:val="clear" w:color="auto" w:fill="F7F7F7"/>
-          <w:lang w:val="en-US"/>
-        </w:rPr>
-        <w:t>electron</w:t>
-      </w:r>
-    </w:p>
-    <w:p>
-      <w:pPr>
-        <w:pStyle w:val="HTMLPreformatted"/>
-        <w:shd w:val="clear" w:color="auto" w:fill="F7F7F7"/>
-        <w:spacing w:line="360" w:lineRule="atLeast"/>
-        <w:rPr>
-          <w:rStyle w:val="HTMLCode"/>
-          <w:rFonts w:ascii="Consolas" w:eastAsiaTheme="majorEastAsia" w:hAnsi="Consolas"/>
-          <w:color w:val="333333"/>
-          <w:shd w:val="clear" w:color="auto" w:fill="F7F7F7"/>
-        </w:rPr>
-      </w:pPr>
-      <w:r>
-        <w:rPr>
-          <w:rStyle w:val="HTMLCode"/>
-          <w:rFonts w:ascii="Consolas" w:eastAsiaTheme="majorEastAsia" w:hAnsi="Consolas"/>
-          <w:color w:val="333333"/>
-          <w:shd w:val="clear" w:color="auto" w:fill="F7F7F7"/>
-        </w:rPr>
-        <w:t>├── package.json</w:t>
-      </w:r>
-    </w:p>
-    <w:p>
-      <w:pPr>
-        <w:pStyle w:val="HTMLPreformatted"/>
-        <w:shd w:val="clear" w:color="auto" w:fill="F7F7F7"/>
-        <w:spacing w:line="360" w:lineRule="atLeast"/>
-        <w:rPr>
-          <w:rStyle w:val="HTMLCode"/>
-          <w:rFonts w:ascii="Consolas" w:eastAsiaTheme="majorEastAsia" w:hAnsi="Consolas"/>
-          <w:color w:val="333333"/>
-          <w:shd w:val="clear" w:color="auto" w:fill="F7F7F7"/>
-        </w:rPr>
-      </w:pPr>
-      <w:r>
-        <w:rPr>
-          <w:rStyle w:val="HTMLCode"/>
-          <w:rFonts w:ascii="Consolas" w:eastAsiaTheme="majorEastAsia" w:hAnsi="Consolas"/>
-          <w:color w:val="333333"/>
-          <w:shd w:val="clear" w:color="auto" w:fill="F7F7F7"/>
-        </w:rPr>
-        <w:t>├── index.html</w:t>
-      </w:r>
-    </w:p>
-    <w:p>
-      <w:pPr>
-        <w:pStyle w:val="HTMLPreformatted"/>
-        <w:shd w:val="clear" w:color="auto" w:fill="F7F7F7"/>
-        <w:spacing w:line="360" w:lineRule="atLeast"/>
-        <w:rPr>
-          <w:rStyle w:val="HTMLCode"/>
-          <w:rFonts w:ascii="Consolas" w:eastAsiaTheme="majorEastAsia" w:hAnsi="Consolas"/>
-          <w:color w:val="333333"/>
-          <w:shd w:val="clear" w:color="auto" w:fill="F7F7F7"/>
-        </w:rPr>
-      </w:pPr>
-      <w:r>
-        <w:rPr>
-          <w:rStyle w:val="HTMLCode"/>
-          <w:rFonts w:ascii="Consolas" w:eastAsiaTheme="majorEastAsia" w:hAnsi="Consolas"/>
-          <w:color w:val="333333"/>
-          <w:shd w:val="clear" w:color="auto" w:fill="F7F7F7"/>
-        </w:rPr>
-        <w:t>├── […other files, like the app's LICENSE…]</w:t>
-      </w:r>
-    </w:p>
-    <w:p>
-      <w:pPr>
-        <w:pStyle w:val="HTMLPreformatted"/>
-        <w:shd w:val="clear" w:color="auto" w:fill="F7F7F7"/>
-        <w:spacing w:line="360" w:lineRule="atLeast"/>
-        <w:rPr>
-          <w:rStyle w:val="HTMLCode"/>
-          <w:rFonts w:ascii="Consolas" w:eastAsiaTheme="majorEastAsia" w:hAnsi="Consolas"/>
-          <w:color w:val="333333"/>
-          <w:shd w:val="clear" w:color="auto" w:fill="F7F7F7"/>
-        </w:rPr>
-      </w:pPr>
-      <w:r>
-        <w:rPr>
-          <w:rStyle w:val="HTMLCode"/>
-          <w:rFonts w:ascii="Consolas" w:eastAsiaTheme="majorEastAsia" w:hAnsi="Consolas"/>
-          <w:color w:val="333333"/>
-          <w:shd w:val="clear" w:color="auto" w:fill="F7F7F7"/>
-        </w:rPr>
-        <w:t>└── script.js</w:t>
-      </w:r>
-    </w:p>
-    <w:p>
-      <w:pPr>
-        <w:pStyle w:val="NormalWeb"/>
-        <w:spacing w:before="0" w:beforeAutospacing="0" w:after="240" w:afterAutospacing="0"/>
-        <w:rPr>
-          <w:rFonts w:ascii="Source Sans Pro" w:hAnsi="Source Sans Pro"/>
-          <w:color w:val="333333"/>
-          <w:spacing w:val="2"/>
-          <w:sz w:val="27"/>
-          <w:szCs w:val="27"/>
-        </w:rPr>
-      </w:pPr>
-      <w:r>
-        <w:rPr>
-          <w:rFonts w:ascii="Source Sans Pro" w:hAnsi="Source Sans Pro"/>
-          <w:color w:val="333333"/>
-          <w:spacing w:val="2"/>
-          <w:sz w:val="27"/>
-          <w:szCs w:val="27"/>
-        </w:rPr>
-        <w:t xml:space="preserve">…and the following </w:t>
-      </w:r>
-      <w:r>
-        <w:rPr>
-          <w:rFonts w:ascii="Source Sans Pro" w:hAnsi="Source Sans Pro"/>
-          <w:color w:val="333333"/>
-          <w:spacing w:val="2"/>
-          <w:sz w:val="27"/>
-          <w:szCs w:val="27"/>
-          <w:lang w:val="en-US"/>
-        </w:rPr>
-        <w:t>should be</w:t>
-      </w:r>
-      <w:r>
-        <w:rPr>
-          <w:rFonts w:ascii="Source Sans Pro" w:hAnsi="Source Sans Pro"/>
-          <w:color w:val="333333"/>
-          <w:spacing w:val="2"/>
-          <w:sz w:val="27"/>
-          <w:szCs w:val="27"/>
-        </w:rPr>
-        <w:t xml:space="preserve"> true:</w:t>
-      </w:r>
-    </w:p>
-    <w:p>
-      <w:pPr>
+        <w:t>has been completed)</w:t>
+      </w:r>
+    </w:p>
+    <w:p>
+      <w:pPr>
+        <w:pStyle w:val="ListParagraph"/>
         <w:numPr>
           <w:ilvl w:val="0"/>
-          <w:numId w:val="23"/>
+          <w:numId w:val="24"/>
         </w:numPr>
-        <w:spacing w:before="100" w:beforeAutospacing="1" w:after="90" w:line="240" w:lineRule="auto"/>
-        <w:rPr>
-          <w:rFonts w:ascii="Source Sans Pro" w:hAnsi="Source Sans Pro"/>
-          <w:color w:val="333333"/>
-          <w:sz w:val="24"/>
-          <w:szCs w:val="24"/>
-        </w:rPr>
-      </w:pPr>
-      <w:r>
-        <w:rPr>
-          <w:rStyle w:val="HTMLCode"/>
-          <w:rFonts w:ascii="Consolas" w:eastAsiaTheme="majorEastAsia" w:hAnsi="Consolas"/>
-          <w:color w:val="333333"/>
-          <w:sz w:val="24"/>
-          <w:szCs w:val="24"/>
-          <w:shd w:val="clear" w:color="auto" w:fill="F7F7F7"/>
-        </w:rPr>
-        <w:t>electron-packager</w:t>
-      </w:r>
-      <w:r>
-        <w:rPr>
-          <w:rFonts w:ascii="Source Sans Pro" w:hAnsi="Source Sans Pro"/>
-          <w:color w:val="333333"/>
-        </w:rPr>
-        <w:t> is installed globally</w:t>
-      </w:r>
-    </w:p>
-    <w:p>
-      <w:pPr>
+        <w:rPr>
+          <w:color w:val="4BACC6" w:themeColor="accent5"/>
+          <w:lang w:val="en-US"/>
+        </w:rPr>
+      </w:pPr>
+      <w:r>
+        <w:rPr>
+          <w:color w:val="4BACC6" w:themeColor="accent5"/>
+          <w:lang w:val="en-US"/>
+        </w:rPr>
+        <w:t>Redownload / Clean Repo – make sure the electron folder is free of the node_modules folder, the package_lock.json file, and that the release-builds folder is empty of an earlier ASTA.dmg file and the asta-app-darwin-x64 folder.</w:t>
+      </w:r>
+    </w:p>
+    <w:p>
+      <w:pPr>
+        <w:pStyle w:val="ListParagraph"/>
         <w:numPr>
           <w:ilvl w:val="0"/>
-          <w:numId w:val="23"/>
+          <w:numId w:val="24"/>
         </w:numPr>
-        <w:spacing w:before="100" w:beforeAutospacing="1" w:after="90" w:line="240" w:lineRule="auto"/>
-        <w:rPr>
-          <w:rFonts w:ascii="Source Sans Pro" w:hAnsi="Source Sans Pro"/>
-          <w:color w:val="333333"/>
-          <w:lang w:val="en-US"/>
-        </w:rPr>
-      </w:pPr>
-      <w:r>
-        <w:rPr>
-          <w:rStyle w:val="HTMLCode"/>
-          <w:rFonts w:ascii="Consolas" w:eastAsiaTheme="majorEastAsia" w:hAnsi="Consolas"/>
-          <w:color w:val="333333"/>
-          <w:sz w:val="24"/>
-          <w:szCs w:val="24"/>
-          <w:shd w:val="clear" w:color="auto" w:fill="F7F7F7"/>
-          <w:lang w:val="en-US"/>
-        </w:rPr>
-        <w:t>n</w:t>
-      </w:r>
-      <w:r>
-        <w:rPr>
-          <w:rStyle w:val="HTMLCode"/>
-          <w:rFonts w:ascii="Consolas" w:eastAsiaTheme="majorEastAsia" w:hAnsi="Consolas"/>
-          <w:color w:val="333333"/>
-          <w:sz w:val="24"/>
-          <w:szCs w:val="24"/>
-          <w:shd w:val="clear" w:color="auto" w:fill="F7F7F7"/>
-          <w:lang w:val="en-US"/>
-        </w:rPr>
-        <w:t>ame</w:t>
-      </w:r>
-      <w:r>
-        <w:rPr>
-          <w:rFonts w:ascii="Source Sans Pro" w:hAnsi="Source Sans Pro"/>
-          <w:color w:val="333333"/>
-          <w:lang w:val="en-US"/>
-        </w:rPr>
-        <w:t> in </w:t>
-      </w:r>
-      <w:r>
-        <w:rPr>
-          <w:rStyle w:val="HTMLCode"/>
-          <w:rFonts w:ascii="Consolas" w:eastAsiaTheme="majorEastAsia" w:hAnsi="Consolas"/>
-          <w:color w:val="333333"/>
-          <w:sz w:val="24"/>
-          <w:szCs w:val="24"/>
-          <w:shd w:val="clear" w:color="auto" w:fill="F7F7F7"/>
-          <w:lang w:val="en-US"/>
-        </w:rPr>
-        <w:t>package.json</w:t>
-      </w:r>
-      <w:r>
-        <w:rPr>
-          <w:rFonts w:ascii="Source Sans Pro" w:hAnsi="Source Sans Pro"/>
-          <w:color w:val="333333"/>
-          <w:lang w:val="en-US"/>
-        </w:rPr>
-        <w:t> has been set to </w:t>
-      </w:r>
-      <w:r>
-        <w:rPr>
-          <w:rStyle w:val="HTMLCode"/>
-          <w:rFonts w:ascii="Consolas" w:eastAsiaTheme="majorEastAsia" w:hAnsi="Consolas"/>
-          <w:color w:val="333333"/>
-          <w:sz w:val="24"/>
-          <w:szCs w:val="24"/>
-          <w:shd w:val="clear" w:color="auto" w:fill="F7F7F7"/>
-          <w:lang w:val="en-US"/>
-        </w:rPr>
-        <w:t>asta</w:t>
-      </w:r>
-    </w:p>
-    <w:p>
-      <w:pPr>
+        <w:rPr>
+          <w:color w:val="4BACC6" w:themeColor="accent5"/>
+          <w:lang w:val="en-US"/>
+        </w:rPr>
+      </w:pPr>
+      <w:r>
+        <w:rPr>
+          <w:color w:val="4BACC6" w:themeColor="accent5"/>
+          <w:lang w:val="en-US"/>
+        </w:rPr>
+        <w:t>Navigate to the ‘electron’ folder.</w:t>
+      </w:r>
+    </w:p>
+    <w:p>
+      <w:pPr>
+        <w:pStyle w:val="ListParagraph"/>
         <w:numPr>
           <w:ilvl w:val="0"/>
-          <w:numId w:val="23"/>
+          <w:numId w:val="24"/>
         </w:numPr>
-        <w:spacing w:before="100" w:beforeAutospacing="1" w:after="90" w:line="240" w:lineRule="auto"/>
-        <w:rPr>
-          <w:rFonts w:ascii="Source Sans Pro" w:hAnsi="Source Sans Pro"/>
-          <w:color w:val="333333"/>
-          <w:lang w:val="en-US"/>
-        </w:rPr>
-      </w:pPr>
-      <w:r>
-        <w:rPr>
-          <w:rFonts w:ascii="Source Sans Pro" w:hAnsi="Source Sans Pro"/>
-          <w:color w:val="333333"/>
-          <w:lang w:val="en-US"/>
-        </w:rPr>
-        <w:t>The </w:t>
-      </w:r>
-      <w:r>
-        <w:rPr>
-          <w:rStyle w:val="HTMLCode"/>
-          <w:rFonts w:ascii="Consolas" w:eastAsiaTheme="majorEastAsia" w:hAnsi="Consolas"/>
-          <w:color w:val="333333"/>
-          <w:sz w:val="24"/>
-          <w:szCs w:val="24"/>
-          <w:shd w:val="clear" w:color="auto" w:fill="F7F7F7"/>
-          <w:lang w:val="en-US"/>
-        </w:rPr>
-        <w:t>electron</w:t>
-      </w:r>
-      <w:r>
-        <w:rPr>
-          <w:rFonts w:ascii="Source Sans Pro" w:hAnsi="Source Sans Pro"/>
-          <w:color w:val="333333"/>
-          <w:lang w:val="en-US"/>
-        </w:rPr>
-        <w:t> module is in the </w:t>
-      </w:r>
-      <w:r>
-        <w:rPr>
-          <w:rStyle w:val="HTMLCode"/>
-          <w:rFonts w:ascii="Consolas" w:eastAsiaTheme="majorEastAsia" w:hAnsi="Consolas"/>
-          <w:color w:val="333333"/>
-          <w:sz w:val="24"/>
-          <w:szCs w:val="24"/>
-          <w:shd w:val="clear" w:color="auto" w:fill="F7F7F7"/>
-          <w:lang w:val="en-US"/>
-        </w:rPr>
-        <w:t>devDependencies</w:t>
-      </w:r>
-      <w:r>
-        <w:rPr>
-          <w:rFonts w:ascii="Source Sans Pro" w:hAnsi="Source Sans Pro"/>
-          <w:color w:val="333333"/>
-          <w:lang w:val="en-US"/>
-        </w:rPr>
-        <w:t> section of </w:t>
-      </w:r>
-      <w:r>
-        <w:rPr>
-          <w:rStyle w:val="HTMLCode"/>
-          <w:rFonts w:ascii="Consolas" w:eastAsiaTheme="majorEastAsia" w:hAnsi="Consolas"/>
-          <w:color w:val="333333"/>
-          <w:sz w:val="24"/>
-          <w:szCs w:val="24"/>
-          <w:shd w:val="clear" w:color="auto" w:fill="F7F7F7"/>
-          <w:lang w:val="en-US"/>
-        </w:rPr>
-        <w:t>package.json</w:t>
-      </w:r>
-      <w:r>
-        <w:rPr>
-          <w:rFonts w:ascii="Source Sans Pro" w:hAnsi="Source Sans Pro"/>
-          <w:color w:val="333333"/>
-          <w:lang w:val="en-US"/>
-        </w:rPr>
-        <w:t>, and set to the exact version of </w:t>
-      </w:r>
-      <w:r>
-        <w:rPr>
-          <w:rStyle w:val="HTMLCode"/>
-          <w:rFonts w:ascii="Consolas" w:eastAsiaTheme="majorEastAsia" w:hAnsi="Consolas"/>
-          <w:color w:val="333333"/>
-          <w:sz w:val="24"/>
-          <w:szCs w:val="24"/>
-          <w:shd w:val="clear" w:color="auto" w:fill="F7F7F7"/>
-          <w:lang w:val="en-US"/>
-        </w:rPr>
-        <w:t>1.4.15</w:t>
-      </w:r>
-      <w:r>
-        <w:rPr>
-          <w:rFonts w:ascii="Source Sans Pro" w:hAnsi="Source Sans Pro"/>
-          <w:color w:val="333333"/>
-          <w:lang w:val="en-US"/>
-        </w:rPr>
-        <w:t>.</w:t>
-      </w:r>
-    </w:p>
-    <w:p>
-      <w:pPr>
+        <w:rPr>
+          <w:color w:val="4BACC6" w:themeColor="accent5"/>
+          <w:lang w:val="en-US"/>
+        </w:rPr>
+      </w:pPr>
+      <w:r>
+        <w:rPr>
+          <w:color w:val="4BACC6" w:themeColor="accent5"/>
+          <w:lang w:val="en-US"/>
+        </w:rPr>
+        <w:t>Run ‘npm install electron-packager -g’</w:t>
+      </w:r>
+      <w:r>
+        <w:rPr>
+          <w:color w:val="4BACC6" w:themeColor="accent5"/>
+          <w:lang w:val="en-US"/>
+        </w:rPr>
+        <w:t xml:space="preserve"> (only on MAC)</w:t>
+      </w:r>
+    </w:p>
+    <w:p>
+      <w:pPr>
+        <w:pStyle w:val="ListParagraph"/>
         <w:numPr>
           <w:ilvl w:val="0"/>
-          <w:numId w:val="23"/>
+          <w:numId w:val="24"/>
         </w:numPr>
-        <w:spacing w:before="100" w:beforeAutospacing="1" w:after="90" w:line="240" w:lineRule="auto"/>
-        <w:rPr>
-          <w:rFonts w:ascii="Source Sans Pro" w:hAnsi="Source Sans Pro"/>
-          <w:color w:val="333333"/>
-          <w:lang w:val="en-US"/>
-        </w:rPr>
-      </w:pPr>
-      <w:r>
-        <w:rPr>
-          <w:rStyle w:val="HTMLCode"/>
-          <w:rFonts w:ascii="Consolas" w:eastAsiaTheme="majorEastAsia" w:hAnsi="Consolas"/>
-          <w:color w:val="333333"/>
-          <w:sz w:val="24"/>
-          <w:szCs w:val="24"/>
-          <w:shd w:val="clear" w:color="auto" w:fill="F7F7F7"/>
-          <w:lang w:val="en-US"/>
-        </w:rPr>
-        <w:t>npm install</w:t>
-      </w:r>
-      <w:r>
-        <w:rPr>
-          <w:rFonts w:ascii="Source Sans Pro" w:hAnsi="Source Sans Pro"/>
-          <w:color w:val="333333"/>
-          <w:lang w:val="en-US"/>
-        </w:rPr>
-        <w:t> for the </w:t>
-      </w:r>
-      <w:r>
-        <w:rPr>
-          <w:rStyle w:val="HTMLCode"/>
-          <w:rFonts w:ascii="Consolas" w:eastAsiaTheme="majorEastAsia" w:hAnsi="Consolas"/>
-          <w:color w:val="333333"/>
-          <w:sz w:val="24"/>
-          <w:szCs w:val="24"/>
-          <w:shd w:val="clear" w:color="auto" w:fill="F7F7F7"/>
-          <w:lang w:val="en-US"/>
-        </w:rPr>
-        <w:t>asta</w:t>
-      </w:r>
-      <w:r>
-        <w:rPr>
-          <w:rFonts w:ascii="Source Sans Pro" w:hAnsi="Source Sans Pro"/>
-          <w:color w:val="333333"/>
-          <w:lang w:val="en-US"/>
-        </w:rPr>
-        <w:t> app has been run at least once</w:t>
-      </w:r>
-    </w:p>
-    <w:p>
-      <w:pPr>
-        <w:pStyle w:val="NormalWeb"/>
-        <w:spacing w:before="0" w:beforeAutospacing="0" w:after="240" w:afterAutospacing="0"/>
-        <w:rPr>
-          <w:rFonts w:ascii="Source Sans Pro" w:hAnsi="Source Sans Pro"/>
-          <w:color w:val="333333"/>
-          <w:spacing w:val="2"/>
-          <w:sz w:val="27"/>
-          <w:szCs w:val="27"/>
-        </w:rPr>
-      </w:pPr>
-      <w:r>
-        <w:rPr>
-          <w:rFonts w:ascii="Source Sans Pro" w:hAnsi="Source Sans Pro"/>
-          <w:color w:val="333333"/>
-          <w:spacing w:val="2"/>
-          <w:sz w:val="27"/>
-          <w:szCs w:val="27"/>
-          <w:lang w:val="en-US"/>
-        </w:rPr>
-        <w:t>…w</w:t>
-      </w:r>
-      <w:r>
-        <w:rPr>
-          <w:rFonts w:ascii="Source Sans Pro" w:hAnsi="Source Sans Pro"/>
-          <w:color w:val="333333"/>
-          <w:spacing w:val="2"/>
-          <w:sz w:val="27"/>
-          <w:szCs w:val="27"/>
-        </w:rPr>
-        <w:t>hen one runs the following command for the first time in the </w:t>
-      </w:r>
-      <w:r>
-        <w:rPr>
-          <w:rStyle w:val="HTMLCode"/>
-          <w:rFonts w:ascii="Consolas" w:eastAsiaTheme="majorEastAsia" w:hAnsi="Consolas"/>
-          <w:color w:val="333333"/>
-          <w:sz w:val="24"/>
-          <w:szCs w:val="24"/>
-          <w:shd w:val="clear" w:color="auto" w:fill="F7F7F7"/>
-          <w:lang w:val="en-US"/>
-        </w:rPr>
-        <w:t>electron</w:t>
-      </w:r>
-      <w:r>
-        <w:rPr>
-          <w:rFonts w:ascii="Source Sans Pro" w:hAnsi="Source Sans Pro"/>
-          <w:color w:val="333333"/>
-          <w:spacing w:val="2"/>
-          <w:sz w:val="27"/>
-          <w:szCs w:val="27"/>
-        </w:rPr>
-        <w:t> directory:</w:t>
-      </w:r>
-    </w:p>
-    <w:p>
-      <w:pPr>
-        <w:pStyle w:val="HTMLPreformatted"/>
-        <w:shd w:val="clear" w:color="auto" w:fill="F7F7F7"/>
-        <w:spacing w:after="360"/>
-        <w:rPr>
-          <w:color w:val="333333"/>
-          <w:sz w:val="24"/>
-          <w:szCs w:val="24"/>
-        </w:rPr>
-      </w:pPr>
-      <w:r>
-        <w:rPr>
-          <w:rStyle w:val="HTMLCode"/>
-          <w:rFonts w:ascii="Consolas" w:eastAsiaTheme="majorEastAsia" w:hAnsi="Consolas"/>
-          <w:color w:val="333333"/>
-          <w:shd w:val="clear" w:color="auto" w:fill="F7F7F7"/>
-        </w:rPr>
-        <w:t>electron-packager .</w:t>
-      </w:r>
-    </w:p>
-    <w:p>
-      <w:pPr>
-        <w:rPr>
-          <w:color w:val="4BACC6" w:themeColor="accent5"/>
-          <w:lang w:val="en-US"/>
-        </w:rPr>
-      </w:pPr>
-    </w:p>
-    <w:p>
-      <w:pPr>
-        <w:rPr>
-          <w:color w:val="4BACC6" w:themeColor="accent5"/>
-          <w:lang w:val="en-US"/>
-        </w:rPr>
-      </w:pPr>
-      <w:r>
-        <w:rPr>
-          <w:color w:val="4BACC6" w:themeColor="accent5"/>
-          <w:lang w:val="en-US"/>
-        </w:rPr>
-        <w:lastRenderedPageBreak/>
+        <w:rPr>
+          <w:color w:val="4BACC6" w:themeColor="accent5"/>
+          <w:lang w:val="en-US"/>
+        </w:rPr>
+      </w:pPr>
+      <w:r>
+        <w:rPr>
+          <w:color w:val="4BACC6" w:themeColor="accent5"/>
+          <w:lang w:val="en-US"/>
+        </w:rPr>
+        <w:t>Run ‘</w:t>
+      </w:r>
+      <w:r>
+        <w:rPr>
+          <w:color w:val="4BACC6" w:themeColor="accent5"/>
+          <w:lang w:val="en-US"/>
+        </w:rPr>
+        <w:t>npm install npm-platform-dependencies</w:t>
+      </w:r>
+      <w:r>
+        <w:rPr>
+          <w:color w:val="4BACC6" w:themeColor="accent5"/>
+          <w:lang w:val="en-US"/>
+        </w:rPr>
+        <w:t>’</w:t>
+      </w:r>
+    </w:p>
+    <w:p>
+      <w:pPr>
+        <w:pStyle w:val="ListParagraph"/>
+        <w:numPr>
+          <w:ilvl w:val="0"/>
+          <w:numId w:val="24"/>
+        </w:numPr>
+        <w:rPr>
+          <w:color w:val="4BACC6" w:themeColor="accent5"/>
+          <w:lang w:val="en-US"/>
+        </w:rPr>
+      </w:pPr>
+      <w:r>
+        <w:rPr>
+          <w:color w:val="4BACC6" w:themeColor="accent5"/>
+          <w:lang w:val="en-US"/>
+        </w:rPr>
+        <w:t>Run ‘npm install’</w:t>
+      </w:r>
+    </w:p>
+    <w:p>
+      <w:pPr>
+        <w:pStyle w:val="ListParagraph"/>
+        <w:numPr>
+          <w:ilvl w:val="0"/>
+          <w:numId w:val="24"/>
+        </w:numPr>
+        <w:rPr>
+          <w:color w:val="4BACC6" w:themeColor="accent5"/>
+          <w:lang w:val="en-US"/>
+        </w:rPr>
+      </w:pPr>
+      <w:r>
+        <w:rPr>
+          <w:color w:val="4BACC6" w:themeColor="accent5"/>
+          <w:lang w:val="en-US"/>
+        </w:rPr>
+        <w:t>Run ‘npm run package-mac’</w:t>
+      </w:r>
+    </w:p>
+    <w:p>
+      <w:pPr>
+        <w:pStyle w:val="ListParagraph"/>
+        <w:numPr>
+          <w:ilvl w:val="0"/>
+          <w:numId w:val="24"/>
+        </w:numPr>
+        <w:rPr>
+          <w:color w:val="4BACC6" w:themeColor="accent5"/>
+          <w:lang w:val="en-US"/>
+        </w:rPr>
+      </w:pPr>
+      <w:r>
+        <w:rPr>
+          <w:color w:val="4BACC6" w:themeColor="accent5"/>
+          <w:lang w:val="en-US"/>
+        </w:rPr>
+        <w:t>Run ‘npm run create-installer-mac’</w:t>
+      </w:r>
+    </w:p>
+    <w:p>
+      <w:pPr>
+        <w:pStyle w:val="ListParagraph"/>
+        <w:numPr>
+          <w:ilvl w:val="0"/>
+          <w:numId w:val="24"/>
+        </w:numPr>
+        <w:rPr>
+          <w:color w:val="4BACC6" w:themeColor="accent5"/>
+        </w:rPr>
+      </w:pPr>
+      <w:r>
+        <w:rPr>
+          <w:color w:val="4BACC6" w:themeColor="accent5"/>
+        </w:rPr>
+        <w:t>SPREND DAT .DMG FILE B</w:t>
+      </w:r>
+      <w:r>
+        <w:rPr>
+          <w:color w:val="4BACC6" w:themeColor="accent5"/>
+        </w:rPr>
+        <w:t>AY BAY!</w:t>
+      </w:r>
+    </w:p>
+    <w:p>
+      <w:pPr>
+        <w:rPr>
+          <w:color w:val="4BACC6" w:themeColor="accent5"/>
+          <w:lang w:val="en-US"/>
+        </w:rPr>
+      </w:pPr>
+    </w:p>
+    <w:p>
+      <w:pPr>
+        <w:rPr>
+          <w:color w:val="4BACC6" w:themeColor="accent5"/>
+          <w:lang w:val="en-US"/>
+        </w:rPr>
+      </w:pPr>
+      <w:r>
+        <w:rPr>
+          <w:color w:val="4BACC6" w:themeColor="accent5"/>
+          <w:lang w:val="en-US"/>
+        </w:rPr>
         <w:t>If you get the error “</w:t>
       </w:r>
       <w:r>
@@ -3029,6 +2652,7 @@
           <w:rFonts w:ascii="Lucida Console" w:hAnsi="Lucida Console"/>
           <w:color w:val="F8F8F8"/>
           <w:shd w:val="clear" w:color="auto" w:fill="141414"/>
+          <w:lang w:val="en-US"/>
         </w:rPr>
         <w:t>npm i -g node-gyp</w:t>
       </w:r>
@@ -3040,6 +2664,14 @@
           <w:lang w:val="en-US"/>
         </w:rPr>
       </w:pPr>
+    </w:p>
+    <w:p>
+      <w:pPr>
+        <w:rPr>
+          <w:color w:val="4BACC6" w:themeColor="accent5"/>
+          <w:lang w:val="en-US"/>
+        </w:rPr>
+      </w:pPr>
       <w:r>
         <w:rPr>
           <w:color w:val="4BACC6" w:themeColor="accent5"/>
@@ -3229,6 +2861,7 @@
           <w:color w:val="4BACC6" w:themeColor="accent5"/>
           <w:lang w:val="en-US"/>
         </w:rPr>
+        <w:lastRenderedPageBreak/>
         <w:t>Firstly the ‘version’ field in package.json needs to be updated. This field will be reflected in the interface and program list (on Windows). The release number consists of three digits e.g. 1.0.4, these digits are defined as;</w:t>
       </w:r>
     </w:p>
@@ -3627,7 +3260,6 @@
         <w:rPr>
           <w:lang w:val="en-US"/>
         </w:rPr>
-        <w:lastRenderedPageBreak/>
         <w:t>General setup</w:t>
       </w:r>
       <w:bookmarkEnd w:id="9"/>
@@ -3925,6 +3557,7 @@
           <w:color w:val="4BACC6" w:themeColor="accent5"/>
           <w:lang w:val="en-US"/>
         </w:rPr>
+        <w:lastRenderedPageBreak/>
         <w:t>example as followings:</w:t>
       </w:r>
     </w:p>
@@ -5654,7 +5287,6 @@
           <w:color w:val="4BACC6" w:themeColor="accent5"/>
           <w:lang w:val="en-US"/>
         </w:rPr>
-        <w:lastRenderedPageBreak/>
         <w:t>Styx</w:t>
       </w:r>
       <w:r>
@@ -6249,6 +5881,7 @@
           <w:szCs w:val="19"/>
           <w:lang w:val="en-US"/>
         </w:rPr>
+        <w:lastRenderedPageBreak/>
         <w:t xml:space="preserve">      &lt;</w:t>
       </w:r>
       <w:r>
@@ -7586,7 +7219,6 @@
           <w:color w:val="4BACC6" w:themeColor="accent5"/>
           <w:lang w:val="en-US"/>
         </w:rPr>
-        <w:lastRenderedPageBreak/>
         <w:t>Fortawesome/fontawesome-free (</w:t>
       </w:r>
       <w:hyperlink r:id="rId19" w:history="1">
@@ -7988,6 +7620,7 @@
           <w:color w:val="4BACC6" w:themeColor="accent5"/>
           <w:lang w:val="en-US"/>
         </w:rPr>
+        <w:lastRenderedPageBreak/>
         <w:t>All modules ar</w:t>
       </w:r>
       <w:r>
@@ -8861,10 +8494,10 @@
             <v:path o:extrusionok="f" gradientshapeok="t" o:connecttype="rect"/>
             <o:lock v:ext="edit" aspectratio="t"/>
           </v:shapetype>
-          <v:shape id="_x0000_i1025" type="#_x0000_t75" style="width:483pt;height:136.5pt" o:ole="">
+          <v:shape id="_x0000_i1025" type="#_x0000_t75" style="width:482.95pt;height:136.55pt" o:ole="">
             <v:imagedata r:id="rId44" o:title=""/>
           </v:shape>
-          <o:OLEObject Type="Embed" ProgID="Visio.Drawing.15" ShapeID="_x0000_i1025" DrawAspect="Content" ObjectID="_1655541340" r:id="rId45"/>
+          <o:OLEObject Type="Embed" ProgID="Visio.Drawing.15" ShapeID="_x0000_i1025" DrawAspect="Content" ObjectID="_1655812565" r:id="rId45"/>
         </w:object>
       </w:r>
     </w:p>
@@ -8909,7 +8542,7 @@
           <v:shape id="_x0000_i1026" type="#_x0000_t75" style="width:4in;height:324pt" o:ole="">
             <v:imagedata r:id="rId46" o:title=""/>
           </v:shape>
-          <o:OLEObject Type="Embed" ProgID="Visio.Drawing.15" ShapeID="_x0000_i1026" DrawAspect="Content" ObjectID="_1655541341" r:id="rId47"/>
+          <o:OLEObject Type="Embed" ProgID="Visio.Drawing.15" ShapeID="_x0000_i1026" DrawAspect="Content" ObjectID="_1655812566" r:id="rId47"/>
         </w:object>
       </w:r>
     </w:p>
@@ -9034,7 +8667,15 @@
           <w:color w:val="4BACC6" w:themeColor="accent5"/>
           <w:lang w:val="en-US"/>
         </w:rPr>
-        <w:t>Tables Property in Report class updates through above converter’s run methods ends with list of Table objects. Each object contains related conversion output data like Columns objects. Index Flush method generates report. Data GetRow function take Table object and row index return specific detailed Row object with before, after values &amp; errors. The Converter structure takes the followings parameters:</w:t>
+        <w:t xml:space="preserve">Tables Property in Report class updates through above converter’s run methods ends with list of Table objects. Each object contains related conversion output data like Columns objects. Index Flush method </w:t>
+      </w:r>
+      <w:r>
+        <w:rPr>
+          <w:color w:val="4BACC6" w:themeColor="accent5"/>
+          <w:lang w:val="en-US"/>
+        </w:rPr>
+        <w:lastRenderedPageBreak/>
+        <w:t>generates report. Data GetRow function take Table object and row index return specific detailed Row object with before, after values &amp; errors. The Converter structure takes the followings parameters:</w:t>
       </w:r>
     </w:p>
     <w:p>
@@ -9157,7 +8798,7 @@
           <v:shape id="_x0000_i1027" type="#_x0000_t75" style="width:482.25pt;height:381.75pt" o:ole="">
             <v:imagedata r:id="rId48" o:title=""/>
           </v:shape>
-          <o:OLEObject Type="Embed" ProgID="Visio.Drawing.15" ShapeID="_x0000_i1027" DrawAspect="Content" ObjectID="_1655541342" r:id="rId49"/>
+          <o:OLEObject Type="Embed" ProgID="Visio.Drawing.15" ShapeID="_x0000_i1027" DrawAspect="Content" ObjectID="_1655812567" r:id="rId49"/>
         </w:object>
       </w:r>
     </w:p>
@@ -9373,6 +9014,7 @@
           <w:color w:val="4BACC6" w:themeColor="accent5"/>
           <w:lang w:val="en-US"/>
         </w:rPr>
+        <w:lastRenderedPageBreak/>
         <w:t>Tables Property in Report class updates through above converter’s run methods ends with list of Table objects. Each object contains related conversion output data like Columns objects.</w:t>
       </w:r>
     </w:p>
@@ -9531,7 +9173,7 @@
           <v:shape id="_x0000_i1028" type="#_x0000_t75" style="width:482.25pt;height:388.55pt" o:ole="">
             <v:imagedata r:id="rId50" o:title=""/>
           </v:shape>
-          <o:OLEObject Type="Embed" ProgID="Visio.Drawing.15" ShapeID="_x0000_i1028" DrawAspect="Content" ObjectID="_1655541343" r:id="rId51"/>
+          <o:OLEObject Type="Embed" ProgID="Visio.Drawing.15" ShapeID="_x0000_i1028" DrawAspect="Content" ObjectID="_1655812568" r:id="rId51"/>
         </w:object>
       </w:r>
     </w:p>
@@ -9627,6 +9269,7 @@
           <w:color w:val="4BACC6" w:themeColor="accent5"/>
           <w:lang w:val="en-US"/>
         </w:rPr>
+        <w:lastRenderedPageBreak/>
         <w:t>Internet Explorer: 11.0.145</w:t>
       </w:r>
     </w:p>
@@ -9733,7 +9376,6 @@
         <w:rPr>
           <w:lang w:val="en-US"/>
         </w:rPr>
-        <w:lastRenderedPageBreak/>
         <w:t>Languages</w:t>
       </w:r>
       <w:bookmarkEnd w:id="14"/>
@@ -11550,6 +11192,119 @@
     </w:lvl>
   </w:abstractNum>
   <w:abstractNum w:abstractNumId="5" w15:restartNumberingAfterBreak="0">
+    <w:nsid w:val="0ACD018B"/>
+    <w:multiLevelType w:val="hybridMultilevel"/>
+    <w:tmpl w:val="431E5994"/>
+    <w:lvl w:ilvl="0" w:tplc="2000000F">
+      <w:start w:val="1"/>
+      <w:numFmt w:val="decimal"/>
+      <w:lvlText w:val="%1."/>
+      <w:lvlJc w:val="left"/>
+      <w:pPr>
+        <w:ind w:left="720" w:hanging="360"/>
+      </w:pPr>
+      <w:rPr>
+        <w:rFonts w:hint="default"/>
+      </w:rPr>
+    </w:lvl>
+    <w:lvl w:ilvl="1" w:tplc="20000003" w:tentative="1">
+      <w:start w:val="1"/>
+      <w:numFmt w:val="bullet"/>
+      <w:lvlText w:val="o"/>
+      <w:lvlJc w:val="left"/>
+      <w:pPr>
+        <w:ind w:left="1440" w:hanging="360"/>
+      </w:pPr>
+      <w:rPr>
+        <w:rFonts w:ascii="Courier New" w:hAnsi="Courier New" w:cs="Courier New" w:hint="default"/>
+      </w:rPr>
+    </w:lvl>
+    <w:lvl w:ilvl="2" w:tplc="20000005" w:tentative="1">
+      <w:start w:val="1"/>
+      <w:numFmt w:val="bullet"/>
+      <w:lvlText w:val=""/>
+      <w:lvlJc w:val="left"/>
+      <w:pPr>
+        <w:ind w:left="2160" w:hanging="360"/>
+      </w:pPr>
+      <w:rPr>
+        <w:rFonts w:ascii="Wingdings" w:hAnsi="Wingdings" w:hint="default"/>
+      </w:rPr>
+    </w:lvl>
+    <w:lvl w:ilvl="3" w:tplc="20000001" w:tentative="1">
+      <w:start w:val="1"/>
+      <w:numFmt w:val="bullet"/>
+      <w:lvlText w:val=""/>
+      <w:lvlJc w:val="left"/>
+      <w:pPr>
+        <w:ind w:left="2880" w:hanging="360"/>
+      </w:pPr>
+      <w:rPr>
+        <w:rFonts w:ascii="Symbol" w:hAnsi="Symbol" w:hint="default"/>
+      </w:rPr>
+    </w:lvl>
+    <w:lvl w:ilvl="4" w:tplc="20000003" w:tentative="1">
+      <w:start w:val="1"/>
+      <w:numFmt w:val="bullet"/>
+      <w:lvlText w:val="o"/>
+      <w:lvlJc w:val="left"/>
+      <w:pPr>
+        <w:ind w:left="3600" w:hanging="360"/>
+      </w:pPr>
+      <w:rPr>
+        <w:rFonts w:ascii="Courier New" w:hAnsi="Courier New" w:cs="Courier New" w:hint="default"/>
+      </w:rPr>
+    </w:lvl>
+    <w:lvl w:ilvl="5" w:tplc="20000005" w:tentative="1">
+      <w:start w:val="1"/>
+      <w:numFmt w:val="bullet"/>
+      <w:lvlText w:val=""/>
+      <w:lvlJc w:val="left"/>
+      <w:pPr>
+        <w:ind w:left="4320" w:hanging="360"/>
+      </w:pPr>
+      <w:rPr>
+        <w:rFonts w:ascii="Wingdings" w:hAnsi="Wingdings" w:hint="default"/>
+      </w:rPr>
+    </w:lvl>
+    <w:lvl w:ilvl="6" w:tplc="20000001" w:tentative="1">
+      <w:start w:val="1"/>
+      <w:numFmt w:val="bullet"/>
+      <w:lvlText w:val=""/>
+      <w:lvlJc w:val="left"/>
+      <w:pPr>
+        <w:ind w:left="5040" w:hanging="360"/>
+      </w:pPr>
+      <w:rPr>
+        <w:rFonts w:ascii="Symbol" w:hAnsi="Symbol" w:hint="default"/>
+      </w:rPr>
+    </w:lvl>
+    <w:lvl w:ilvl="7" w:tplc="20000003" w:tentative="1">
+      <w:start w:val="1"/>
+      <w:numFmt w:val="bullet"/>
+      <w:lvlText w:val="o"/>
+      <w:lvlJc w:val="left"/>
+      <w:pPr>
+        <w:ind w:left="5760" w:hanging="360"/>
+      </w:pPr>
+      <w:rPr>
+        <w:rFonts w:ascii="Courier New" w:hAnsi="Courier New" w:cs="Courier New" w:hint="default"/>
+      </w:rPr>
+    </w:lvl>
+    <w:lvl w:ilvl="8" w:tplc="20000005" w:tentative="1">
+      <w:start w:val="1"/>
+      <w:numFmt w:val="bullet"/>
+      <w:lvlText w:val=""/>
+      <w:lvlJc w:val="left"/>
+      <w:pPr>
+        <w:ind w:left="6480" w:hanging="360"/>
+      </w:pPr>
+      <w:rPr>
+        <w:rFonts w:ascii="Wingdings" w:hAnsi="Wingdings" w:hint="default"/>
+      </w:rPr>
+    </w:lvl>
+  </w:abstractNum>
+  <w:abstractNum w:abstractNumId="6" w15:restartNumberingAfterBreak="0">
     <w:nsid w:val="0C5A1AE6"/>
     <w:multiLevelType w:val="multilevel"/>
     <w:tmpl w:val="C3D20AD0"/>
@@ -11667,7 +11422,7 @@
       </w:rPr>
     </w:lvl>
   </w:abstractNum>
-  <w:abstractNum w:abstractNumId="6" w15:restartNumberingAfterBreak="0">
+  <w:abstractNum w:abstractNumId="7" w15:restartNumberingAfterBreak="0">
     <w:nsid w:val="10BD4EF9"/>
     <w:multiLevelType w:val="hybridMultilevel"/>
     <w:tmpl w:val="EA9E3A92"/>
@@ -11780,7 +11535,7 @@
       </w:rPr>
     </w:lvl>
   </w:abstractNum>
-  <w:abstractNum w:abstractNumId="7" w15:restartNumberingAfterBreak="0">
+  <w:abstractNum w:abstractNumId="8" w15:restartNumberingAfterBreak="0">
     <w:nsid w:val="157C7B43"/>
     <w:multiLevelType w:val="hybridMultilevel"/>
     <w:tmpl w:val="2BE0A028"/>
@@ -11892,7 +11647,7 @@
       </w:rPr>
     </w:lvl>
   </w:abstractNum>
-  <w:abstractNum w:abstractNumId="8" w15:restartNumberingAfterBreak="0">
+  <w:abstractNum w:abstractNumId="9" w15:restartNumberingAfterBreak="0">
     <w:nsid w:val="1749747F"/>
     <w:multiLevelType w:val="hybridMultilevel"/>
     <w:tmpl w:val="10340266"/>
@@ -12005,7 +11760,7 @@
       </w:rPr>
     </w:lvl>
   </w:abstractNum>
-  <w:abstractNum w:abstractNumId="9" w15:restartNumberingAfterBreak="0">
+  <w:abstractNum w:abstractNumId="10" w15:restartNumberingAfterBreak="0">
     <w:nsid w:val="175C6C1D"/>
     <w:multiLevelType w:val="hybridMultilevel"/>
     <w:tmpl w:val="A712D29E"/>
@@ -12118,7 +11873,7 @@
       </w:rPr>
     </w:lvl>
   </w:abstractNum>
-  <w:abstractNum w:abstractNumId="10" w15:restartNumberingAfterBreak="0">
+  <w:abstractNum w:abstractNumId="11" w15:restartNumberingAfterBreak="0">
     <w:nsid w:val="22C45F57"/>
     <w:multiLevelType w:val="hybridMultilevel"/>
     <w:tmpl w:val="8EAC00E4"/>
@@ -12231,7 +11986,7 @@
       </w:rPr>
     </w:lvl>
   </w:abstractNum>
-  <w:abstractNum w:abstractNumId="11" w15:restartNumberingAfterBreak="0">
+  <w:abstractNum w:abstractNumId="12" w15:restartNumberingAfterBreak="0">
     <w:nsid w:val="47CD518D"/>
     <w:multiLevelType w:val="hybridMultilevel"/>
     <w:tmpl w:val="AB348E96"/>
@@ -12344,7 +12099,7 @@
       </w:rPr>
     </w:lvl>
   </w:abstractNum>
-  <w:abstractNum w:abstractNumId="12" w15:restartNumberingAfterBreak="0">
+  <w:abstractNum w:abstractNumId="13" w15:restartNumberingAfterBreak="0">
     <w:nsid w:val="4D550E16"/>
     <w:multiLevelType w:val="hybridMultilevel"/>
     <w:tmpl w:val="1B50102E"/>
@@ -12457,7 +12212,7 @@
       </w:rPr>
     </w:lvl>
   </w:abstractNum>
-  <w:abstractNum w:abstractNumId="13" w15:restartNumberingAfterBreak="0">
+  <w:abstractNum w:abstractNumId="14" w15:restartNumberingAfterBreak="0">
     <w:nsid w:val="4E44520F"/>
     <w:multiLevelType w:val="hybridMultilevel"/>
     <w:tmpl w:val="BFD4B6D8"/>
@@ -12570,7 +12325,7 @@
       </w:rPr>
     </w:lvl>
   </w:abstractNum>
-  <w:abstractNum w:abstractNumId="14" w15:restartNumberingAfterBreak="0">
+  <w:abstractNum w:abstractNumId="15" w15:restartNumberingAfterBreak="0">
     <w:nsid w:val="53E94F88"/>
     <w:multiLevelType w:val="hybridMultilevel"/>
     <w:tmpl w:val="D340C666"/>
@@ -12683,7 +12438,7 @@
       </w:rPr>
     </w:lvl>
   </w:abstractNum>
-  <w:abstractNum w:abstractNumId="15" w15:restartNumberingAfterBreak="0">
+  <w:abstractNum w:abstractNumId="16" w15:restartNumberingAfterBreak="0">
     <w:nsid w:val="59AF4C89"/>
     <w:multiLevelType w:val="hybridMultilevel"/>
     <w:tmpl w:val="F19A6980"/>
@@ -12796,7 +12551,7 @@
       </w:rPr>
     </w:lvl>
   </w:abstractNum>
-  <w:abstractNum w:abstractNumId="16" w15:restartNumberingAfterBreak="0">
+  <w:abstractNum w:abstractNumId="17" w15:restartNumberingAfterBreak="0">
     <w:nsid w:val="5D705053"/>
     <w:multiLevelType w:val="multilevel"/>
     <w:tmpl w:val="83BA10DE"/>
@@ -12945,7 +12700,7 @@
       </w:rPr>
     </w:lvl>
   </w:abstractNum>
-  <w:abstractNum w:abstractNumId="17" w15:restartNumberingAfterBreak="0">
+  <w:abstractNum w:abstractNumId="18" w15:restartNumberingAfterBreak="0">
     <w:nsid w:val="67016167"/>
     <w:multiLevelType w:val="hybridMultilevel"/>
     <w:tmpl w:val="D760FF4A"/>
@@ -13058,7 +12813,7 @@
       </w:rPr>
     </w:lvl>
   </w:abstractNum>
-  <w:abstractNum w:abstractNumId="18" w15:restartNumberingAfterBreak="0">
+  <w:abstractNum w:abstractNumId="19" w15:restartNumberingAfterBreak="0">
     <w:nsid w:val="68F70E68"/>
     <w:multiLevelType w:val="hybridMultilevel"/>
     <w:tmpl w:val="BC2EC27A"/>
@@ -13144,7 +12899,7 @@
       </w:pPr>
     </w:lvl>
   </w:abstractNum>
-  <w:abstractNum w:abstractNumId="19" w15:restartNumberingAfterBreak="0">
+  <w:abstractNum w:abstractNumId="20" w15:restartNumberingAfterBreak="0">
     <w:nsid w:val="69164D38"/>
     <w:multiLevelType w:val="hybridMultilevel"/>
     <w:tmpl w:val="4D1A48AA"/>
@@ -13257,7 +13012,7 @@
       </w:rPr>
     </w:lvl>
   </w:abstractNum>
-  <w:abstractNum w:abstractNumId="20" w15:restartNumberingAfterBreak="0">
+  <w:abstractNum w:abstractNumId="21" w15:restartNumberingAfterBreak="0">
     <w:nsid w:val="6BE861BE"/>
     <w:multiLevelType w:val="hybridMultilevel"/>
     <w:tmpl w:val="58426946"/>
@@ -13343,7 +13098,7 @@
       </w:pPr>
     </w:lvl>
   </w:abstractNum>
-  <w:abstractNum w:abstractNumId="21" w15:restartNumberingAfterBreak="0">
+  <w:abstractNum w:abstractNumId="22" w15:restartNumberingAfterBreak="0">
     <w:nsid w:val="736D788B"/>
     <w:multiLevelType w:val="hybridMultilevel"/>
     <w:tmpl w:val="5A96C892"/>
@@ -13456,7 +13211,7 @@
       </w:rPr>
     </w:lvl>
   </w:abstractNum>
-  <w:abstractNum w:abstractNumId="22" w15:restartNumberingAfterBreak="0">
+  <w:abstractNum w:abstractNumId="23" w15:restartNumberingAfterBreak="0">
     <w:nsid w:val="773870FA"/>
     <w:multiLevelType w:val="hybridMultilevel"/>
     <w:tmpl w:val="D9288512"/>
@@ -13570,16 +13325,16 @@
     </w:lvl>
   </w:abstractNum>
   <w:num w:numId="1">
-    <w:abstractNumId w:val="5"/>
+    <w:abstractNumId w:val="6"/>
   </w:num>
   <w:num w:numId="2">
-    <w:abstractNumId w:val="7"/>
+    <w:abstractNumId w:val="8"/>
   </w:num>
   <w:num w:numId="3">
-    <w:abstractNumId w:val="20"/>
+    <w:abstractNumId w:val="21"/>
   </w:num>
   <w:num w:numId="4">
-    <w:abstractNumId w:val="10"/>
+    <w:abstractNumId w:val="11"/>
   </w:num>
   <w:num w:numId="5">
     <w:abstractNumId w:val="3"/>
@@ -13591,13 +13346,13 @@
     <w:abstractNumId w:val="1"/>
   </w:num>
   <w:num w:numId="8">
-    <w:abstractNumId w:val="12"/>
+    <w:abstractNumId w:val="13"/>
   </w:num>
   <w:num w:numId="9">
-    <w:abstractNumId w:val="13"/>
+    <w:abstractNumId w:val="14"/>
   </w:num>
   <w:num w:numId="10">
-    <w:abstractNumId w:val="14"/>
+    <w:abstractNumId w:val="15"/>
   </w:num>
   <w:num w:numId="11">
     <w:abstractNumId w:val="4"/>
@@ -13606,37 +13361,40 @@
     <w:abstractNumId w:val="0"/>
   </w:num>
   <w:num w:numId="13">
-    <w:abstractNumId w:val="21"/>
+    <w:abstractNumId w:val="22"/>
   </w:num>
   <w:num w:numId="14">
-    <w:abstractNumId w:val="6"/>
+    <w:abstractNumId w:val="7"/>
   </w:num>
   <w:num w:numId="15">
-    <w:abstractNumId w:val="22"/>
+    <w:abstractNumId w:val="23"/>
   </w:num>
   <w:num w:numId="16">
+    <w:abstractNumId w:val="10"/>
+  </w:num>
+  <w:num w:numId="17">
+    <w:abstractNumId w:val="16"/>
+  </w:num>
+  <w:num w:numId="18">
+    <w:abstractNumId w:val="18"/>
+  </w:num>
+  <w:num w:numId="19">
     <w:abstractNumId w:val="9"/>
   </w:num>
-  <w:num w:numId="17">
-    <w:abstractNumId w:val="15"/>
+  <w:num w:numId="20">
+    <w:abstractNumId w:val="12"/>
   </w:num>
-  <w:num w:numId="18">
+  <w:num w:numId="21">
+    <w:abstractNumId w:val="19"/>
+  </w:num>
+  <w:num w:numId="22">
+    <w:abstractNumId w:val="20"/>
+  </w:num>
+  <w:num w:numId="23">
     <w:abstractNumId w:val="17"/>
   </w:num>
-  <w:num w:numId="19">
-    <w:abstractNumId w:val="8"/>
-  </w:num>
-  <w:num w:numId="20">
-    <w:abstractNumId w:val="11"/>
-  </w:num>
-  <w:num w:numId="21">
-    <w:abstractNumId w:val="18"/>
-  </w:num>
-  <w:num w:numId="22">
-    <w:abstractNumId w:val="19"/>
-  </w:num>
-  <w:num w:numId="23">
-    <w:abstractNumId w:val="16"/>
+  <w:num w:numId="24">
+    <w:abstractNumId w:val="5"/>
   </w:num>
 </w:numbering>
 </file>

</xml_diff>

<commit_message>
Documentation updated and npm platform dependencies are now installed before the other packages
</commit_message>
<xml_diff>
--- a/docs/1007 Dokumentation.docx
+++ b/docs/1007 Dokumentation.docx
@@ -1239,10 +1239,12 @@
         </w:numPr>
       </w:pPr>
       <w:bookmarkStart w:id="1" w:name="_Toc23410959"/>
+      <w:proofErr w:type="spellStart"/>
       <w:r>
         <w:lastRenderedPageBreak/>
         <w:t>Name</w:t>
       </w:r>
+      <w:proofErr w:type="spellEnd"/>
       <w:r>
         <w:t xml:space="preserve"> </w:t>
       </w:r>
@@ -1307,9 +1309,14 @@
       </w:pPr>
       <w:bookmarkStart w:id="2" w:name="_Toc23410960"/>
       <w:r>
-        <w:t>Overall solution description</w:t>
+        <w:t xml:space="preserve">Overall solution </w:t>
+      </w:r>
+      <w:proofErr w:type="spellStart"/>
+      <w:r>
+        <w:t>description</w:t>
       </w:r>
       <w:bookmarkEnd w:id="2"/>
+      <w:proofErr w:type="spellEnd"/>
     </w:p>
     <w:p>
       <w:pPr>
@@ -1330,7 +1337,23 @@
           <w:color w:val="4BACC6" w:themeColor="accent5"/>
           <w:lang w:val="en-US"/>
         </w:rPr>
-        <w:t xml:space="preserve">or converting statistical data files into a delivery package, that can be stored by Rigsarkivet. </w:t>
+        <w:t xml:space="preserve">or converting statistical data files into a delivery package, that can be stored by </w:t>
+      </w:r>
+      <w:proofErr w:type="spellStart"/>
+      <w:r>
+        <w:rPr>
+          <w:color w:val="4BACC6" w:themeColor="accent5"/>
+          <w:lang w:val="en-US"/>
+        </w:rPr>
+        <w:t>Rigsarkivet</w:t>
+      </w:r>
+      <w:proofErr w:type="spellEnd"/>
+      <w:r>
+        <w:rPr>
+          <w:color w:val="4BACC6" w:themeColor="accent5"/>
+          <w:lang w:val="en-US"/>
+        </w:rPr>
+        <w:t xml:space="preserve">. </w:t>
       </w:r>
       <w:r>
         <w:rPr>
@@ -1393,7 +1416,23 @@
           <w:color w:val="4BACC6" w:themeColor="accent5"/>
           <w:lang w:val="en-US"/>
         </w:rPr>
-        <w:t xml:space="preserve">he package that Rigsarkivet will use for storage. That program will also be able to convert from the storage format to a statistical </w:t>
+        <w:t xml:space="preserve">he package that </w:t>
+      </w:r>
+      <w:proofErr w:type="spellStart"/>
+      <w:r>
+        <w:rPr>
+          <w:color w:val="4BACC6" w:themeColor="accent5"/>
+          <w:lang w:val="en-US"/>
+        </w:rPr>
+        <w:t>Rigsarkivet</w:t>
+      </w:r>
+      <w:proofErr w:type="spellEnd"/>
+      <w:r>
+        <w:rPr>
+          <w:color w:val="4BACC6" w:themeColor="accent5"/>
+          <w:lang w:val="en-US"/>
+        </w:rPr>
+        <w:t xml:space="preserve"> will use for storage. That program will also be able to convert from the storage format to a statistical </w:t>
       </w:r>
       <w:r>
         <w:rPr>
@@ -1443,7 +1482,23 @@
           <w:color w:val="4BACC6" w:themeColor="accent5"/>
           <w:lang w:val="en-US"/>
         </w:rPr>
-        <w:t xml:space="preserve">s minimize the workload performed by Rigsarkivet </w:t>
+        <w:t xml:space="preserve">s minimize the workload performed by </w:t>
+      </w:r>
+      <w:proofErr w:type="spellStart"/>
+      <w:r>
+        <w:rPr>
+          <w:color w:val="4BACC6" w:themeColor="accent5"/>
+          <w:lang w:val="en-US"/>
+        </w:rPr>
+        <w:t>Rigsarkivet</w:t>
+      </w:r>
+      <w:proofErr w:type="spellEnd"/>
+      <w:r>
+        <w:rPr>
+          <w:color w:val="4BACC6" w:themeColor="accent5"/>
+          <w:lang w:val="en-US"/>
+        </w:rPr>
+        <w:t xml:space="preserve"> </w:t>
       </w:r>
       <w:r>
         <w:rPr>
@@ -1457,21 +1512,53 @@
           <w:color w:val="4BACC6" w:themeColor="accent5"/>
           <w:lang w:val="en-US"/>
         </w:rPr>
-        <w:t xml:space="preserve"> correct the delivery package to the correct format after they have been submitted to Rigsarkivet and to have removed most errors before the data are even submitted. </w:t>
-      </w:r>
-      <w:r>
-        <w:rPr>
-          <w:color w:val="4BACC6" w:themeColor="accent5"/>
-          <w:lang w:val="en-US"/>
-        </w:rPr>
-        <w:t>As the wait for having your package accepted by R</w:t>
-      </w:r>
-      <w:r>
-        <w:rPr>
-          <w:color w:val="4BACC6" w:themeColor="accent5"/>
-          <w:lang w:val="en-US"/>
-        </w:rPr>
-        <w:t xml:space="preserve">igsarkivet can be as much as three weeks, this have the </w:t>
+        <w:t xml:space="preserve"> correct the delivery package to the correct format after they have been submitted to </w:t>
+      </w:r>
+      <w:proofErr w:type="spellStart"/>
+      <w:r>
+        <w:rPr>
+          <w:color w:val="4BACC6" w:themeColor="accent5"/>
+          <w:lang w:val="en-US"/>
+        </w:rPr>
+        <w:t>Rigsarkivet</w:t>
+      </w:r>
+      <w:proofErr w:type="spellEnd"/>
+      <w:r>
+        <w:rPr>
+          <w:color w:val="4BACC6" w:themeColor="accent5"/>
+          <w:lang w:val="en-US"/>
+        </w:rPr>
+        <w:t xml:space="preserve"> and to have removed most errors before the data are even submitted. </w:t>
+      </w:r>
+      <w:r>
+        <w:rPr>
+          <w:color w:val="4BACC6" w:themeColor="accent5"/>
+          <w:lang w:val="en-US"/>
+        </w:rPr>
+        <w:t xml:space="preserve">As the wait for having your package accepted by </w:t>
+      </w:r>
+      <w:proofErr w:type="spellStart"/>
+      <w:r>
+        <w:rPr>
+          <w:color w:val="4BACC6" w:themeColor="accent5"/>
+          <w:lang w:val="en-US"/>
+        </w:rPr>
+        <w:t>R</w:t>
+      </w:r>
+      <w:r>
+        <w:rPr>
+          <w:color w:val="4BACC6" w:themeColor="accent5"/>
+          <w:lang w:val="en-US"/>
+        </w:rPr>
+        <w:t>igsarkivet</w:t>
+      </w:r>
+      <w:proofErr w:type="spellEnd"/>
+      <w:r>
+        <w:rPr>
+          <w:color w:val="4BACC6" w:themeColor="accent5"/>
+          <w:lang w:val="en-US"/>
+        </w:rPr>
+        <w:t xml:space="preserve"> can be as much as three weeks, this have the </w:t>
       </w:r>
       <w:r>
         <w:rPr>
@@ -1498,7 +1585,15 @@
       </w:pPr>
       <w:bookmarkStart w:id="3" w:name="_Toc23410961"/>
       <w:r>
-        <w:t>Architecture description and diagrams</w:t>
+        <w:t xml:space="preserve">Architecture </w:t>
+      </w:r>
+      <w:proofErr w:type="spellStart"/>
+      <w:r>
+        <w:t>description</w:t>
+      </w:r>
+      <w:proofErr w:type="spellEnd"/>
+      <w:r>
+        <w:t xml:space="preserve"> and diagrams</w:t>
       </w:r>
       <w:bookmarkEnd w:id="3"/>
     </w:p>
@@ -1707,14 +1802,46 @@
           <w:color w:val="4BACC6" w:themeColor="accent5"/>
           <w:lang w:val="en-US"/>
         </w:rPr>
-        <w:t>ers and one for Rigsarkivet, the latter containing extra features and program parts (only this version will have access to Athena and Styx).</w:t>
-      </w:r>
-      <w:r>
-        <w:rPr>
-          <w:color w:val="4BACC6" w:themeColor="accent5"/>
-          <w:lang w:val="en-US"/>
-        </w:rPr>
-        <w:t xml:space="preserve"> The one for Rigsarkivet will also contain extra options in the program running Nemesis and Hybris.</w:t>
+        <w:t xml:space="preserve">ers and one for </w:t>
+      </w:r>
+      <w:proofErr w:type="spellStart"/>
+      <w:r>
+        <w:rPr>
+          <w:color w:val="4BACC6" w:themeColor="accent5"/>
+          <w:lang w:val="en-US"/>
+        </w:rPr>
+        <w:t>Rigsarkivet</w:t>
+      </w:r>
+      <w:proofErr w:type="spellEnd"/>
+      <w:r>
+        <w:rPr>
+          <w:color w:val="4BACC6" w:themeColor="accent5"/>
+          <w:lang w:val="en-US"/>
+        </w:rPr>
+        <w:t>, the latter containing extra features and program parts (only this version will have access to Athena and Styx).</w:t>
+      </w:r>
+      <w:r>
+        <w:rPr>
+          <w:color w:val="4BACC6" w:themeColor="accent5"/>
+          <w:lang w:val="en-US"/>
+        </w:rPr>
+        <w:t xml:space="preserve"> The one for </w:t>
+      </w:r>
+      <w:proofErr w:type="spellStart"/>
+      <w:r>
+        <w:rPr>
+          <w:color w:val="4BACC6" w:themeColor="accent5"/>
+          <w:lang w:val="en-US"/>
+        </w:rPr>
+        <w:t>Rigsarkivet</w:t>
+      </w:r>
+      <w:proofErr w:type="spellEnd"/>
+      <w:r>
+        <w:rPr>
+          <w:color w:val="4BACC6" w:themeColor="accent5"/>
+          <w:lang w:val="en-US"/>
+        </w:rPr>
+        <w:t xml:space="preserve"> will also contain extra options in the program running Nemesis and Hybris.</w:t>
       </w:r>
       <w:r>
         <w:rPr>
@@ -1777,27 +1904,52 @@
           <w:lang w:val="en-US"/>
         </w:rPr>
       </w:pPr>
-      <w:r>
-        <w:rPr>
-          <w:color w:val="4BACC6" w:themeColor="accent5"/>
-          <w:lang w:val="en-US"/>
-        </w:rPr>
-        <w:t>Rigsarkivet version: Program 1 + 2, which has extra functionality in program 1.</w:t>
-      </w:r>
-    </w:p>
-    <w:p>
-      <w:pPr>
-        <w:rPr>
-          <w:color w:val="4BACC6" w:themeColor="accent5"/>
-          <w:lang w:val="en-US"/>
-        </w:rPr>
-      </w:pPr>
-      <w:r>
-        <w:rPr>
-          <w:color w:val="4BACC6" w:themeColor="accent5"/>
-          <w:lang w:val="en-US"/>
-        </w:rPr>
-        <w:t>Program 1 is a crossplatform s</w:t>
+      <w:proofErr w:type="spellStart"/>
+      <w:r>
+        <w:rPr>
+          <w:color w:val="4BACC6" w:themeColor="accent5"/>
+          <w:lang w:val="en-US"/>
+        </w:rPr>
+        <w:t>Rigsarkivet</w:t>
+      </w:r>
+      <w:proofErr w:type="spellEnd"/>
+      <w:r>
+        <w:rPr>
+          <w:color w:val="4BACC6" w:themeColor="accent5"/>
+          <w:lang w:val="en-US"/>
+        </w:rPr>
+        <w:t xml:space="preserve"> version: Program 1 + 2, which has extra functionality in program 1.</w:t>
+      </w:r>
+    </w:p>
+    <w:p>
+      <w:pPr>
+        <w:rPr>
+          <w:color w:val="4BACC6" w:themeColor="accent5"/>
+          <w:lang w:val="en-US"/>
+        </w:rPr>
+      </w:pPr>
+      <w:r>
+        <w:rPr>
+          <w:color w:val="4BACC6" w:themeColor="accent5"/>
+          <w:lang w:val="en-US"/>
+        </w:rPr>
+        <w:t xml:space="preserve">Program 1 is a </w:t>
+      </w:r>
+      <w:proofErr w:type="spellStart"/>
+      <w:r>
+        <w:rPr>
+          <w:color w:val="4BACC6" w:themeColor="accent5"/>
+          <w:lang w:val="en-US"/>
+        </w:rPr>
+        <w:t>crossplatform</w:t>
+      </w:r>
+      <w:proofErr w:type="spellEnd"/>
+      <w:r>
+        <w:rPr>
+          <w:color w:val="4BACC6" w:themeColor="accent5"/>
+          <w:lang w:val="en-US"/>
+        </w:rPr>
+        <w:t xml:space="preserve"> s</w:t>
       </w:r>
       <w:r>
         <w:rPr>
@@ -2142,14 +2294,46 @@
           <w:color w:val="4BACC6" w:themeColor="accent5"/>
           <w:lang w:val="en-US"/>
         </w:rPr>
-        <w:t>In the package.json file,</w:t>
-      </w:r>
-      <w:r>
-        <w:rPr>
-          <w:color w:val="4BACC6" w:themeColor="accent5"/>
-          <w:lang w:val="en-US"/>
-        </w:rPr>
-        <w:t xml:space="preserve"> all script commands used by the program are detailed, like ‘npm start’, which is used to start the program 1 locally.</w:t>
+        <w:t xml:space="preserve">In the </w:t>
+      </w:r>
+      <w:proofErr w:type="spellStart"/>
+      <w:r>
+        <w:rPr>
+          <w:color w:val="4BACC6" w:themeColor="accent5"/>
+          <w:lang w:val="en-US"/>
+        </w:rPr>
+        <w:t>package.json</w:t>
+      </w:r>
+      <w:proofErr w:type="spellEnd"/>
+      <w:r>
+        <w:rPr>
+          <w:color w:val="4BACC6" w:themeColor="accent5"/>
+          <w:lang w:val="en-US"/>
+        </w:rPr>
+        <w:t xml:space="preserve"> file,</w:t>
+      </w:r>
+      <w:r>
+        <w:rPr>
+          <w:color w:val="4BACC6" w:themeColor="accent5"/>
+          <w:lang w:val="en-US"/>
+        </w:rPr>
+        <w:t xml:space="preserve"> all script commands used by the program are detailed, like ‘</w:t>
+      </w:r>
+      <w:proofErr w:type="spellStart"/>
+      <w:r>
+        <w:rPr>
+          <w:color w:val="4BACC6" w:themeColor="accent5"/>
+          <w:lang w:val="en-US"/>
+        </w:rPr>
+        <w:t>npm</w:t>
+      </w:r>
+      <w:proofErr w:type="spellEnd"/>
+      <w:r>
+        <w:rPr>
+          <w:color w:val="4BACC6" w:themeColor="accent5"/>
+          <w:lang w:val="en-US"/>
+        </w:rPr>
+        <w:t xml:space="preserve"> start’, which is used to start the program 1 locally.</w:t>
       </w:r>
     </w:p>
     <w:p>
@@ -2171,7 +2355,39 @@
           <w:color w:val="4BACC6" w:themeColor="accent5"/>
           <w:lang w:val="en-US"/>
         </w:rPr>
-        <w:t xml:space="preserve">he other custom scripts, use ‘npm run &lt;script&gt;’ – e.g. npm run package-win. </w:t>
+        <w:t>he other custom scripts, use ‘</w:t>
+      </w:r>
+      <w:proofErr w:type="spellStart"/>
+      <w:r>
+        <w:rPr>
+          <w:color w:val="4BACC6" w:themeColor="accent5"/>
+          <w:lang w:val="en-US"/>
+        </w:rPr>
+        <w:t>npm</w:t>
+      </w:r>
+      <w:proofErr w:type="spellEnd"/>
+      <w:r>
+        <w:rPr>
+          <w:color w:val="4BACC6" w:themeColor="accent5"/>
+          <w:lang w:val="en-US"/>
+        </w:rPr>
+        <w:t xml:space="preserve"> run &lt;script&gt;’ – e.g. </w:t>
+      </w:r>
+      <w:proofErr w:type="spellStart"/>
+      <w:r>
+        <w:rPr>
+          <w:color w:val="4BACC6" w:themeColor="accent5"/>
+          <w:lang w:val="en-US"/>
+        </w:rPr>
+        <w:t>npm</w:t>
+      </w:r>
+      <w:proofErr w:type="spellEnd"/>
+      <w:r>
+        <w:rPr>
+          <w:color w:val="4BACC6" w:themeColor="accent5"/>
+          <w:lang w:val="en-US"/>
+        </w:rPr>
+        <w:t xml:space="preserve"> run package-win. </w:t>
       </w:r>
       <w:r>
         <w:rPr>
@@ -2192,7 +2408,23 @@
           <w:color w:val="4BACC6" w:themeColor="accent5"/>
           <w:lang w:val="en-US"/>
         </w:rPr>
-        <w:t>In the package.json file it is detailed how t</w:t>
+        <w:t xml:space="preserve">In the </w:t>
+      </w:r>
+      <w:proofErr w:type="spellStart"/>
+      <w:r>
+        <w:rPr>
+          <w:color w:val="4BACC6" w:themeColor="accent5"/>
+          <w:lang w:val="en-US"/>
+        </w:rPr>
+        <w:t>package.json</w:t>
+      </w:r>
+      <w:proofErr w:type="spellEnd"/>
+      <w:r>
+        <w:rPr>
+          <w:color w:val="4BACC6" w:themeColor="accent5"/>
+          <w:lang w:val="en-US"/>
+        </w:rPr>
+        <w:t xml:space="preserve"> file it is detailed how t</w:t>
       </w:r>
       <w:r>
         <w:rPr>
@@ -2321,7 +2553,23 @@
           <w:color w:val="4BACC6" w:themeColor="accent5"/>
           <w:lang w:val="en-US"/>
         </w:rPr>
-        <w:t xml:space="preserve">“electron-packager” is an npm package that can be found at: </w:t>
+        <w:t xml:space="preserve">“electron-packager” is an </w:t>
+      </w:r>
+      <w:proofErr w:type="spellStart"/>
+      <w:r>
+        <w:rPr>
+          <w:color w:val="4BACC6" w:themeColor="accent5"/>
+          <w:lang w:val="en-US"/>
+        </w:rPr>
+        <w:t>npm</w:t>
+      </w:r>
+      <w:proofErr w:type="spellEnd"/>
+      <w:r>
+        <w:rPr>
+          <w:color w:val="4BACC6" w:themeColor="accent5"/>
+          <w:lang w:val="en-US"/>
+        </w:rPr>
+        <w:t xml:space="preserve"> package that can be found at: </w:t>
       </w:r>
       <w:hyperlink r:id="rId12" w:history="1">
         <w:r>
@@ -2421,7 +2669,46 @@
           <w:color w:val="4BACC6" w:themeColor="accent5"/>
           <w:lang w:val="en-US"/>
         </w:rPr>
-        <w:t>Redownload / Clean Repo – make sure the electron folder is free of the node_modules folder, the package_lock.json file, and that the release-builds folder is empty of an earlier ASTA.dmg file and the asta-app-darwin-x64 folder.</w:t>
+        <w:t xml:space="preserve">Redownload / Clean Repo – make sure the electron folder is free of the </w:t>
+      </w:r>
+      <w:proofErr w:type="spellStart"/>
+      <w:r>
+        <w:rPr>
+          <w:color w:val="4BACC6" w:themeColor="accent5"/>
+          <w:lang w:val="en-US"/>
+        </w:rPr>
+        <w:t>node_modules</w:t>
+      </w:r>
+      <w:proofErr w:type="spellEnd"/>
+      <w:r>
+        <w:rPr>
+          <w:color w:val="4BACC6" w:themeColor="accent5"/>
+          <w:lang w:val="en-US"/>
+        </w:rPr>
+        <w:t xml:space="preserve"> folder, the </w:t>
+      </w:r>
+      <w:proofErr w:type="spellStart"/>
+      <w:r>
+        <w:rPr>
+          <w:color w:val="4BACC6" w:themeColor="accent5"/>
+          <w:lang w:val="en-US"/>
+        </w:rPr>
+        <w:t>package_lock.json</w:t>
+      </w:r>
+      <w:proofErr w:type="spellEnd"/>
+      <w:r>
+        <w:rPr>
+          <w:color w:val="4BACC6" w:themeColor="accent5"/>
+          <w:lang w:val="en-US"/>
+        </w:rPr>
+        <w:t xml:space="preserve"> file, and that the release-builds folder is empty</w:t>
+      </w:r>
+      <w:r>
+        <w:rPr>
+          <w:color w:val="4BACC6" w:themeColor="accent5"/>
+          <w:lang w:val="en-US"/>
+        </w:rPr>
+        <w:t>.</w:t>
       </w:r>
     </w:p>
     <w:p>
@@ -2461,7 +2748,23 @@
           <w:color w:val="4BACC6" w:themeColor="accent5"/>
           <w:lang w:val="en-US"/>
         </w:rPr>
-        <w:t>Run ‘npm install electron-packager -g’</w:t>
+        <w:t>Run ‘</w:t>
+      </w:r>
+      <w:proofErr w:type="spellStart"/>
+      <w:r>
+        <w:rPr>
+          <w:color w:val="4BACC6" w:themeColor="accent5"/>
+          <w:lang w:val="en-US"/>
+        </w:rPr>
+        <w:t>npm</w:t>
+      </w:r>
+      <w:proofErr w:type="spellEnd"/>
+      <w:r>
+        <w:rPr>
+          <w:color w:val="4BACC6" w:themeColor="accent5"/>
+          <w:lang w:val="en-US"/>
+        </w:rPr>
+        <w:t xml:space="preserve"> install electron-packager -g’</w:t>
       </w:r>
       <w:r>
         <w:rPr>
@@ -2490,12 +2793,37 @@
         </w:rPr>
         <w:t>Run ‘</w:t>
       </w:r>
-      <w:r>
-        <w:rPr>
-          <w:color w:val="4BACC6" w:themeColor="accent5"/>
-          <w:lang w:val="en-US"/>
-        </w:rPr>
-        <w:t>npm install npm-platform-dependencies</w:t>
+      <w:proofErr w:type="spellStart"/>
+      <w:r>
+        <w:rPr>
+          <w:color w:val="4BACC6" w:themeColor="accent5"/>
+          <w:lang w:val="en-US"/>
+        </w:rPr>
+        <w:t>npm</w:t>
+      </w:r>
+      <w:proofErr w:type="spellEnd"/>
+      <w:r>
+        <w:rPr>
+          <w:color w:val="4BACC6" w:themeColor="accent5"/>
+          <w:lang w:val="en-US"/>
+        </w:rPr>
+        <w:t xml:space="preserve"> install </w:t>
+      </w:r>
+      <w:proofErr w:type="spellStart"/>
+      <w:r>
+        <w:rPr>
+          <w:color w:val="4BACC6" w:themeColor="accent5"/>
+          <w:lang w:val="en-US"/>
+        </w:rPr>
+        <w:t>npm</w:t>
+      </w:r>
+      <w:proofErr w:type="spellEnd"/>
+      <w:r>
+        <w:rPr>
+          <w:color w:val="4BACC6" w:themeColor="accent5"/>
+          <w:lang w:val="en-US"/>
+        </w:rPr>
+        <w:t>-platform-dependencies</w:t>
       </w:r>
       <w:r>
         <w:rPr>
@@ -2522,7 +2850,23 @@
           <w:color w:val="4BACC6" w:themeColor="accent5"/>
           <w:lang w:val="en-US"/>
         </w:rPr>
-        <w:t>Run ‘npm install’</w:t>
+        <w:t>Run ‘</w:t>
+      </w:r>
+      <w:proofErr w:type="spellStart"/>
+      <w:r>
+        <w:rPr>
+          <w:color w:val="4BACC6" w:themeColor="accent5"/>
+          <w:lang w:val="en-US"/>
+        </w:rPr>
+        <w:t>npm</w:t>
+      </w:r>
+      <w:proofErr w:type="spellEnd"/>
+      <w:r>
+        <w:rPr>
+          <w:color w:val="4BACC6" w:themeColor="accent5"/>
+          <w:lang w:val="en-US"/>
+        </w:rPr>
+        <w:t xml:space="preserve"> install’</w:t>
       </w:r>
     </w:p>
     <w:p>
@@ -2542,7 +2886,23 @@
           <w:color w:val="4BACC6" w:themeColor="accent5"/>
           <w:lang w:val="en-US"/>
         </w:rPr>
-        <w:t>Run ‘npm run package-mac’</w:t>
+        <w:t>Run ‘</w:t>
+      </w:r>
+      <w:proofErr w:type="spellStart"/>
+      <w:r>
+        <w:rPr>
+          <w:color w:val="4BACC6" w:themeColor="accent5"/>
+          <w:lang w:val="en-US"/>
+        </w:rPr>
+        <w:t>npm</w:t>
+      </w:r>
+      <w:proofErr w:type="spellEnd"/>
+      <w:r>
+        <w:rPr>
+          <w:color w:val="4BACC6" w:themeColor="accent5"/>
+          <w:lang w:val="en-US"/>
+        </w:rPr>
+        <w:t xml:space="preserve"> run package-mac’</w:t>
       </w:r>
     </w:p>
     <w:p>
@@ -2562,7 +2922,23 @@
           <w:color w:val="4BACC6" w:themeColor="accent5"/>
           <w:lang w:val="en-US"/>
         </w:rPr>
-        <w:t>Run ‘npm run create-installer-mac’</w:t>
+        <w:t>Run ‘</w:t>
+      </w:r>
+      <w:proofErr w:type="spellStart"/>
+      <w:r>
+        <w:rPr>
+          <w:color w:val="4BACC6" w:themeColor="accent5"/>
+          <w:lang w:val="en-US"/>
+        </w:rPr>
+        <w:t>npm</w:t>
+      </w:r>
+      <w:proofErr w:type="spellEnd"/>
+      <w:r>
+        <w:rPr>
+          <w:color w:val="4BACC6" w:themeColor="accent5"/>
+          <w:lang w:val="en-US"/>
+        </w:rPr>
+        <w:t xml:space="preserve"> run create-installer-mac’</w:t>
       </w:r>
     </w:p>
     <w:p>
@@ -2580,20 +2956,33 @@
         <w:rPr>
           <w:color w:val="4BACC6" w:themeColor="accent5"/>
         </w:rPr>
-        <w:t>SPREND DAT .DMG FILE B</w:t>
-      </w:r>
-      <w:r>
-        <w:rPr>
-          <w:color w:val="4BACC6" w:themeColor="accent5"/>
-        </w:rPr>
-        <w:t>AY BAY!</w:t>
-      </w:r>
-    </w:p>
-    <w:p>
-      <w:pPr>
-        <w:rPr>
-          <w:color w:val="4BACC6" w:themeColor="accent5"/>
-          <w:lang w:val="en-US"/>
+        <w:t>AstaInstaller.exe</w:t>
+      </w:r>
+      <w:r>
+        <w:rPr>
+          <w:color w:val="4BACC6" w:themeColor="accent5"/>
+        </w:rPr>
+        <w:t xml:space="preserve"> eller </w:t>
+      </w:r>
+      <w:proofErr w:type="spellStart"/>
+      <w:r>
+        <w:rPr>
+          <w:color w:val="4BACC6" w:themeColor="accent5"/>
+        </w:rPr>
+        <w:t>ASTA.dmg</w:t>
+      </w:r>
+      <w:proofErr w:type="spellEnd"/>
+      <w:r>
+        <w:rPr>
+          <w:color w:val="4BACC6" w:themeColor="accent5"/>
+        </w:rPr>
+        <w:t xml:space="preserve"> er klar til release</w:t>
+      </w:r>
+    </w:p>
+    <w:p>
+      <w:pPr>
+        <w:rPr>
+          <w:color w:val="4BACC6" w:themeColor="accent5"/>
         </w:rPr>
       </w:pPr>
     </w:p>
@@ -2647,6 +3036,7 @@
           <w:lang w:val="en-US"/>
         </w:rPr>
       </w:pPr>
+      <w:proofErr w:type="spellStart"/>
       <w:r>
         <w:rPr>
           <w:rFonts w:ascii="Lucida Console" w:hAnsi="Lucida Console"/>
@@ -2654,7 +3044,37 @@
           <w:shd w:val="clear" w:color="auto" w:fill="141414"/>
           <w:lang w:val="en-US"/>
         </w:rPr>
-        <w:t>npm i -g node-gyp</w:t>
+        <w:t>npm</w:t>
+      </w:r>
+      <w:proofErr w:type="spellEnd"/>
+      <w:r>
+        <w:rPr>
+          <w:rFonts w:ascii="Lucida Console" w:hAnsi="Lucida Console"/>
+          <w:color w:val="F8F8F8"/>
+          <w:shd w:val="clear" w:color="auto" w:fill="141414"/>
+          <w:lang w:val="en-US"/>
+        </w:rPr>
+        <w:t xml:space="preserve"> </w:t>
+      </w:r>
+      <w:proofErr w:type="spellStart"/>
+      <w:r>
+        <w:rPr>
+          <w:rFonts w:ascii="Lucida Console" w:hAnsi="Lucida Console"/>
+          <w:color w:val="F8F8F8"/>
+          <w:shd w:val="clear" w:color="auto" w:fill="141414"/>
+          <w:lang w:val="en-US"/>
+        </w:rPr>
+        <w:t>i</w:t>
+      </w:r>
+      <w:proofErr w:type="spellEnd"/>
+      <w:r>
+        <w:rPr>
+          <w:rFonts w:ascii="Lucida Console" w:hAnsi="Lucida Console"/>
+          <w:color w:val="F8F8F8"/>
+          <w:shd w:val="clear" w:color="auto" w:fill="141414"/>
+          <w:lang w:val="en-US"/>
+        </w:rPr>
+        <w:t xml:space="preserve"> -g node-gyp</w:t>
       </w:r>
     </w:p>
     <w:p>
@@ -2832,7 +3252,23 @@
           <w:color w:val="4BACC6" w:themeColor="accent5"/>
           <w:lang w:val="en-US"/>
         </w:rPr>
-        <w:t>” is for Rigsarkivet only. I</w:t>
+        <w:t xml:space="preserve">” is for </w:t>
+      </w:r>
+      <w:proofErr w:type="spellStart"/>
+      <w:r>
+        <w:rPr>
+          <w:color w:val="4BACC6" w:themeColor="accent5"/>
+          <w:lang w:val="en-US"/>
+        </w:rPr>
+        <w:t>Rigsarkivet</w:t>
+      </w:r>
+      <w:proofErr w:type="spellEnd"/>
+      <w:r>
+        <w:rPr>
+          <w:color w:val="4BACC6" w:themeColor="accent5"/>
+          <w:lang w:val="en-US"/>
+        </w:rPr>
+        <w:t xml:space="preserve"> only. I</w:t>
       </w:r>
       <w:r>
         <w:rPr>
@@ -2862,7 +3298,23 @@
           <w:lang w:val="en-US"/>
         </w:rPr>
         <w:lastRenderedPageBreak/>
-        <w:t>Firstly the ‘version’ field in package.json needs to be updated. This field will be reflected in the interface and program list (on Windows). The release number consists of three digits e.g. 1.0.4, these digits are defined as;</w:t>
+        <w:t xml:space="preserve">Firstly the ‘version’ field in </w:t>
+      </w:r>
+      <w:proofErr w:type="spellStart"/>
+      <w:r>
+        <w:rPr>
+          <w:color w:val="4BACC6" w:themeColor="accent5"/>
+          <w:lang w:val="en-US"/>
+        </w:rPr>
+        <w:t>package.json</w:t>
+      </w:r>
+      <w:proofErr w:type="spellEnd"/>
+      <w:r>
+        <w:rPr>
+          <w:color w:val="4BACC6" w:themeColor="accent5"/>
+          <w:lang w:val="en-US"/>
+        </w:rPr>
+        <w:t xml:space="preserve"> needs to be updated. This field will be reflected in the interface and program list (on Windows). The release number consists of three digits e.g. 1.0.4, these digits are defined as;</w:t>
       </w:r>
     </w:p>
     <w:p>
@@ -3285,7 +3737,23 @@
           <w:color w:val="4BACC6" w:themeColor="accent5"/>
           <w:lang w:val="en-US"/>
         </w:rPr>
-        <w:t>: UserProfile environment variable represents the path to the user's profile folder</w:t>
+        <w:t xml:space="preserve">: </w:t>
+      </w:r>
+      <w:proofErr w:type="spellStart"/>
+      <w:r>
+        <w:rPr>
+          <w:color w:val="4BACC6" w:themeColor="accent5"/>
+          <w:lang w:val="en-US"/>
+        </w:rPr>
+        <w:t>UserProfile</w:t>
+      </w:r>
+      <w:proofErr w:type="spellEnd"/>
+      <w:r>
+        <w:rPr>
+          <w:color w:val="4BACC6" w:themeColor="accent5"/>
+          <w:lang w:val="en-US"/>
+        </w:rPr>
+        <w:t xml:space="preserve"> environment variable represents the path to the user's profile folder</w:t>
       </w:r>
       <w:r>
         <w:rPr>
@@ -3371,6 +3839,7 @@
         </w:rPr>
         <w:t>on macOS: ~/Library/Logs/</w:t>
       </w:r>
+      <w:proofErr w:type="spellStart"/>
       <w:r>
         <w:rPr>
           <w:color w:val="4BACC6" w:themeColor="accent5"/>
@@ -3378,6 +3847,7 @@
         </w:rPr>
         <w:t>asta</w:t>
       </w:r>
+      <w:proofErr w:type="spellEnd"/>
       <w:r>
         <w:rPr>
           <w:color w:val="4BACC6" w:themeColor="accent5"/>
@@ -3417,8 +3887,25 @@
           <w:color w:val="4BACC6" w:themeColor="accent5"/>
           <w:lang w:val="en-US"/>
         </w:rPr>
-        <w:t>on Windows: %USERPROFILE%\AppData\Roaming\</w:t>
-      </w:r>
+        <w:t>on Windows: %USERPROFILE%\</w:t>
+      </w:r>
+      <w:proofErr w:type="spellStart"/>
+      <w:r>
+        <w:rPr>
+          <w:color w:val="4BACC6" w:themeColor="accent5"/>
+          <w:lang w:val="en-US"/>
+        </w:rPr>
+        <w:t>AppData</w:t>
+      </w:r>
+      <w:proofErr w:type="spellEnd"/>
+      <w:r>
+        <w:rPr>
+          <w:color w:val="4BACC6" w:themeColor="accent5"/>
+          <w:lang w:val="en-US"/>
+        </w:rPr>
+        <w:t>\Roaming\</w:t>
+      </w:r>
+      <w:proofErr w:type="spellStart"/>
       <w:r>
         <w:rPr>
           <w:color w:val="4BACC6" w:themeColor="accent5"/>
@@ -3426,6 +3913,7 @@
         </w:rPr>
         <w:t>asta</w:t>
       </w:r>
+      <w:proofErr w:type="spellEnd"/>
       <w:r>
         <w:rPr>
           <w:color w:val="4BACC6" w:themeColor="accent5"/>
@@ -3530,6 +4018,7 @@
         </w:rPr>
         <w:t xml:space="preserve">code path: </w:t>
       </w:r>
+      <w:proofErr w:type="spellStart"/>
       <w:r>
         <w:rPr>
           <w:color w:val="4BACC6" w:themeColor="accent5"/>
@@ -3537,6 +4026,7 @@
         </w:rPr>
         <w:t>Rigsarkiv</w:t>
       </w:r>
+      <w:proofErr w:type="spellEnd"/>
       <w:r>
         <w:rPr>
           <w:color w:val="4BACC6" w:themeColor="accent5"/>
@@ -3573,23 +4063,73 @@
           <w:color w:val="4BACC6" w:themeColor="accent5"/>
           <w:lang w:val="en-US"/>
         </w:rPr>
-        <w:t>[2019-07-03 10:24:04.604] [info] selected path: C:\VSO\Rigsarkivet\SPSS\spss23765_short.sav  Rigsarkiv.Hybris.DataExtraction.AddEvents</w:t>
-      </w:r>
-    </w:p>
-    <w:p>
-      <w:pPr>
-        <w:rPr>
-          <w:color w:val="4BACC6" w:themeColor="accent5"/>
-          <w:lang w:val="en-US"/>
-        </w:rPr>
-      </w:pPr>
-      <w:r>
-        <w:rPr>
-          <w:color w:val="4BACC6" w:themeColor="accent5"/>
-          <w:lang w:val="en-US"/>
-        </w:rPr>
-        <w:t>[2019-07-03 10:24:24.909] [error] ENOENT: no such file or directory, scandir 'C:\VSO\Rigsarkivet\test\FD.12345\Data'  Rigsarkiv.Hybris.DataExtraction.EnsureData</w:t>
-      </w:r>
+        <w:t xml:space="preserve">[2019-07-03 10:24:04.604] [info] selected path: C:\VSO\Rigsarkivet\SPSS\spss23765_short.sav  </w:t>
+      </w:r>
+      <w:proofErr w:type="spellStart"/>
+      <w:r>
+        <w:rPr>
+          <w:color w:val="4BACC6" w:themeColor="accent5"/>
+          <w:lang w:val="en-US"/>
+        </w:rPr>
+        <w:t>Rigsarkiv.Hybris.DataExtraction.AddEvents</w:t>
+      </w:r>
+      <w:proofErr w:type="spellEnd"/>
+    </w:p>
+    <w:p>
+      <w:pPr>
+        <w:rPr>
+          <w:color w:val="4BACC6" w:themeColor="accent5"/>
+          <w:lang w:val="en-US"/>
+        </w:rPr>
+      </w:pPr>
+      <w:r>
+        <w:rPr>
+          <w:color w:val="4BACC6" w:themeColor="accent5"/>
+          <w:lang w:val="en-US"/>
+        </w:rPr>
+        <w:t xml:space="preserve">[2019-07-03 10:24:24.909] [error] ENOENT: no such file or directory, </w:t>
+      </w:r>
+      <w:proofErr w:type="spellStart"/>
+      <w:r>
+        <w:rPr>
+          <w:color w:val="4BACC6" w:themeColor="accent5"/>
+          <w:lang w:val="en-US"/>
+        </w:rPr>
+        <w:t>scandir</w:t>
+      </w:r>
+      <w:proofErr w:type="spellEnd"/>
+      <w:r>
+        <w:rPr>
+          <w:color w:val="4BACC6" w:themeColor="accent5"/>
+          <w:lang w:val="en-US"/>
+        </w:rPr>
+        <w:t xml:space="preserve"> 'C:\VSO\</w:t>
+      </w:r>
+      <w:proofErr w:type="spellStart"/>
+      <w:r>
+        <w:rPr>
+          <w:color w:val="4BACC6" w:themeColor="accent5"/>
+          <w:lang w:val="en-US"/>
+        </w:rPr>
+        <w:t>Rigsarkivet</w:t>
+      </w:r>
+      <w:proofErr w:type="spellEnd"/>
+      <w:r>
+        <w:rPr>
+          <w:color w:val="4BACC6" w:themeColor="accent5"/>
+          <w:lang w:val="en-US"/>
+        </w:rPr>
+        <w:t xml:space="preserve">\test\FD.12345\Data'  </w:t>
+      </w:r>
+      <w:proofErr w:type="spellStart"/>
+      <w:r>
+        <w:rPr>
+          <w:color w:val="4BACC6" w:themeColor="accent5"/>
+          <w:lang w:val="en-US"/>
+        </w:rPr>
+        <w:t>Rigsarkiv.Hybris.DataExtraction.EnsureData</w:t>
+      </w:r>
+      <w:proofErr w:type="spellEnd"/>
     </w:p>
     <w:p>
       <w:pPr>
@@ -3790,6 +4330,7 @@
         <w:t xml:space="preserve"> </w:t>
       </w:r>
       <w:hyperlink w:anchor="_Klassediagram" w:history="1">
+        <w:proofErr w:type="spellStart"/>
         <w:r>
           <w:rPr>
             <w:rStyle w:val="Hyperlink"/>
@@ -3797,6 +4338,7 @@
           </w:rPr>
           <w:t>Klassediagram</w:t>
         </w:r>
+        <w:proofErr w:type="spellEnd"/>
       </w:hyperlink>
       <w:r>
         <w:rPr>
@@ -3854,6 +4396,7 @@
         </w:rPr>
         <w:t xml:space="preserve"> (</w:t>
       </w:r>
+      <w:proofErr w:type="spellStart"/>
       <w:r>
         <w:rPr>
           <w:color w:val="4BACC6" w:themeColor="accent5"/>
@@ -3866,8 +4409,17 @@
           <w:color w:val="4BACC6" w:themeColor="accent5"/>
           <w:lang w:val="en-US"/>
         </w:rPr>
-        <w:t xml:space="preserve">.config &amp; </w:t>
-      </w:r>
+        <w:t>.config</w:t>
+      </w:r>
+      <w:proofErr w:type="spellEnd"/>
+      <w:r>
+        <w:rPr>
+          <w:color w:val="4BACC6" w:themeColor="accent5"/>
+          <w:lang w:val="en-US"/>
+        </w:rPr>
+        <w:t xml:space="preserve"> &amp; </w:t>
+      </w:r>
+      <w:proofErr w:type="spellStart"/>
       <w:r>
         <w:rPr>
           <w:color w:val="4BACC6" w:themeColor="accent5"/>
@@ -3880,7 +4432,15 @@
           <w:color w:val="4BACC6" w:themeColor="accent5"/>
           <w:lang w:val="en-US"/>
         </w:rPr>
-        <w:t>.config)</w:t>
+        <w:t>.config</w:t>
+      </w:r>
+      <w:proofErr w:type="spellEnd"/>
+      <w:r>
+        <w:rPr>
+          <w:color w:val="4BACC6" w:themeColor="accent5"/>
+          <w:lang w:val="en-US"/>
+        </w:rPr>
+        <w:t>)</w:t>
       </w:r>
       <w:r>
         <w:rPr>
@@ -3966,6 +4526,7 @@
         </w:rPr>
         <w:t xml:space="preserve">    &lt;</w:t>
       </w:r>
+      <w:proofErr w:type="spellStart"/>
       <w:r>
         <w:rPr>
           <w:rFonts w:ascii="Consolas" w:hAnsi="Consolas" w:cs="Consolas"/>
@@ -3976,6 +4537,7 @@
         </w:rPr>
         <w:t>appender</w:t>
       </w:r>
+      <w:proofErr w:type="spellEnd"/>
       <w:r>
         <w:rPr>
           <w:rFonts w:ascii="Consolas" w:hAnsi="Consolas" w:cs="Consolas"/>
@@ -4016,6 +4578,7 @@
         </w:rPr>
         <w:t>"</w:t>
       </w:r>
+      <w:proofErr w:type="spellStart"/>
       <w:r>
         <w:rPr>
           <w:rFonts w:ascii="Consolas" w:hAnsi="Consolas" w:cs="Consolas"/>
@@ -4026,6 +4589,7 @@
         </w:rPr>
         <w:t>RollingFile</w:t>
       </w:r>
+      <w:proofErr w:type="spellEnd"/>
       <w:r>
         <w:rPr>
           <w:rFonts w:ascii="Consolas" w:hAnsi="Consolas" w:cs="Consolas"/>
@@ -4189,8 +4753,9 @@
           <w:szCs w:val="19"/>
           <w:lang w:val="en-US"/>
         </w:rPr>
-        <w:t>${USERPROFILE}\AppData\Roaming\</w:t>
-      </w:r>
+        <w:t>${USERPROFILE}\</w:t>
+      </w:r>
+      <w:proofErr w:type="spellStart"/>
       <w:r>
         <w:rPr>
           <w:rFonts w:ascii="Consolas" w:hAnsi="Consolas" w:cs="Consolas"/>
@@ -4199,8 +4764,31 @@
           <w:szCs w:val="19"/>
           <w:lang w:val="en-US"/>
         </w:rPr>
+        <w:t>AppData</w:t>
+      </w:r>
+      <w:proofErr w:type="spellEnd"/>
+      <w:r>
+        <w:rPr>
+          <w:rFonts w:ascii="Consolas" w:hAnsi="Consolas" w:cs="Consolas"/>
+          <w:color w:val="0000FF"/>
+          <w:sz w:val="19"/>
+          <w:szCs w:val="19"/>
+          <w:lang w:val="en-US"/>
+        </w:rPr>
+        <w:t>\Roaming\</w:t>
+      </w:r>
+      <w:proofErr w:type="spellStart"/>
+      <w:r>
+        <w:rPr>
+          <w:rFonts w:ascii="Consolas" w:hAnsi="Consolas" w:cs="Consolas"/>
+          <w:color w:val="0000FF"/>
+          <w:sz w:val="19"/>
+          <w:szCs w:val="19"/>
+          <w:lang w:val="en-US"/>
+        </w:rPr>
         <w:t>asta</w:t>
       </w:r>
+      <w:proofErr w:type="spellEnd"/>
       <w:r>
         <w:rPr>
           <w:rFonts w:ascii="Consolas" w:hAnsi="Consolas" w:cs="Consolas"/>
@@ -4276,6 +4864,7 @@
         </w:rPr>
         <w:t xml:space="preserve">      &lt;</w:t>
       </w:r>
+      <w:proofErr w:type="spellStart"/>
       <w:r>
         <w:rPr>
           <w:rFonts w:ascii="Consolas" w:hAnsi="Consolas" w:cs="Consolas"/>
@@ -4286,6 +4875,7 @@
         </w:rPr>
         <w:t>appendToFile</w:t>
       </w:r>
+      <w:proofErr w:type="spellEnd"/>
       <w:r>
         <w:rPr>
           <w:rFonts w:ascii="Consolas" w:hAnsi="Consolas" w:cs="Consolas"/>
@@ -4381,6 +4971,7 @@
         </w:rPr>
         <w:t xml:space="preserve">      &lt;</w:t>
       </w:r>
+      <w:proofErr w:type="spellStart"/>
       <w:r>
         <w:rPr>
           <w:rFonts w:ascii="Consolas" w:hAnsi="Consolas" w:cs="Consolas"/>
@@ -4391,6 +4982,7 @@
         </w:rPr>
         <w:t>maximumFileSize</w:t>
       </w:r>
+      <w:proofErr w:type="spellEnd"/>
       <w:r>
         <w:rPr>
           <w:rFonts w:ascii="Consolas" w:hAnsi="Consolas" w:cs="Consolas"/>
@@ -4486,6 +5078,7 @@
         </w:rPr>
         <w:t xml:space="preserve">      &lt;</w:t>
       </w:r>
+      <w:proofErr w:type="spellStart"/>
       <w:r>
         <w:rPr>
           <w:rFonts w:ascii="Consolas" w:hAnsi="Consolas" w:cs="Consolas"/>
@@ -4496,6 +5089,7 @@
         </w:rPr>
         <w:t>maxSizeRollBackups</w:t>
       </w:r>
+      <w:proofErr w:type="spellEnd"/>
       <w:r>
         <w:rPr>
           <w:rFonts w:ascii="Consolas" w:hAnsi="Consolas" w:cs="Consolas"/>
@@ -4696,6 +5290,7 @@
         </w:rPr>
         <w:t xml:space="preserve">        &lt;</w:t>
       </w:r>
+      <w:proofErr w:type="spellStart"/>
       <w:r>
         <w:rPr>
           <w:rFonts w:ascii="Consolas" w:hAnsi="Consolas" w:cs="Consolas"/>
@@ -4706,6 +5301,7 @@
         </w:rPr>
         <w:t>conversionPattern</w:t>
       </w:r>
+      <w:proofErr w:type="spellEnd"/>
       <w:r>
         <w:rPr>
           <w:rFonts w:ascii="Consolas" w:hAnsi="Consolas" w:cs="Consolas"/>
@@ -4754,8 +5350,20 @@
           <w:szCs w:val="19"/>
           <w:lang w:val="en-US"/>
         </w:rPr>
-        <w:t>%date %level %logger - %message%newline</w:t>
-      </w:r>
+        <w:t>%date %level %logger - %</w:t>
+      </w:r>
+      <w:proofErr w:type="spellStart"/>
+      <w:r>
+        <w:rPr>
+          <w:rFonts w:ascii="Consolas" w:hAnsi="Consolas" w:cs="Consolas"/>
+          <w:color w:val="0000FF"/>
+          <w:sz w:val="19"/>
+          <w:szCs w:val="19"/>
+          <w:lang w:val="en-US"/>
+        </w:rPr>
+        <w:t>message%newline</w:t>
+      </w:r>
+      <w:proofErr w:type="spellEnd"/>
       <w:r>
         <w:rPr>
           <w:rFonts w:ascii="Consolas" w:hAnsi="Consolas" w:cs="Consolas"/>
@@ -4846,6 +5454,7 @@
         </w:rPr>
         <w:t xml:space="preserve">    &lt;/</w:t>
       </w:r>
+      <w:proofErr w:type="spellStart"/>
       <w:r>
         <w:rPr>
           <w:rFonts w:ascii="Consolas" w:hAnsi="Consolas" w:cs="Consolas"/>
@@ -4856,6 +5465,7 @@
         </w:rPr>
         <w:t>appender</w:t>
       </w:r>
+      <w:proofErr w:type="spellEnd"/>
       <w:r>
         <w:rPr>
           <w:rFonts w:ascii="Consolas" w:hAnsi="Consolas" w:cs="Consolas"/>
@@ -5041,6 +5651,7 @@
         </w:rPr>
         <w:t xml:space="preserve">      &lt;</w:t>
       </w:r>
+      <w:proofErr w:type="spellStart"/>
       <w:r>
         <w:rPr>
           <w:rFonts w:ascii="Consolas" w:hAnsi="Consolas" w:cs="Consolas"/>
@@ -5049,7 +5660,18 @@
           <w:szCs w:val="19"/>
           <w:lang w:val="en-US"/>
         </w:rPr>
-        <w:t>appender-ref</w:t>
+        <w:t>appender</w:t>
+      </w:r>
+      <w:proofErr w:type="spellEnd"/>
+      <w:r>
+        <w:rPr>
+          <w:rFonts w:ascii="Consolas" w:hAnsi="Consolas" w:cs="Consolas"/>
+          <w:color w:val="A31515"/>
+          <w:sz w:val="19"/>
+          <w:szCs w:val="19"/>
+          <w:lang w:val="en-US"/>
+        </w:rPr>
+        <w:t>-ref</w:t>
       </w:r>
       <w:r>
         <w:rPr>
@@ -5091,6 +5713,7 @@
         </w:rPr>
         <w:t>"</w:t>
       </w:r>
+      <w:proofErr w:type="spellStart"/>
       <w:r>
         <w:rPr>
           <w:rFonts w:ascii="Consolas" w:hAnsi="Consolas" w:cs="Consolas"/>
@@ -5101,6 +5724,7 @@
         </w:rPr>
         <w:t>RollingFile</w:t>
       </w:r>
+      <w:proofErr w:type="spellEnd"/>
       <w:r>
         <w:rPr>
           <w:rFonts w:ascii="Consolas" w:hAnsi="Consolas" w:cs="Consolas"/>
@@ -5244,8 +5868,25 @@
           <w:color w:val="4BACC6" w:themeColor="accent5"/>
           <w:lang w:val="en-US"/>
         </w:rPr>
-        <w:t>${USERPROFILE}\AppData\Roaming\</w:t>
-      </w:r>
+        <w:t>${USERPROFILE}\</w:t>
+      </w:r>
+      <w:proofErr w:type="spellStart"/>
+      <w:r>
+        <w:rPr>
+          <w:color w:val="4BACC6" w:themeColor="accent5"/>
+          <w:lang w:val="en-US"/>
+        </w:rPr>
+        <w:t>AppData</w:t>
+      </w:r>
+      <w:proofErr w:type="spellEnd"/>
+      <w:r>
+        <w:rPr>
+          <w:color w:val="4BACC6" w:themeColor="accent5"/>
+          <w:lang w:val="en-US"/>
+        </w:rPr>
+        <w:t>\Roaming\</w:t>
+      </w:r>
+      <w:proofErr w:type="spellStart"/>
       <w:r>
         <w:rPr>
           <w:color w:val="4BACC6" w:themeColor="accent5"/>
@@ -5253,6 +5894,7 @@
         </w:rPr>
         <w:t>asta</w:t>
       </w:r>
+      <w:proofErr w:type="spellEnd"/>
       <w:r>
         <w:rPr>
           <w:color w:val="4BACC6" w:themeColor="accent5"/>
@@ -5460,6 +6102,7 @@
         <w:t xml:space="preserve">Both above applications depending on Styx.dll component see </w:t>
       </w:r>
       <w:hyperlink w:anchor="_Klassediagram" w:history="1">
+        <w:proofErr w:type="spellStart"/>
         <w:r>
           <w:rPr>
             <w:rStyle w:val="Hyperlink"/>
@@ -5467,13 +6110,22 @@
           </w:rPr>
           <w:t>Klassediagram</w:t>
         </w:r>
+        <w:proofErr w:type="spellEnd"/>
       </w:hyperlink>
       <w:r>
         <w:rPr>
           <w:color w:val="4BACC6" w:themeColor="accent5"/>
           <w:lang w:val="en-US"/>
         </w:rPr>
-        <w:t>. Both above applications System logs settings using log4net configuration in (Styx</w:t>
+        <w:t>. Both above applications System logs settings using log4net configuration in (</w:t>
+      </w:r>
+      <w:proofErr w:type="spellStart"/>
+      <w:r>
+        <w:rPr>
+          <w:color w:val="4BACC6" w:themeColor="accent5"/>
+          <w:lang w:val="en-US"/>
+        </w:rPr>
+        <w:t>Styx</w:t>
       </w:r>
       <w:r>
         <w:rPr>
@@ -5487,7 +6139,23 @@
           <w:color w:val="4BACC6" w:themeColor="accent5"/>
           <w:lang w:val="en-US"/>
         </w:rPr>
-        <w:t>.config &amp; Styx</w:t>
+        <w:t>.config</w:t>
+      </w:r>
+      <w:proofErr w:type="spellEnd"/>
+      <w:r>
+        <w:rPr>
+          <w:color w:val="4BACC6" w:themeColor="accent5"/>
+          <w:lang w:val="en-US"/>
+        </w:rPr>
+        <w:t xml:space="preserve"> &amp; </w:t>
+      </w:r>
+      <w:proofErr w:type="spellStart"/>
+      <w:r>
+        <w:rPr>
+          <w:color w:val="4BACC6" w:themeColor="accent5"/>
+          <w:lang w:val="en-US"/>
+        </w:rPr>
+        <w:t>Styx</w:t>
       </w:r>
       <w:r>
         <w:rPr>
@@ -5501,7 +6169,15 @@
           <w:color w:val="4BACC6" w:themeColor="accent5"/>
           <w:lang w:val="en-US"/>
         </w:rPr>
-        <w:t>.config) files:</w:t>
+        <w:t>.config</w:t>
+      </w:r>
+      <w:proofErr w:type="spellEnd"/>
+      <w:r>
+        <w:rPr>
+          <w:color w:val="4BACC6" w:themeColor="accent5"/>
+          <w:lang w:val="en-US"/>
+        </w:rPr>
+        <w:t>) files:</w:t>
       </w:r>
     </w:p>
     <w:p>
@@ -5573,6 +6249,7 @@
         </w:rPr>
         <w:t xml:space="preserve">    &lt;</w:t>
       </w:r>
+      <w:proofErr w:type="spellStart"/>
       <w:r>
         <w:rPr>
           <w:rFonts w:ascii="Consolas" w:hAnsi="Consolas" w:cs="Consolas"/>
@@ -5583,6 +6260,7 @@
         </w:rPr>
         <w:t>appender</w:t>
       </w:r>
+      <w:proofErr w:type="spellEnd"/>
       <w:r>
         <w:rPr>
           <w:rFonts w:ascii="Consolas" w:hAnsi="Consolas" w:cs="Consolas"/>
@@ -5623,6 +6301,7 @@
         </w:rPr>
         <w:t>"</w:t>
       </w:r>
+      <w:proofErr w:type="spellStart"/>
       <w:r>
         <w:rPr>
           <w:rFonts w:ascii="Consolas" w:hAnsi="Consolas" w:cs="Consolas"/>
@@ -5633,6 +6312,7 @@
         </w:rPr>
         <w:t>RollingFile</w:t>
       </w:r>
+      <w:proofErr w:type="spellEnd"/>
       <w:r>
         <w:rPr>
           <w:rFonts w:ascii="Consolas" w:hAnsi="Consolas" w:cs="Consolas"/>
@@ -5796,8 +6476,9 @@
           <w:szCs w:val="19"/>
           <w:lang w:val="en-US"/>
         </w:rPr>
-        <w:t>${USERPROFILE}\AppData\Roaming\</w:t>
-      </w:r>
+        <w:t>${USERPROFILE}\</w:t>
+      </w:r>
+      <w:proofErr w:type="spellStart"/>
       <w:r>
         <w:rPr>
           <w:rFonts w:ascii="Consolas" w:hAnsi="Consolas" w:cs="Consolas"/>
@@ -5806,8 +6487,31 @@
           <w:szCs w:val="19"/>
           <w:lang w:val="en-US"/>
         </w:rPr>
+        <w:t>AppData</w:t>
+      </w:r>
+      <w:proofErr w:type="spellEnd"/>
+      <w:r>
+        <w:rPr>
+          <w:rFonts w:ascii="Consolas" w:hAnsi="Consolas" w:cs="Consolas"/>
+          <w:color w:val="0000FF"/>
+          <w:sz w:val="19"/>
+          <w:szCs w:val="19"/>
+          <w:lang w:val="en-US"/>
+        </w:rPr>
+        <w:t>\Roaming\</w:t>
+      </w:r>
+      <w:proofErr w:type="spellStart"/>
+      <w:r>
+        <w:rPr>
+          <w:rFonts w:ascii="Consolas" w:hAnsi="Consolas" w:cs="Consolas"/>
+          <w:color w:val="0000FF"/>
+          <w:sz w:val="19"/>
+          <w:szCs w:val="19"/>
+          <w:lang w:val="en-US"/>
+        </w:rPr>
         <w:t>asta</w:t>
       </w:r>
+      <w:proofErr w:type="spellEnd"/>
       <w:r>
         <w:rPr>
           <w:rFonts w:ascii="Consolas" w:hAnsi="Consolas" w:cs="Consolas"/>
@@ -5884,6 +6588,7 @@
         <w:lastRenderedPageBreak/>
         <w:t xml:space="preserve">      &lt;</w:t>
       </w:r>
+      <w:proofErr w:type="spellStart"/>
       <w:r>
         <w:rPr>
           <w:rFonts w:ascii="Consolas" w:hAnsi="Consolas" w:cs="Consolas"/>
@@ -5894,6 +6599,7 @@
         </w:rPr>
         <w:t>appendToFile</w:t>
       </w:r>
+      <w:proofErr w:type="spellEnd"/>
       <w:r>
         <w:rPr>
           <w:rFonts w:ascii="Consolas" w:hAnsi="Consolas" w:cs="Consolas"/>
@@ -5989,6 +6695,7 @@
         </w:rPr>
         <w:t xml:space="preserve">      &lt;</w:t>
       </w:r>
+      <w:proofErr w:type="spellStart"/>
       <w:r>
         <w:rPr>
           <w:rFonts w:ascii="Consolas" w:hAnsi="Consolas" w:cs="Consolas"/>
@@ -5999,6 +6706,7 @@
         </w:rPr>
         <w:t>maximumFileSize</w:t>
       </w:r>
+      <w:proofErr w:type="spellEnd"/>
       <w:r>
         <w:rPr>
           <w:rFonts w:ascii="Consolas" w:hAnsi="Consolas" w:cs="Consolas"/>
@@ -6094,6 +6802,7 @@
         </w:rPr>
         <w:t xml:space="preserve">      &lt;</w:t>
       </w:r>
+      <w:proofErr w:type="spellStart"/>
       <w:r>
         <w:rPr>
           <w:rFonts w:ascii="Consolas" w:hAnsi="Consolas" w:cs="Consolas"/>
@@ -6104,6 +6813,7 @@
         </w:rPr>
         <w:t>maxSizeRollBackups</w:t>
       </w:r>
+      <w:proofErr w:type="spellEnd"/>
       <w:r>
         <w:rPr>
           <w:rFonts w:ascii="Consolas" w:hAnsi="Consolas" w:cs="Consolas"/>
@@ -6304,6 +7014,7 @@
         </w:rPr>
         <w:t xml:space="preserve">        &lt;</w:t>
       </w:r>
+      <w:proofErr w:type="spellStart"/>
       <w:r>
         <w:rPr>
           <w:rFonts w:ascii="Consolas" w:hAnsi="Consolas" w:cs="Consolas"/>
@@ -6314,6 +7025,7 @@
         </w:rPr>
         <w:t>conversionPattern</w:t>
       </w:r>
+      <w:proofErr w:type="spellEnd"/>
       <w:r>
         <w:rPr>
           <w:rFonts w:ascii="Consolas" w:hAnsi="Consolas" w:cs="Consolas"/>
@@ -6362,8 +7074,20 @@
           <w:szCs w:val="19"/>
           <w:lang w:val="en-US"/>
         </w:rPr>
-        <w:t>%date %level %logger - %message%newline</w:t>
-      </w:r>
+        <w:t>%date %level %logger - %</w:t>
+      </w:r>
+      <w:proofErr w:type="spellStart"/>
+      <w:r>
+        <w:rPr>
+          <w:rFonts w:ascii="Consolas" w:hAnsi="Consolas" w:cs="Consolas"/>
+          <w:color w:val="0000FF"/>
+          <w:sz w:val="19"/>
+          <w:szCs w:val="19"/>
+          <w:lang w:val="en-US"/>
+        </w:rPr>
+        <w:t>message%newline</w:t>
+      </w:r>
+      <w:proofErr w:type="spellEnd"/>
       <w:r>
         <w:rPr>
           <w:rFonts w:ascii="Consolas" w:hAnsi="Consolas" w:cs="Consolas"/>
@@ -6454,6 +7178,7 @@
         </w:rPr>
         <w:t xml:space="preserve">    &lt;/</w:t>
       </w:r>
+      <w:proofErr w:type="spellStart"/>
       <w:r>
         <w:rPr>
           <w:rFonts w:ascii="Consolas" w:hAnsi="Consolas" w:cs="Consolas"/>
@@ -6464,6 +7189,7 @@
         </w:rPr>
         <w:t>appender</w:t>
       </w:r>
+      <w:proofErr w:type="spellEnd"/>
       <w:r>
         <w:rPr>
           <w:rFonts w:ascii="Consolas" w:hAnsi="Consolas" w:cs="Consolas"/>
@@ -6649,6 +7375,7 @@
         </w:rPr>
         <w:t xml:space="preserve">      &lt;</w:t>
       </w:r>
+      <w:proofErr w:type="spellStart"/>
       <w:r>
         <w:rPr>
           <w:rFonts w:ascii="Consolas" w:hAnsi="Consolas" w:cs="Consolas"/>
@@ -6657,7 +7384,18 @@
           <w:szCs w:val="19"/>
           <w:lang w:val="en-US"/>
         </w:rPr>
-        <w:t>appender-ref</w:t>
+        <w:t>appender</w:t>
+      </w:r>
+      <w:proofErr w:type="spellEnd"/>
+      <w:r>
+        <w:rPr>
+          <w:rFonts w:ascii="Consolas" w:hAnsi="Consolas" w:cs="Consolas"/>
+          <w:color w:val="A31515"/>
+          <w:sz w:val="19"/>
+          <w:szCs w:val="19"/>
+          <w:lang w:val="en-US"/>
+        </w:rPr>
+        <w:t>-ref</w:t>
       </w:r>
       <w:r>
         <w:rPr>
@@ -6699,6 +7437,7 @@
         </w:rPr>
         <w:t>"</w:t>
       </w:r>
+      <w:proofErr w:type="spellStart"/>
       <w:r>
         <w:rPr>
           <w:rFonts w:ascii="Consolas" w:hAnsi="Consolas" w:cs="Consolas"/>
@@ -6709,6 +7448,7 @@
         </w:rPr>
         <w:t>RollingFile</w:t>
       </w:r>
+      <w:proofErr w:type="spellEnd"/>
       <w:r>
         <w:rPr>
           <w:rFonts w:ascii="Consolas" w:hAnsi="Consolas" w:cs="Consolas"/>
@@ -6853,8 +7593,25 @@
           <w:color w:val="4BACC6" w:themeColor="accent5"/>
           <w:lang w:val="en-US"/>
         </w:rPr>
-        <w:t>${USERPROFILE}\AppData\Roaming\</w:t>
-      </w:r>
+        <w:t>${USERPROFILE}\</w:t>
+      </w:r>
+      <w:proofErr w:type="spellStart"/>
+      <w:r>
+        <w:rPr>
+          <w:color w:val="4BACC6" w:themeColor="accent5"/>
+          <w:lang w:val="en-US"/>
+        </w:rPr>
+        <w:t>AppData</w:t>
+      </w:r>
+      <w:proofErr w:type="spellEnd"/>
+      <w:r>
+        <w:rPr>
+          <w:color w:val="4BACC6" w:themeColor="accent5"/>
+          <w:lang w:val="en-US"/>
+        </w:rPr>
+        <w:t>\Roaming\</w:t>
+      </w:r>
+      <w:proofErr w:type="spellStart"/>
       <w:r>
         <w:rPr>
           <w:color w:val="4BACC6" w:themeColor="accent5"/>
@@ -6862,6 +7619,7 @@
         </w:rPr>
         <w:t>asta</w:t>
       </w:r>
+      <w:proofErr w:type="spellEnd"/>
       <w:r>
         <w:rPr>
           <w:color w:val="4BACC6" w:themeColor="accent5"/>
@@ -6920,6 +7678,7 @@
         <w:t xml:space="preserve"> made in </w:t>
       </w:r>
       <w:hyperlink r:id="rId15" w:history="1">
+        <w:proofErr w:type="spellStart"/>
         <w:r>
           <w:rPr>
             <w:rStyle w:val="Hyperlink"/>
@@ -6927,6 +7686,7 @@
           </w:rPr>
           <w:t>Elctron</w:t>
         </w:r>
+        <w:proofErr w:type="spellEnd"/>
       </w:hyperlink>
       <w:r>
         <w:rPr>
@@ -6990,22 +7750,86 @@
           <w:color w:val="4BACC6" w:themeColor="accent5"/>
           <w:lang w:val="en-US"/>
         </w:rPr>
-        <w:t>Once the solution is cloned locally, you need to ensure that the required npm modules for program1 are installed (these are listed in package.json), therefore you need to run ‘npm install’ once the initial clone is done. This will install the packages on the machine.</w:t>
-      </w:r>
-    </w:p>
-    <w:p>
-      <w:pPr>
-        <w:rPr>
-          <w:color w:val="4BACC6" w:themeColor="accent5"/>
-          <w:lang w:val="en-US"/>
-        </w:rPr>
-      </w:pPr>
-      <w:r>
-        <w:rPr>
-          <w:color w:val="4BACC6" w:themeColor="accent5"/>
-          <w:lang w:val="en-US"/>
-        </w:rPr>
-        <w:t>When this is complete you can run ‘npm start’ which runs program 1 locally.</w:t>
+        <w:t xml:space="preserve">Once the solution is cloned locally, you need to ensure that the required </w:t>
+      </w:r>
+      <w:proofErr w:type="spellStart"/>
+      <w:r>
+        <w:rPr>
+          <w:color w:val="4BACC6" w:themeColor="accent5"/>
+          <w:lang w:val="en-US"/>
+        </w:rPr>
+        <w:t>npm</w:t>
+      </w:r>
+      <w:proofErr w:type="spellEnd"/>
+      <w:r>
+        <w:rPr>
+          <w:color w:val="4BACC6" w:themeColor="accent5"/>
+          <w:lang w:val="en-US"/>
+        </w:rPr>
+        <w:t xml:space="preserve"> modules for program1 are installed (these are listed in </w:t>
+      </w:r>
+      <w:proofErr w:type="spellStart"/>
+      <w:r>
+        <w:rPr>
+          <w:color w:val="4BACC6" w:themeColor="accent5"/>
+          <w:lang w:val="en-US"/>
+        </w:rPr>
+        <w:t>package.json</w:t>
+      </w:r>
+      <w:proofErr w:type="spellEnd"/>
+      <w:r>
+        <w:rPr>
+          <w:color w:val="4BACC6" w:themeColor="accent5"/>
+          <w:lang w:val="en-US"/>
+        </w:rPr>
+        <w:t>), therefore you need to run ‘</w:t>
+      </w:r>
+      <w:proofErr w:type="spellStart"/>
+      <w:r>
+        <w:rPr>
+          <w:color w:val="4BACC6" w:themeColor="accent5"/>
+          <w:lang w:val="en-US"/>
+        </w:rPr>
+        <w:t>npm</w:t>
+      </w:r>
+      <w:proofErr w:type="spellEnd"/>
+      <w:r>
+        <w:rPr>
+          <w:color w:val="4BACC6" w:themeColor="accent5"/>
+          <w:lang w:val="en-US"/>
+        </w:rPr>
+        <w:t xml:space="preserve"> install’ once the initial clone is done. This will install the packages on the machine.</w:t>
+      </w:r>
+    </w:p>
+    <w:p>
+      <w:pPr>
+        <w:rPr>
+          <w:color w:val="4BACC6" w:themeColor="accent5"/>
+          <w:lang w:val="en-US"/>
+        </w:rPr>
+      </w:pPr>
+      <w:r>
+        <w:rPr>
+          <w:color w:val="4BACC6" w:themeColor="accent5"/>
+          <w:lang w:val="en-US"/>
+        </w:rPr>
+        <w:t>When this is complete you can run ‘</w:t>
+      </w:r>
+      <w:proofErr w:type="spellStart"/>
+      <w:r>
+        <w:rPr>
+          <w:color w:val="4BACC6" w:themeColor="accent5"/>
+          <w:lang w:val="en-US"/>
+        </w:rPr>
+        <w:t>npm</w:t>
+      </w:r>
+      <w:proofErr w:type="spellEnd"/>
+      <w:r>
+        <w:rPr>
+          <w:color w:val="4BACC6" w:themeColor="accent5"/>
+          <w:lang w:val="en-US"/>
+        </w:rPr>
+        <w:t xml:space="preserve"> start’ which runs program 1 locally.</w:t>
       </w:r>
     </w:p>
     <w:p>
@@ -7042,7 +7866,23 @@
           <w:color w:val="4BACC6" w:themeColor="accent5"/>
           <w:lang w:val="en-US"/>
         </w:rPr>
-        <w:t xml:space="preserve"> modules (npm) in the solution for program 1, these are listed here;</w:t>
+        <w:t xml:space="preserve"> modules (</w:t>
+      </w:r>
+      <w:proofErr w:type="spellStart"/>
+      <w:r>
+        <w:rPr>
+          <w:color w:val="4BACC6" w:themeColor="accent5"/>
+          <w:lang w:val="en-US"/>
+        </w:rPr>
+        <w:t>npm</w:t>
+      </w:r>
+      <w:proofErr w:type="spellEnd"/>
+      <w:r>
+        <w:rPr>
+          <w:color w:val="4BACC6" w:themeColor="accent5"/>
+          <w:lang w:val="en-US"/>
+        </w:rPr>
+        <w:t>) in the solution for program 1, these are listed here;</w:t>
       </w:r>
     </w:p>
     <w:p>
@@ -7214,12 +8054,37 @@
           <w:lang w:val="en-US"/>
         </w:rPr>
       </w:pPr>
-      <w:r>
-        <w:rPr>
-          <w:color w:val="4BACC6" w:themeColor="accent5"/>
-          <w:lang w:val="en-US"/>
-        </w:rPr>
-        <w:t>Fortawesome/fontawesome-free (</w:t>
+      <w:proofErr w:type="spellStart"/>
+      <w:r>
+        <w:rPr>
+          <w:color w:val="4BACC6" w:themeColor="accent5"/>
+          <w:lang w:val="en-US"/>
+        </w:rPr>
+        <w:t>Fortawesome</w:t>
+      </w:r>
+      <w:proofErr w:type="spellEnd"/>
+      <w:r>
+        <w:rPr>
+          <w:color w:val="4BACC6" w:themeColor="accent5"/>
+          <w:lang w:val="en-US"/>
+        </w:rPr>
+        <w:t>/</w:t>
+      </w:r>
+      <w:proofErr w:type="spellStart"/>
+      <w:r>
+        <w:rPr>
+          <w:color w:val="4BACC6" w:themeColor="accent5"/>
+          <w:lang w:val="en-US"/>
+        </w:rPr>
+        <w:t>fontawesome</w:t>
+      </w:r>
+      <w:proofErr w:type="spellEnd"/>
+      <w:r>
+        <w:rPr>
+          <w:color w:val="4BACC6" w:themeColor="accent5"/>
+          <w:lang w:val="en-US"/>
+        </w:rPr>
+        <w:t>-free (</w:t>
       </w:r>
       <w:hyperlink r:id="rId19" w:history="1">
         <w:r>
@@ -7242,7 +8107,23 @@
           <w:color w:val="4BACC6" w:themeColor="accent5"/>
           <w:lang w:val="en-US"/>
         </w:rPr>
-        <w:t>Used to make icons in the log view in the Nemesis part of th</w:t>
+        <w:t xml:space="preserve">Used to make icons in the </w:t>
+      </w:r>
+      <w:proofErr w:type="spellStart"/>
+      <w:r>
+        <w:rPr>
+          <w:color w:val="4BACC6" w:themeColor="accent5"/>
+          <w:lang w:val="en-US"/>
+        </w:rPr>
+        <w:t>log</w:t>
+      </w:r>
+      <w:proofErr w:type="spellEnd"/>
+      <w:r>
+        <w:rPr>
+          <w:color w:val="4BACC6" w:themeColor="accent5"/>
+          <w:lang w:val="en-US"/>
+        </w:rPr>
+        <w:t xml:space="preserve"> view in the Nemesis part of th</w:t>
       </w:r>
       <w:r>
         <w:rPr>
@@ -7264,12 +8145,21 @@
           <w:lang w:val="en-US"/>
         </w:rPr>
       </w:pPr>
-      <w:r>
-        <w:rPr>
-          <w:color w:val="4BACC6" w:themeColor="accent5"/>
-          <w:lang w:val="en-US"/>
-        </w:rPr>
-        <w:t>Chardet (</w:t>
+      <w:proofErr w:type="spellStart"/>
+      <w:r>
+        <w:rPr>
+          <w:color w:val="4BACC6" w:themeColor="accent5"/>
+          <w:lang w:val="en-US"/>
+        </w:rPr>
+        <w:t>Chardet</w:t>
+      </w:r>
+      <w:proofErr w:type="spellEnd"/>
+      <w:r>
+        <w:rPr>
+          <w:color w:val="4BACC6" w:themeColor="accent5"/>
+          <w:lang w:val="en-US"/>
+        </w:rPr>
+        <w:t xml:space="preserve"> (</w:t>
       </w:r>
       <w:hyperlink r:id="rId20" w:history="1">
         <w:r>
@@ -7337,7 +8227,21 @@
         <w:rPr>
           <w:color w:val="4BACC6" w:themeColor="accent5"/>
         </w:rPr>
-        <w:t>Filters files in searches.</w:t>
+        <w:t xml:space="preserve">Filters files in </w:t>
+      </w:r>
+      <w:proofErr w:type="spellStart"/>
+      <w:r>
+        <w:rPr>
+          <w:color w:val="4BACC6" w:themeColor="accent5"/>
+        </w:rPr>
+        <w:t>searches</w:t>
+      </w:r>
+      <w:proofErr w:type="spellEnd"/>
+      <w:r>
+        <w:rPr>
+          <w:color w:val="4BACC6" w:themeColor="accent5"/>
+        </w:rPr>
+        <w:t>.</w:t>
       </w:r>
     </w:p>
     <w:p>
@@ -7401,11 +8305,19 @@
           <w:color w:val="4BACC6" w:themeColor="accent5"/>
         </w:rPr>
       </w:pPr>
-      <w:r>
-        <w:rPr>
-          <w:color w:val="4BACC6" w:themeColor="accent5"/>
-        </w:rPr>
-        <w:t>XmlDom (</w:t>
+      <w:proofErr w:type="spellStart"/>
+      <w:r>
+        <w:rPr>
+          <w:color w:val="4BACC6" w:themeColor="accent5"/>
+        </w:rPr>
+        <w:t>XmlDom</w:t>
+      </w:r>
+      <w:proofErr w:type="spellEnd"/>
+      <w:r>
+        <w:rPr>
+          <w:color w:val="4BACC6" w:themeColor="accent5"/>
+        </w:rPr>
+        <w:t xml:space="preserve"> (</w:t>
       </w:r>
       <w:hyperlink r:id="rId23" w:history="1">
         <w:r>
@@ -7517,7 +8429,21 @@
         <w:rPr>
           <w:color w:val="4BACC6" w:themeColor="accent5"/>
         </w:rPr>
-        <w:t>fast-csv (</w:t>
+        <w:t>fast-</w:t>
+      </w:r>
+      <w:proofErr w:type="spellStart"/>
+      <w:r>
+        <w:rPr>
+          <w:color w:val="4BACC6" w:themeColor="accent5"/>
+        </w:rPr>
+        <w:t>csv</w:t>
+      </w:r>
+      <w:proofErr w:type="spellEnd"/>
+      <w:r>
+        <w:rPr>
+          <w:color w:val="4BACC6" w:themeColor="accent5"/>
+        </w:rPr>
+        <w:t xml:space="preserve"> (</w:t>
       </w:r>
       <w:hyperlink r:id="rId25" w:history="1">
         <w:r>
@@ -7728,20 +8654,36 @@
         <w:rPr>
           <w:color w:val="4BACC6" w:themeColor="accent5"/>
         </w:rPr>
-        <w:t xml:space="preserve"> .NET logging</w:t>
-      </w:r>
-    </w:p>
-    <w:p>
-      <w:pPr>
-        <w:rPr>
-          <w:color w:val="4BACC6" w:themeColor="accent5"/>
-        </w:rPr>
-      </w:pPr>
-      <w:r>
-        <w:rPr>
-          <w:color w:val="4BACC6" w:themeColor="accent5"/>
-        </w:rPr>
-        <w:t>Useful API references:</w:t>
+        <w:t xml:space="preserve"> .NET </w:t>
+      </w:r>
+      <w:proofErr w:type="spellStart"/>
+      <w:r>
+        <w:rPr>
+          <w:color w:val="4BACC6" w:themeColor="accent5"/>
+        </w:rPr>
+        <w:t>logging</w:t>
+      </w:r>
+      <w:proofErr w:type="spellEnd"/>
+    </w:p>
+    <w:p>
+      <w:pPr>
+        <w:rPr>
+          <w:color w:val="4BACC6" w:themeColor="accent5"/>
+        </w:rPr>
+      </w:pPr>
+      <w:proofErr w:type="spellStart"/>
+      <w:r>
+        <w:rPr>
+          <w:color w:val="4BACC6" w:themeColor="accent5"/>
+        </w:rPr>
+        <w:t>Useful</w:t>
+      </w:r>
+      <w:proofErr w:type="spellEnd"/>
+      <w:r>
+        <w:rPr>
+          <w:color w:val="4BACC6" w:themeColor="accent5"/>
+        </w:rPr>
+        <w:t xml:space="preserve"> API references:</w:t>
       </w:r>
     </w:p>
     <w:p>
@@ -8252,8 +9194,17 @@
           <w:color w:val="4BACC6" w:themeColor="accent5"/>
           <w:lang w:val="en-US"/>
         </w:rPr>
-        <w:t>electron-winstaller</w:t>
-      </w:r>
+        <w:t>electron-</w:t>
+      </w:r>
+      <w:proofErr w:type="spellStart"/>
+      <w:r>
+        <w:rPr>
+          <w:color w:val="4BACC6" w:themeColor="accent5"/>
+          <w:lang w:val="en-US"/>
+        </w:rPr>
+        <w:t>winstaller</w:t>
+      </w:r>
+      <w:proofErr w:type="spellEnd"/>
       <w:r>
         <w:rPr>
           <w:color w:val="4BACC6" w:themeColor="accent5"/>
@@ -8421,7 +9372,23 @@
           <w:color w:val="4BACC6" w:themeColor="accent5"/>
           <w:lang w:val="en-US"/>
         </w:rPr>
-        <w:t>For all .js files there ha</w:t>
+        <w:t>For all .</w:t>
+      </w:r>
+      <w:proofErr w:type="spellStart"/>
+      <w:r>
+        <w:rPr>
+          <w:color w:val="4BACC6" w:themeColor="accent5"/>
+          <w:lang w:val="en-US"/>
+        </w:rPr>
+        <w:t>js</w:t>
+      </w:r>
+      <w:proofErr w:type="spellEnd"/>
+      <w:r>
+        <w:rPr>
+          <w:color w:val="4BACC6" w:themeColor="accent5"/>
+          <w:lang w:val="en-US"/>
+        </w:rPr>
+        <w:t xml:space="preserve"> files there ha</w:t>
       </w:r>
       <w:r>
         <w:rPr>
@@ -8455,13 +9422,41 @@
         <w:rPr>
           <w:color w:val="4BACC6" w:themeColor="accent5"/>
         </w:rPr>
-        <w:t>The following il</w:t>
-      </w:r>
-      <w:r>
-        <w:rPr>
-          <w:color w:val="4BACC6" w:themeColor="accent5"/>
-        </w:rPr>
-        <w:t>lustrates program 2’s components diagram.</w:t>
+        <w:t xml:space="preserve">The </w:t>
+      </w:r>
+      <w:proofErr w:type="spellStart"/>
+      <w:r>
+        <w:rPr>
+          <w:color w:val="4BACC6" w:themeColor="accent5"/>
+        </w:rPr>
+        <w:t>following</w:t>
+      </w:r>
+      <w:proofErr w:type="spellEnd"/>
+      <w:r>
+        <w:rPr>
+          <w:color w:val="4BACC6" w:themeColor="accent5"/>
+        </w:rPr>
+        <w:t xml:space="preserve"> </w:t>
+      </w:r>
+      <w:proofErr w:type="spellStart"/>
+      <w:r>
+        <w:rPr>
+          <w:color w:val="4BACC6" w:themeColor="accent5"/>
+        </w:rPr>
+        <w:t>il</w:t>
+      </w:r>
+      <w:r>
+        <w:rPr>
+          <w:color w:val="4BACC6" w:themeColor="accent5"/>
+        </w:rPr>
+        <w:t>lustrates</w:t>
+      </w:r>
+      <w:proofErr w:type="spellEnd"/>
+      <w:r>
+        <w:rPr>
+          <w:color w:val="4BACC6" w:themeColor="accent5"/>
+        </w:rPr>
+        <w:t xml:space="preserve"> program 2’s components diagram.</w:t>
       </w:r>
     </w:p>
     <w:p>
@@ -8497,7 +9492,7 @@
           <v:shape id="_x0000_i1025" type="#_x0000_t75" style="width:482.95pt;height:136.55pt" o:ole="">
             <v:imagedata r:id="rId44" o:title=""/>
           </v:shape>
-          <o:OLEObject Type="Embed" ProgID="Visio.Drawing.15" ShapeID="_x0000_i1025" DrawAspect="Content" ObjectID="_1655812565" r:id="rId45"/>
+          <o:OLEObject Type="Embed" ProgID="Visio.Drawing.15" ShapeID="_x0000_i1025" DrawAspect="Content" ObjectID="_1655815069" r:id="rId45"/>
         </w:object>
       </w:r>
     </w:p>
@@ -8519,8 +9514,25 @@
           <w:color w:val="4BACC6" w:themeColor="accent5"/>
           <w:lang w:val="en-US"/>
         </w:rPr>
-        <w:t>. By subscribing to LogManager event handler “</w:t>
-      </w:r>
+        <w:t xml:space="preserve">. By subscribing to </w:t>
+      </w:r>
+      <w:proofErr w:type="spellStart"/>
+      <w:r>
+        <w:rPr>
+          <w:color w:val="4BACC6" w:themeColor="accent5"/>
+          <w:lang w:val="en-US"/>
+        </w:rPr>
+        <w:t>LogManager</w:t>
+      </w:r>
+      <w:proofErr w:type="spellEnd"/>
+      <w:r>
+        <w:rPr>
+          <w:color w:val="4BACC6" w:themeColor="accent5"/>
+          <w:lang w:val="en-US"/>
+        </w:rPr>
+        <w:t xml:space="preserve"> event handler “</w:t>
+      </w:r>
+      <w:proofErr w:type="spellStart"/>
       <w:r>
         <w:rPr>
           <w:color w:val="4BACC6" w:themeColor="accent5"/>
@@ -8528,12 +9540,29 @@
         </w:rPr>
         <w:t>LogAdded</w:t>
       </w:r>
-      <w:r>
-        <w:rPr>
-          <w:color w:val="4BACC6" w:themeColor="accent5"/>
-          <w:lang w:val="en-US"/>
-        </w:rPr>
-        <w:t>” possible different output displays for each LogEntity object can be implemented</w:t>
+      <w:proofErr w:type="spellEnd"/>
+      <w:r>
+        <w:rPr>
+          <w:color w:val="4BACC6" w:themeColor="accent5"/>
+          <w:lang w:val="en-US"/>
+        </w:rPr>
+        <w:t xml:space="preserve">” possible different output displays for each </w:t>
+      </w:r>
+      <w:proofErr w:type="spellStart"/>
+      <w:r>
+        <w:rPr>
+          <w:color w:val="4BACC6" w:themeColor="accent5"/>
+          <w:lang w:val="en-US"/>
+        </w:rPr>
+        <w:t>LogEntity</w:t>
+      </w:r>
+      <w:proofErr w:type="spellEnd"/>
+      <w:r>
+        <w:rPr>
+          <w:color w:val="4BACC6" w:themeColor="accent5"/>
+          <w:lang w:val="en-US"/>
+        </w:rPr>
+        <w:t xml:space="preserve"> object can be implemented</w:t>
       </w:r>
     </w:p>
     <w:p>
@@ -8542,7 +9571,7 @@
           <v:shape id="_x0000_i1026" type="#_x0000_t75" style="width:4in;height:324pt" o:ole="">
             <v:imagedata r:id="rId46" o:title=""/>
           </v:shape>
-          <o:OLEObject Type="Embed" ProgID="Visio.Drawing.15" ShapeID="_x0000_i1026" DrawAspect="Content" ObjectID="_1655812566" r:id="rId47"/>
+          <o:OLEObject Type="Embed" ProgID="Visio.Drawing.15" ShapeID="_x0000_i1026" DrawAspect="Content" ObjectID="_1655815070" r:id="rId47"/>
         </w:object>
       </w:r>
     </w:p>
@@ -8565,7 +9594,23 @@
           <w:color w:val="4BACC6" w:themeColor="accent5"/>
           <w:lang w:val="en-US"/>
         </w:rPr>
-        <w:t>nherited converter classes (Structure, MetaData, Data &amp; Index) that’s implement Run method. Each of these classes is responsible for partially convert action as followings:</w:t>
+        <w:t xml:space="preserve">nherited converter classes (Structure, </w:t>
+      </w:r>
+      <w:proofErr w:type="spellStart"/>
+      <w:r>
+        <w:rPr>
+          <w:color w:val="4BACC6" w:themeColor="accent5"/>
+          <w:lang w:val="en-US"/>
+        </w:rPr>
+        <w:t>MetaData</w:t>
+      </w:r>
+      <w:proofErr w:type="spellEnd"/>
+      <w:r>
+        <w:rPr>
+          <w:color w:val="4BACC6" w:themeColor="accent5"/>
+          <w:lang w:val="en-US"/>
+        </w:rPr>
+        <w:t>, Data &amp; Index) that’s implement Run method. Each of these classes is responsible for partially convert action as followings:</w:t>
       </w:r>
     </w:p>
     <w:p>
@@ -8600,6 +9645,7 @@
           <w:lang w:val="en-US"/>
         </w:rPr>
       </w:pPr>
+      <w:proofErr w:type="spellStart"/>
       <w:r>
         <w:rPr>
           <w:color w:val="4BACC6" w:themeColor="accent5"/>
@@ -8607,6 +9653,7 @@
         </w:rPr>
         <w:t>MetaData</w:t>
       </w:r>
+      <w:proofErr w:type="spellEnd"/>
       <w:r>
         <w:rPr>
           <w:color w:val="4BACC6" w:themeColor="accent5"/>
@@ -8675,7 +9722,23 @@
           <w:lang w:val="en-US"/>
         </w:rPr>
         <w:lastRenderedPageBreak/>
-        <w:t>generates report. Data GetRow function take Table object and row index return specific detailed Row object with before, after values &amp; errors. The Converter structure takes the followings parameters:</w:t>
+        <w:t xml:space="preserve">generates report. Data </w:t>
+      </w:r>
+      <w:proofErr w:type="spellStart"/>
+      <w:r>
+        <w:rPr>
+          <w:color w:val="4BACC6" w:themeColor="accent5"/>
+          <w:lang w:val="en-US"/>
+        </w:rPr>
+        <w:t>GetRow</w:t>
+      </w:r>
+      <w:proofErr w:type="spellEnd"/>
+      <w:r>
+        <w:rPr>
+          <w:color w:val="4BACC6" w:themeColor="accent5"/>
+          <w:lang w:val="en-US"/>
+        </w:rPr>
+        <w:t xml:space="preserve"> function take Table object and row index return specific detailed Row object with before, after values &amp; errors. The Converter structure takes the followings parameters:</w:t>
       </w:r>
     </w:p>
     <w:p>
@@ -8690,6 +9753,7 @@
           <w:lang w:val="en-US"/>
         </w:rPr>
       </w:pPr>
+      <w:proofErr w:type="spellStart"/>
       <w:r>
         <w:rPr>
           <w:color w:val="4BACC6" w:themeColor="accent5"/>
@@ -8697,6 +9761,7 @@
         </w:rPr>
         <w:t>LogManager</w:t>
       </w:r>
+      <w:proofErr w:type="spellEnd"/>
       <w:r>
         <w:rPr>
           <w:color w:val="4BACC6" w:themeColor="accent5"/>
@@ -8798,7 +9863,7 @@
           <v:shape id="_x0000_i1027" type="#_x0000_t75" style="width:482.25pt;height:381.75pt" o:ole="">
             <v:imagedata r:id="rId48" o:title=""/>
           </v:shape>
-          <o:OLEObject Type="Embed" ProgID="Visio.Drawing.15" ShapeID="_x0000_i1027" DrawAspect="Content" ObjectID="_1655812567" r:id="rId49"/>
+          <o:OLEObject Type="Embed" ProgID="Visio.Drawing.15" ShapeID="_x0000_i1027" DrawAspect="Content" ObjectID="_1655815071" r:id="rId49"/>
         </w:object>
       </w:r>
     </w:p>
@@ -8842,7 +9907,23 @@
           <w:color w:val="4BACC6" w:themeColor="accent5"/>
           <w:lang w:val="en-US"/>
         </w:rPr>
-        <w:t>nherited converter classes (Structure, MetaData &amp; Data) that’s implement Run method. Each of these classes is responsible for partially convert action as followings:</w:t>
+        <w:t xml:space="preserve">nherited converter classes (Structure, </w:t>
+      </w:r>
+      <w:proofErr w:type="spellStart"/>
+      <w:r>
+        <w:rPr>
+          <w:color w:val="4BACC6" w:themeColor="accent5"/>
+          <w:lang w:val="en-US"/>
+        </w:rPr>
+        <w:t>MetaData</w:t>
+      </w:r>
+      <w:proofErr w:type="spellEnd"/>
+      <w:r>
+        <w:rPr>
+          <w:color w:val="4BACC6" w:themeColor="accent5"/>
+          <w:lang w:val="en-US"/>
+        </w:rPr>
+        <w:t xml:space="preserve"> &amp; Data) that’s implement Run method. Each of these classes is responsible for partially convert action as followings:</w:t>
       </w:r>
     </w:p>
     <w:p>
@@ -8918,17 +9999,61 @@
           <w:color w:val="4BACC6" w:themeColor="accent5"/>
         </w:rPr>
       </w:pPr>
-      <w:r>
-        <w:rPr>
-          <w:color w:val="4BACC6" w:themeColor="accent5"/>
-        </w:rPr>
-        <w:t xml:space="preserve">MetaData: build </w:t>
-      </w:r>
-      <w:r>
-        <w:rPr>
-          <w:color w:val="4BACC6" w:themeColor="accent5"/>
-        </w:rPr>
-        <w:t>related texts files for (VARIABEL,</w:t>
+      <w:proofErr w:type="spellStart"/>
+      <w:r>
+        <w:rPr>
+          <w:color w:val="4BACC6" w:themeColor="accent5"/>
+        </w:rPr>
+        <w:t>MetaData</w:t>
+      </w:r>
+      <w:proofErr w:type="spellEnd"/>
+      <w:r>
+        <w:rPr>
+          <w:color w:val="4BACC6" w:themeColor="accent5"/>
+        </w:rPr>
+        <w:t xml:space="preserve">: </w:t>
+      </w:r>
+      <w:proofErr w:type="spellStart"/>
+      <w:r>
+        <w:rPr>
+          <w:color w:val="4BACC6" w:themeColor="accent5"/>
+        </w:rPr>
+        <w:t>build</w:t>
+      </w:r>
+      <w:proofErr w:type="spellEnd"/>
+      <w:r>
+        <w:rPr>
+          <w:color w:val="4BACC6" w:themeColor="accent5"/>
+        </w:rPr>
+        <w:t xml:space="preserve"> </w:t>
+      </w:r>
+      <w:proofErr w:type="spellStart"/>
+      <w:r>
+        <w:rPr>
+          <w:color w:val="4BACC6" w:themeColor="accent5"/>
+        </w:rPr>
+        <w:t>related</w:t>
+      </w:r>
+      <w:proofErr w:type="spellEnd"/>
+      <w:r>
+        <w:rPr>
+          <w:color w:val="4BACC6" w:themeColor="accent5"/>
+        </w:rPr>
+        <w:t xml:space="preserve"> </w:t>
+      </w:r>
+      <w:proofErr w:type="spellStart"/>
+      <w:r>
+        <w:rPr>
+          <w:color w:val="4BACC6" w:themeColor="accent5"/>
+        </w:rPr>
+        <w:t>texts</w:t>
+      </w:r>
+      <w:proofErr w:type="spellEnd"/>
+      <w:r>
+        <w:rPr>
+          <w:color w:val="4BACC6" w:themeColor="accent5"/>
+        </w:rPr>
+        <w:t xml:space="preserve"> files for (VARIABEL,</w:t>
       </w:r>
       <w:r>
         <w:rPr>
@@ -9045,6 +10170,7 @@
           <w:lang w:val="en-US"/>
         </w:rPr>
       </w:pPr>
+      <w:proofErr w:type="spellStart"/>
       <w:r>
         <w:rPr>
           <w:color w:val="4BACC6" w:themeColor="accent5"/>
@@ -9052,6 +10178,7 @@
         </w:rPr>
         <w:t>LogManager</w:t>
       </w:r>
+      <w:proofErr w:type="spellEnd"/>
       <w:r>
         <w:rPr>
           <w:color w:val="4BACC6" w:themeColor="accent5"/>
@@ -9173,7 +10300,7 @@
           <v:shape id="_x0000_i1028" type="#_x0000_t75" style="width:482.25pt;height:388.55pt" o:ole="">
             <v:imagedata r:id="rId50" o:title=""/>
           </v:shape>
-          <o:OLEObject Type="Embed" ProgID="Visio.Drawing.15" ShapeID="_x0000_i1028" DrawAspect="Content" ObjectID="_1655812568" r:id="rId51"/>
+          <o:OLEObject Type="Embed" ProgID="Visio.Drawing.15" ShapeID="_x0000_i1028" DrawAspect="Content" ObjectID="_1655815072" r:id="rId51"/>
         </w:object>
       </w:r>
     </w:p>
@@ -9739,7 +10866,23 @@
           <w:color w:val="4BACC6" w:themeColor="accent5"/>
           <w:lang w:val="en-US"/>
         </w:rPr>
-        <w:t>See da-DK.json example:</w:t>
+        <w:t>See da-</w:t>
+      </w:r>
+      <w:proofErr w:type="spellStart"/>
+      <w:r>
+        <w:rPr>
+          <w:color w:val="4BACC6" w:themeColor="accent5"/>
+          <w:lang w:val="en-US"/>
+        </w:rPr>
+        <w:t>DK.json</w:t>
+      </w:r>
+      <w:proofErr w:type="spellEnd"/>
+      <w:r>
+        <w:rPr>
+          <w:color w:val="4BACC6" w:themeColor="accent5"/>
+          <w:lang w:val="en-US"/>
+        </w:rPr>
+        <w:t xml:space="preserve"> example:</w:t>
       </w:r>
     </w:p>
     <w:p>
@@ -10082,7 +11225,23 @@
           <w:color w:val="4BACC6" w:themeColor="accent5"/>
           <w:lang w:val="en-US"/>
         </w:rPr>
-        <w:t xml:space="preserve">). These will be replace by self application do not </w:t>
+        <w:t xml:space="preserve">). These will be replace by </w:t>
+      </w:r>
+      <w:proofErr w:type="spellStart"/>
+      <w:r>
+        <w:rPr>
+          <w:color w:val="4BACC6" w:themeColor="accent5"/>
+          <w:lang w:val="en-US"/>
+        </w:rPr>
+        <w:t>self application</w:t>
+      </w:r>
+      <w:proofErr w:type="spellEnd"/>
+      <w:r>
+        <w:rPr>
+          <w:color w:val="4BACC6" w:themeColor="accent5"/>
+          <w:lang w:val="en-US"/>
+        </w:rPr>
+        <w:t xml:space="preserve"> do not </w:t>
       </w:r>
       <w:r>
         <w:rPr>
@@ -10193,7 +11352,23 @@
           <w:color w:val="4BACC6" w:themeColor="accent5"/>
           <w:lang w:val="en-US"/>
         </w:rPr>
-        <w:t xml:space="preserve"> do not change id attribute since it used by application. In order to update link reference to new language just change self filename then added new file to </w:t>
+        <w:t xml:space="preserve"> do not change id attribute since it used by application. In order to update link reference to new language just change </w:t>
+      </w:r>
+      <w:proofErr w:type="spellStart"/>
+      <w:r>
+        <w:rPr>
+          <w:color w:val="4BACC6" w:themeColor="accent5"/>
+          <w:lang w:val="en-US"/>
+        </w:rPr>
+        <w:t>self filename</w:t>
+      </w:r>
+      <w:proofErr w:type="spellEnd"/>
+      <w:r>
+        <w:rPr>
+          <w:color w:val="4BACC6" w:themeColor="accent5"/>
+          <w:lang w:val="en-US"/>
+        </w:rPr>
+        <w:t xml:space="preserve"> then added new file to </w:t>
       </w:r>
       <w:r>
         <w:rPr>
@@ -10367,8 +11542,25 @@
           <w:color w:val="4BACC6" w:themeColor="accent5"/>
           <w:lang w:val="en-US"/>
         </w:rPr>
-        <w:t>on macOS: ~/Library/Logs/asta/</w:t>
-      </w:r>
+        <w:t>on macOS: ~/Library/Logs/</w:t>
+      </w:r>
+      <w:proofErr w:type="spellStart"/>
+      <w:r>
+        <w:rPr>
+          <w:color w:val="4BACC6" w:themeColor="accent5"/>
+          <w:lang w:val="en-US"/>
+        </w:rPr>
+        <w:t>asta</w:t>
+      </w:r>
+      <w:proofErr w:type="spellEnd"/>
+      <w:r>
+        <w:rPr>
+          <w:color w:val="4BACC6" w:themeColor="accent5"/>
+          <w:lang w:val="en-US"/>
+        </w:rPr>
+        <w:t>/</w:t>
+      </w:r>
+      <w:proofErr w:type="spellStart"/>
       <w:r>
         <w:rPr>
           <w:color w:val="4BACC6" w:themeColor="accent5"/>
@@ -10376,6 +11568,7 @@
         </w:rPr>
         <w:t>profile.json</w:t>
       </w:r>
+      <w:proofErr w:type="spellEnd"/>
     </w:p>
     <w:p>
       <w:pPr>
@@ -10393,8 +11586,41 @@
           <w:color w:val="4BACC6" w:themeColor="accent5"/>
           <w:lang w:val="en-US"/>
         </w:rPr>
-        <w:t xml:space="preserve">on Windows: %USERPROFILE%\AppData\Roaming\asta\ </w:t>
-      </w:r>
+        <w:t>on Windows: %USERPROFILE%\</w:t>
+      </w:r>
+      <w:proofErr w:type="spellStart"/>
+      <w:r>
+        <w:rPr>
+          <w:color w:val="4BACC6" w:themeColor="accent5"/>
+          <w:lang w:val="en-US"/>
+        </w:rPr>
+        <w:t>AppData</w:t>
+      </w:r>
+      <w:proofErr w:type="spellEnd"/>
+      <w:r>
+        <w:rPr>
+          <w:color w:val="4BACC6" w:themeColor="accent5"/>
+          <w:lang w:val="en-US"/>
+        </w:rPr>
+        <w:t>\Roaming\</w:t>
+      </w:r>
+      <w:proofErr w:type="spellStart"/>
+      <w:r>
+        <w:rPr>
+          <w:color w:val="4BACC6" w:themeColor="accent5"/>
+          <w:lang w:val="en-US"/>
+        </w:rPr>
+        <w:t>asta</w:t>
+      </w:r>
+      <w:proofErr w:type="spellEnd"/>
+      <w:r>
+        <w:rPr>
+          <w:color w:val="4BACC6" w:themeColor="accent5"/>
+          <w:lang w:val="en-US"/>
+        </w:rPr>
+        <w:t xml:space="preserve">\ </w:t>
+      </w:r>
+      <w:proofErr w:type="spellStart"/>
       <w:r>
         <w:rPr>
           <w:color w:val="4BACC6" w:themeColor="accent5"/>
@@ -10402,6 +11628,7 @@
         </w:rPr>
         <w:t>profile.json</w:t>
       </w:r>
+      <w:proofErr w:type="spellEnd"/>
     </w:p>
     <w:p>
       <w:pPr>

</xml_diff>